<commit_message>
Kapitel Dynamic Tree bearbeitet
</commit_message>
<xml_diff>
--- a/Schriftlicher Teil/Maturarbeit Entwicklung eines Computerspiels mit Unity 2022-10-15.docx
+++ b/Schriftlicher Teil/Maturarbeit Entwicklung eines Computerspiels mit Unity 2022-10-15.docx
@@ -60,7 +60,19 @@
     </w:p>
     <w:p>
       <w:r>
-        <w:t xml:space="preserve">Ein Spiel besteht häufig aus tausenden von Objekten. Für den Spielverlauf muss häufig </w:t>
+        <w:t xml:space="preserve">Ein Spiel besteht </w:t>
+      </w:r>
+      <w:r>
+        <w:t>in der Regel</w:t>
+      </w:r>
+      <w:r>
+        <w:t xml:space="preserve"> aus </w:t>
+      </w:r>
+      <w:r>
+        <w:t>sehr vielen</w:t>
+      </w:r>
+      <w:r>
+        <w:t xml:space="preserve"> Objekten. Für den Spielverlauf muss häufig </w:t>
       </w:r>
       <w:r>
         <w:t>die Beziehung zwischen Objekten geprüft werden, zum Beispiel zur Prüfung:</w:t>
@@ -105,7 +117,10 @@
         </w:numPr>
       </w:pPr>
       <w:r>
-        <w:t>oder zur zum Finden des Bodens</w:t>
+        <w:t>oder zum Finden des Bodens</w:t>
+      </w:r>
+      <w:r>
+        <w:t>.</w:t>
       </w:r>
     </w:p>
     <w:p>
@@ -116,7 +131,21 @@
         <w:t>zu</w:t>
       </w:r>
       <w:r>
-        <w:t xml:space="preserve"> werden sogenannte </w:t>
+        <w:t xml:space="preserve"> werden sogenannte</w:t>
+      </w:r>
+      <w:r>
+        <w:t xml:space="preserve"> Dynamic </w:t>
+      </w:r>
+      <w:proofErr w:type="spellStart"/>
+      <w:r>
+        <w:t>Trees</w:t>
+      </w:r>
+      <w:proofErr w:type="spellEnd"/>
+      <w:r>
+        <w:t xml:space="preserve"> und</w:t>
+      </w:r>
+      <w:r>
+        <w:t xml:space="preserve"> </w:t>
       </w:r>
       <w:commentRangeStart w:id="0"/>
       <w:proofErr w:type="spellStart"/>
@@ -137,12 +166,233 @@
       <w:r>
         <w:t>verwendet.</w:t>
       </w:r>
+      <w:r>
+        <w:t xml:space="preserve"> </w:t>
+      </w:r>
+    </w:p>
+    <w:p>
+      <w:r>
+        <w:t xml:space="preserve">&lt;TODO&gt; Graphik einfügen mit vielen Objekten und </w:t>
+      </w:r>
+      <w:proofErr w:type="spellStart"/>
+      <w:r>
+        <w:t>Raycast</w:t>
+      </w:r>
+      <w:proofErr w:type="spellEnd"/>
+      <w:r>
+        <w:t xml:space="preserve"> (siehe Folie 11)</w:t>
+      </w:r>
+    </w:p>
+    <w:p>
+      <w:r>
+        <w:t xml:space="preserve">Je mehr Objekte vorhanden sind desto länger würde die Prüfung dauern, wenn jedes Objekt einzeln berechnet wird (Brute Force Vorgehen). Um die Effizienz der Berechnung zu verbessern, werden Objekte daher in Gruppen zusammengefasst, wenn ein </w:t>
+      </w:r>
+      <w:proofErr w:type="spellStart"/>
+      <w:r>
+        <w:t>Raycast</w:t>
+      </w:r>
+      <w:proofErr w:type="spellEnd"/>
+      <w:r>
+        <w:t xml:space="preserve"> eine Gruppe </w:t>
+      </w:r>
+      <w:r>
+        <w:t>trifft,</w:t>
+      </w:r>
+      <w:r>
+        <w:t xml:space="preserve"> wird die Berechnung </w:t>
+      </w:r>
+      <w:r>
+        <w:t xml:space="preserve">nur </w:t>
+      </w:r>
+      <w:r>
+        <w:t>innerhalb d</w:t>
+      </w:r>
+      <w:r>
+        <w:t>ies</w:t>
+      </w:r>
+      <w:r>
+        <w:t>er Gruppe fortgeführt</w:t>
+      </w:r>
+      <w:r>
+        <w:t>, wodurch insgesamt weniger Berechnungen benötigt werden.</w:t>
+      </w:r>
+    </w:p>
+    <w:p>
+      <w:r>
+        <w:t xml:space="preserve">&lt;TODO&gt; Graphik </w:t>
+      </w:r>
+      <w:r>
+        <w:t xml:space="preserve">für Objektgruppen </w:t>
+      </w:r>
+      <w:r>
+        <w:t>(Folie 18)</w:t>
+      </w:r>
+    </w:p>
+    <w:p>
+      <w:r>
+        <w:t>Die Struktur</w:t>
+      </w:r>
+      <w:r>
+        <w:t xml:space="preserve"> </w:t>
+      </w:r>
+      <w:r>
+        <w:t xml:space="preserve">der </w:t>
+      </w:r>
+      <w:r>
+        <w:t xml:space="preserve">Objektgruppen </w:t>
+      </w:r>
+      <w:r>
+        <w:t xml:space="preserve">wird </w:t>
+      </w:r>
+      <w:proofErr w:type="spellStart"/>
+      <w:r>
+        <w:t>Bounding</w:t>
+      </w:r>
+      <w:proofErr w:type="spellEnd"/>
+      <w:r>
+        <w:t xml:space="preserve"> Volume </w:t>
+      </w:r>
+      <w:proofErr w:type="spellStart"/>
+      <w:r>
+        <w:t>Hierachy</w:t>
+      </w:r>
+      <w:proofErr w:type="spellEnd"/>
+      <w:r>
+        <w:t xml:space="preserve"> (BVH)</w:t>
+      </w:r>
+      <w:r>
+        <w:t xml:space="preserve"> genannt, zur Speicherung werden</w:t>
+      </w:r>
+      <w:r>
+        <w:t xml:space="preserve"> </w:t>
+      </w:r>
+      <w:r>
+        <w:t>binäre Suchbäume</w:t>
+      </w:r>
+      <w:r>
+        <w:t xml:space="preserve"> </w:t>
+      </w:r>
+      <w:r>
+        <w:t>verwendet</w:t>
+      </w:r>
+      <w:r>
+        <w:t>.</w:t>
+      </w:r>
+    </w:p>
+    <w:p>
+      <w:r>
+        <w:t xml:space="preserve">&lt;TODO&gt; Graphik eines </w:t>
+      </w:r>
+      <w:proofErr w:type="spellStart"/>
+      <w:r>
+        <w:t>Bounding</w:t>
+      </w:r>
+      <w:proofErr w:type="spellEnd"/>
+      <w:r>
+        <w:t xml:space="preserve"> Volume </w:t>
+      </w:r>
+      <w:proofErr w:type="spellStart"/>
+      <w:r>
+        <w:t>Hierachy</w:t>
+      </w:r>
+      <w:proofErr w:type="spellEnd"/>
+      <w:r>
+        <w:t xml:space="preserve"> </w:t>
+      </w:r>
+      <w:r>
+        <w:t>(Folie 18)</w:t>
+      </w:r>
+    </w:p>
+    <w:p>
+      <w:r>
+        <w:t>&lt;TODO&gt; Erklärung des Such-Algorithmus</w:t>
+      </w:r>
+    </w:p>
+    <w:p>
+      <w:r>
+        <w:t xml:space="preserve">&lt;TODO&gt; Erklärung der Erstellung </w:t>
+      </w:r>
+      <w:r>
+        <w:t>einer</w:t>
+      </w:r>
+      <w:r>
+        <w:t xml:space="preserve"> </w:t>
+      </w:r>
+      <w:proofErr w:type="spellStart"/>
+      <w:r>
+        <w:t>Bounding</w:t>
+      </w:r>
+      <w:proofErr w:type="spellEnd"/>
+      <w:r>
+        <w:t xml:space="preserve"> Volume </w:t>
+      </w:r>
+      <w:proofErr w:type="spellStart"/>
+      <w:r>
+        <w:t>Hierachy</w:t>
+      </w:r>
+      <w:proofErr w:type="spellEnd"/>
+    </w:p>
+    <w:p>
+      <w:r>
+        <w:t xml:space="preserve">&lt;TODO&gt; </w:t>
+      </w:r>
+      <w:r>
+        <w:t>Die drei Vorgehensvarianten (</w:t>
+      </w:r>
+      <w:proofErr w:type="spellStart"/>
+      <w:r>
+        <w:t>Bottum</w:t>
+      </w:r>
+      <w:proofErr w:type="spellEnd"/>
+      <w:r>
+        <w:t xml:space="preserve"> Up, Top </w:t>
+      </w:r>
+      <w:proofErr w:type="gramStart"/>
+      <w:r>
+        <w:t>Down</w:t>
+      </w:r>
+      <w:proofErr w:type="gramEnd"/>
+      <w:r>
+        <w:t xml:space="preserve">, </w:t>
+      </w:r>
+      <w:proofErr w:type="spellStart"/>
+      <w:r>
+        <w:t>Incremental</w:t>
+      </w:r>
+      <w:proofErr w:type="spellEnd"/>
+      <w:r>
+        <w:t>)</w:t>
+      </w:r>
+    </w:p>
+    <w:p>
+      <w:r>
+        <w:t>&lt;TODO&gt; Der Algorithmus zum Einfügen weiterer Objekte</w:t>
+      </w:r>
+    </w:p>
+    <w:p>
+      <w:r>
+        <w:t xml:space="preserve">&lt;TODO&gt; Die Surface Area </w:t>
+      </w:r>
+      <w:proofErr w:type="spellStart"/>
+      <w:r>
+        <w:t>Heuristic</w:t>
+      </w:r>
+      <w:proofErr w:type="spellEnd"/>
+      <w:r>
+        <w:t xml:space="preserve"> (SAH) zur Berechnung der </w:t>
+      </w:r>
+      <w:proofErr w:type="spellStart"/>
+      <w:r>
+        <w:t>Einfügekosten</w:t>
+      </w:r>
+      <w:proofErr w:type="spellEnd"/>
     </w:p>
     <w:p>
       <w:pPr>
         <w:pStyle w:val="berschrift1"/>
       </w:pPr>
       <w:r>
+        <w:lastRenderedPageBreak/>
         <w:t>Die Entwicklung von «Das Spiel»</w:t>
       </w:r>
     </w:p>

</xml_diff>

<commit_message>
Erster entwurf Dynamic Tree
</commit_message>
<xml_diff>
--- a/Schriftlicher Teil/Maturarbeit Entwicklung eines Computerspiels mit Unity 2022-10-15.docx
+++ b/Schriftlicher Teil/Maturarbeit Entwicklung eines Computerspiels mit Unity 2022-10-15.docx
@@ -219,10 +219,79 @@
     </w:p>
     <w:p>
       <w:r>
-        <w:t xml:space="preserve">&lt;TODO&gt; Graphik </w:t>
-      </w:r>
-      <w:r>
-        <w:t xml:space="preserve">für Objektgruppen </w:t>
+        <w:t>&lt;TODO&gt; Graphik für Objektgruppen (Folie 18)</w:t>
+      </w:r>
+    </w:p>
+    <w:p>
+      <w:r>
+        <w:t>Die Struktur</w:t>
+      </w:r>
+      <w:r>
+        <w:t xml:space="preserve"> </w:t>
+      </w:r>
+      <w:r>
+        <w:t xml:space="preserve">der </w:t>
+      </w:r>
+      <w:r>
+        <w:t xml:space="preserve">Objektgruppen </w:t>
+      </w:r>
+      <w:r>
+        <w:t xml:space="preserve">wird </w:t>
+      </w:r>
+      <w:proofErr w:type="spellStart"/>
+      <w:r>
+        <w:t>Bounding</w:t>
+      </w:r>
+      <w:proofErr w:type="spellEnd"/>
+      <w:r>
+        <w:t xml:space="preserve"> Volume </w:t>
+      </w:r>
+      <w:proofErr w:type="spellStart"/>
+      <w:r>
+        <w:t>Hierachy</w:t>
+      </w:r>
+      <w:proofErr w:type="spellEnd"/>
+      <w:r>
+        <w:t xml:space="preserve"> (BVH)</w:t>
+      </w:r>
+      <w:r>
+        <w:t xml:space="preserve"> genannt, zur Speicherung werden</w:t>
+      </w:r>
+      <w:r>
+        <w:t xml:space="preserve"> </w:t>
+      </w:r>
+      <w:r>
+        <w:t>binäre Suchbäume</w:t>
+      </w:r>
+      <w:r>
+        <w:t xml:space="preserve"> </w:t>
+      </w:r>
+      <w:r>
+        <w:t>verwendet</w:t>
+      </w:r>
+      <w:r>
+        <w:t>.</w:t>
+      </w:r>
+    </w:p>
+    <w:p>
+      <w:r>
+        <w:t xml:space="preserve">&lt;TODO&gt; Graphik eines </w:t>
+      </w:r>
+      <w:proofErr w:type="spellStart"/>
+      <w:r>
+        <w:t>Bounding</w:t>
+      </w:r>
+      <w:proofErr w:type="spellEnd"/>
+      <w:r>
+        <w:t xml:space="preserve"> Volume </w:t>
+      </w:r>
+      <w:proofErr w:type="spellStart"/>
+      <w:r>
+        <w:t>Hierachy</w:t>
+      </w:r>
+      <w:proofErr w:type="spellEnd"/>
+      <w:r>
+        <w:t xml:space="preserve"> </w:t>
       </w:r>
       <w:r>
         <w:t>(Folie 18)</w:t>
@@ -230,20 +299,14 @@
     </w:p>
     <w:p>
       <w:r>
-        <w:t>Die Struktur</w:t>
+        <w:t xml:space="preserve">&lt;TODO&gt; Erklärung der Erstellung </w:t>
+      </w:r>
+      <w:r>
+        <w:t>einer</w:t>
       </w:r>
       <w:r>
         <w:t xml:space="preserve"> </w:t>
       </w:r>
-      <w:r>
-        <w:t xml:space="preserve">der </w:t>
-      </w:r>
-      <w:r>
-        <w:t xml:space="preserve">Objektgruppen </w:t>
-      </w:r>
-      <w:r>
-        <w:t xml:space="preserve">wird </w:t>
-      </w:r>
       <w:proofErr w:type="spellStart"/>
       <w:r>
         <w:t>Bounding</w:t>
@@ -257,31 +320,113 @@
         <w:t>Hierachy</w:t>
       </w:r>
       <w:proofErr w:type="spellEnd"/>
-      <w:r>
-        <w:t xml:space="preserve"> (BVH)</w:t>
-      </w:r>
-      <w:r>
-        <w:t xml:space="preserve"> genannt, zur Speicherung werden</w:t>
-      </w:r>
-      <w:r>
+    </w:p>
+    <w:p>
+      <w:r>
+        <w:t xml:space="preserve">Weil die Berechnung von Komplizierteren Formen langsam </w:t>
+      </w:r>
+      <w:r>
+        <w:t>ist,</w:t>
+      </w:r>
+      <w:r>
+        <w:t xml:space="preserve"> werden die Objekte zuerst </w:t>
+      </w:r>
+      <w:proofErr w:type="gramStart"/>
+      <w:r>
+        <w:t>vereinfacht</w:t>
+      </w:r>
+      <w:proofErr w:type="gramEnd"/>
+      <w:r>
+        <w:t xml:space="preserve"> um diese Berechnung zu beschleunigen. </w:t>
+      </w:r>
+      <w:r>
+        <w:rPr>
+          <w:highlight w:val="yellow"/>
+        </w:rPr>
+        <w:t xml:space="preserve">Um jedes Objekt wird zuerst mit den oberen und unteren Ecken Axis </w:t>
+      </w:r>
+      <w:proofErr w:type="spellStart"/>
+      <w:r>
+        <w:rPr>
+          <w:highlight w:val="yellow"/>
+        </w:rPr>
+        <w:t>Aligned</w:t>
+      </w:r>
+      <w:proofErr w:type="spellEnd"/>
+      <w:r>
+        <w:rPr>
+          <w:highlight w:val="yellow"/>
+        </w:rPr>
         <w:t xml:space="preserve"> </w:t>
       </w:r>
-      <w:r>
-        <w:t>binäre Suchbäume</w:t>
+      <w:proofErr w:type="spellStart"/>
+      <w:r>
+        <w:rPr>
+          <w:highlight w:val="yellow"/>
+        </w:rPr>
+        <w:t>Bounding</w:t>
+      </w:r>
+      <w:proofErr w:type="spellEnd"/>
+      <w:r>
+        <w:rPr>
+          <w:highlight w:val="yellow"/>
+        </w:rPr>
+        <w:t xml:space="preserve"> Boxes (AABB) berechnet</w:t>
+      </w:r>
+      <w:r>
+        <w:t xml:space="preserve">. </w:t>
+      </w:r>
+      <w:r>
+        <w:t xml:space="preserve">Danach </w:t>
+      </w:r>
+      <w:r>
+        <w:t>werden wiederum neue AABB</w:t>
+      </w:r>
+      <w:r>
+        <w:t xml:space="preserve"> erstellt, welche je zwei Objekte</w:t>
+      </w:r>
+      <w:r>
+        <w:t xml:space="preserve"> und deren AABBs</w:t>
       </w:r>
       <w:r>
         <w:t xml:space="preserve"> </w:t>
       </w:r>
       <w:r>
-        <w:t>verwendet</w:t>
-      </w:r>
-      <w:r>
-        <w:t>.</w:t>
-      </w:r>
-    </w:p>
-    <w:p>
-      <w:r>
-        <w:t xml:space="preserve">&lt;TODO&gt; Graphik eines </w:t>
+        <w:t>enthalten,</w:t>
+      </w:r>
+      <w:r>
+        <w:t xml:space="preserve"> um die Menge an </w:t>
+      </w:r>
+      <w:proofErr w:type="gramStart"/>
+      <w:r>
+        <w:t>Möglichkeiten</w:t>
+      </w:r>
+      <w:proofErr w:type="gramEnd"/>
+      <w:r>
+        <w:t xml:space="preserve"> </w:t>
+      </w:r>
+      <w:r>
+        <w:t xml:space="preserve">welche mit dem </w:t>
+      </w:r>
+      <w:proofErr w:type="spellStart"/>
+      <w:r>
+        <w:t>Raycast</w:t>
+      </w:r>
+      <w:proofErr w:type="spellEnd"/>
+      <w:r>
+        <w:t xml:space="preserve"> getroffen werden können </w:t>
+      </w:r>
+      <w:r>
+        <w:t xml:space="preserve">zu reduzieren. Dieser Vorgang wird wiederholt bis nur noch eine grosse AABB übrig ist. </w:t>
+      </w:r>
+      <w:r>
+        <w:t xml:space="preserve">Die AABBs werden </w:t>
+      </w:r>
+      <w:r>
+        <w:t>in einem</w:t>
+      </w:r>
+      <w:r>
+        <w:t xml:space="preserve"> Binärbaum einer </w:t>
       </w:r>
       <w:proofErr w:type="spellStart"/>
       <w:r>
@@ -297,81 +442,284 @@
       </w:r>
       <w:proofErr w:type="spellEnd"/>
       <w:r>
+        <w:t xml:space="preserve"> gespeichert. </w:t>
+      </w:r>
+    </w:p>
+    <w:p>
+      <w:r>
+        <w:t>&lt;TODO&gt; Erklärung des Such-Algorithmus</w:t>
+      </w:r>
+    </w:p>
+    <w:p>
+      <w:r>
+        <w:lastRenderedPageBreak/>
+        <w:t xml:space="preserve">Mit einem </w:t>
+      </w:r>
+      <w:proofErr w:type="spellStart"/>
+      <w:r>
+        <w:t>Raycast</w:t>
+      </w:r>
+      <w:proofErr w:type="spellEnd"/>
+      <w:r>
+        <w:t xml:space="preserve"> wird nach dem nächsten Objekt auf einer Linie gesucht. Die einfachste Methode ist jedes Objekt einzeln zu überprüfen, aber diese Methode ist sehr ineffizient. Durch die davor erstellte BHV können zuerst die grössten </w:t>
+      </w:r>
+      <w:r>
+        <w:t>zwei AABBs</w:t>
+      </w:r>
+      <w:r>
+        <w:t xml:space="preserve"> kontrolliert werden und somit werden von Anfang an viele Objekte ausgeschlossen. Dieser Vorgang kann wiederholt werden bis die AABBs nur noch die zwei Objekte enthalten.</w:t>
+      </w:r>
+      <w:r>
         <w:t xml:space="preserve"> </w:t>
       </w:r>
       <w:r>
-        <w:t>(Folie 18)</w:t>
-      </w:r>
-    </w:p>
-    <w:p>
-      <w:r>
-        <w:t>&lt;TODO&gt; Erklärung des Such-Algorithmus</w:t>
-      </w:r>
-    </w:p>
-    <w:p>
-      <w:r>
-        <w:t xml:space="preserve">&lt;TODO&gt; Erklärung der Erstellung </w:t>
-      </w:r>
-      <w:r>
-        <w:t>einer</w:t>
+        <w:t>Weil dadurch mit jedem vergleich d</w:t>
+      </w:r>
+      <w:r>
+        <w:t xml:space="preserve">ie </w:t>
+      </w:r>
+      <w:proofErr w:type="spellStart"/>
+      <w:proofErr w:type="gramStart"/>
+      <w:r>
+        <w:t>hälfte</w:t>
+      </w:r>
+      <w:proofErr w:type="spellEnd"/>
+      <w:proofErr w:type="gramEnd"/>
+      <w:r>
+        <w:t xml:space="preserve"> der Möglichen Objekte ausgeschlossen wird ist es viel effizienter als das Brute Force vorgehen.</w:t>
+      </w:r>
+    </w:p>
+    <w:p>
+      <w:r>
+        <w:t xml:space="preserve">&lt;TODO&gt; </w:t>
+      </w:r>
+      <w:r>
+        <w:t>Die drei Vorgehensvarianten (</w:t>
+      </w:r>
+      <w:r>
+        <w:t>Bottom</w:t>
+      </w:r>
+      <w:r>
+        <w:t xml:space="preserve"> Up, Top </w:t>
+      </w:r>
+      <w:proofErr w:type="gramStart"/>
+      <w:r>
+        <w:t>Down</w:t>
+      </w:r>
+      <w:proofErr w:type="gramEnd"/>
+      <w:r>
+        <w:t xml:space="preserve">, </w:t>
+      </w:r>
+      <w:proofErr w:type="spellStart"/>
+      <w:r>
+        <w:rPr>
+          <w:color w:val="FF0000"/>
+          <w:highlight w:val="yellow"/>
+        </w:rPr>
+        <w:t>Incremental</w:t>
+      </w:r>
+      <w:proofErr w:type="spellEnd"/>
+      <w:r>
+        <w:rPr>
+          <w:color w:val="FF0000"/>
+          <w:highlight w:val="yellow"/>
+        </w:rPr>
+        <w:t>)</w:t>
+      </w:r>
+    </w:p>
+    <w:p>
+      <w:r>
+        <w:t xml:space="preserve">Bei dem Bottom Up Vorgehen werden die </w:t>
+      </w:r>
+      <w:r>
+        <w:t>Objekte</w:t>
+      </w:r>
+      <w:r>
+        <w:t xml:space="preserve"> mit </w:t>
+      </w:r>
+      <w:r>
+        <w:t>d</w:t>
+      </w:r>
+      <w:r>
+        <w:t xml:space="preserve">em nächsten anderen </w:t>
+      </w:r>
+      <w:r>
+        <w:t>Objekt</w:t>
+      </w:r>
+      <w:r>
+        <w:t xml:space="preserve"> in eine AABB gemacht.</w:t>
+      </w:r>
+      <w:r>
+        <w:t xml:space="preserve"> Danach wird dieser Vorgang mit den neu erstellten AABBs wiederholt. Bis nur </w:t>
+      </w:r>
+      <w:proofErr w:type="spellStart"/>
+      <w:r>
+        <w:t>nuch</w:t>
+      </w:r>
+      <w:proofErr w:type="spellEnd"/>
+      <w:r>
+        <w:t xml:space="preserve"> eine AABB übrig </w:t>
+      </w:r>
+      <w:r>
+        <w:t>ist. Dadurch</w:t>
+      </w:r>
+      <w:r>
+        <w:t xml:space="preserve"> werden alle </w:t>
+      </w:r>
+      <w:r>
+        <w:t>Objekte</w:t>
+      </w:r>
+      <w:r>
+        <w:t xml:space="preserve"> gleichmässig in der BVH verteilt.</w:t>
+      </w:r>
+    </w:p>
+    <w:p>
+      <w:r>
+        <w:t xml:space="preserve">Während dem top down verfahren wird zuerst eine grosse AABB erstellt welche alle Objekte beinhaltet. Danach werden die Objekte in zwei </w:t>
+      </w:r>
+      <w:r>
+        <w:t>Gruppen</w:t>
+      </w:r>
+      <w:r>
+        <w:t xml:space="preserve"> geteilt. </w:t>
+      </w:r>
+      <w:r>
+        <w:t xml:space="preserve">Dafür gibt es zwei Möglichkeiten, Die AABB wird entweder in der Mitte in zwei Gruppen aufgeteilt oder es werden die AABBs mit der geringsten Oberfläche gesucht. Bei der ersten Variante kann die Unterteilung durch die einfachere Berechnung effizienter durchgeführt werden aber die </w:t>
+      </w:r>
+      <w:r>
+        <w:t>Gruppen</w:t>
+      </w:r>
+      <w:r>
+        <w:t xml:space="preserve"> sind zufällig. Bei der zweiten Variante wird die geringste Oberfläche der AABBs gesucht. Dadurch dauert das Erstellen des BVH am Anfang Länger aber Weil die Wahrscheinlichkeit das ein </w:t>
+      </w:r>
+      <w:proofErr w:type="spellStart"/>
+      <w:r>
+        <w:t>Raycast</w:t>
+      </w:r>
+      <w:proofErr w:type="spellEnd"/>
+      <w:r>
+        <w:t xml:space="preserve"> eine AABB trifft, proportional mit der Oberfläche steigt treffen weniger </w:t>
+      </w:r>
+      <w:proofErr w:type="spellStart"/>
+      <w:r>
+        <w:t>Raycasts</w:t>
+      </w:r>
+      <w:proofErr w:type="spellEnd"/>
+      <w:r>
+        <w:t xml:space="preserve"> welche eigentlich kein Objekt treffen würden die AABB. Diese AABBs werden wiederum so lange </w:t>
+      </w:r>
+      <w:r>
+        <w:t>unterteilt,</w:t>
+      </w:r>
+      <w:r>
+        <w:t xml:space="preserve"> bis jedes AABB nur noch zwei Objekte enthält.</w:t>
+      </w:r>
+    </w:p>
+    <w:p>
+      <w:r>
+        <w:t xml:space="preserve">Das </w:t>
+      </w:r>
+      <w:proofErr w:type="spellStart"/>
+      <w:r>
+        <w:t>incremental</w:t>
+      </w:r>
+      <w:proofErr w:type="spellEnd"/>
+      <w:r>
+        <w:t xml:space="preserve"> Verfahren fängt mit einem einzelnen Objekt im BVH an und es werden die weiteren Objekte eingefügt und mit einem anderen Objekt in eine AABB zusammengefasst. Der dadurch entstehende Baum ist meistens ineffizient und kann durch einen Algorithmus verbessert werden.</w:t>
+      </w:r>
+    </w:p>
+    <w:p>
+      <w:r>
+        <w:t>&lt;TODO&gt; Der Algorithmus zum Einfügen weiterer Objekte</w:t>
+      </w:r>
+    </w:p>
+    <w:p>
+      <w:r>
+        <w:t xml:space="preserve">Wenn ein neues Objekt in die BVH eingefügt werden </w:t>
+      </w:r>
+      <w:r>
+        <w:t>soll,</w:t>
+      </w:r>
+      <w:r>
+        <w:t xml:space="preserve"> wird mit einem der anderen </w:t>
+      </w:r>
+      <w:r>
+        <w:t>Objekte</w:t>
+      </w:r>
+      <w:r>
+        <w:t xml:space="preserve"> eine neue </w:t>
+      </w:r>
+      <w:proofErr w:type="spellStart"/>
+      <w:r>
+        <w:t>Node</w:t>
+      </w:r>
+      <w:proofErr w:type="spellEnd"/>
+      <w:r>
+        <w:t xml:space="preserve"> mit AABB gebildet </w:t>
+      </w:r>
+      <w:r>
+        <w:t xml:space="preserve">welche die beiden Objekte enthält. Die darüberliegenden AABBS werden so angepasst das sie da das neue Objekt einschliessen. Welche der Objekte die beste Möglichkeit ist, wird durch die </w:t>
+      </w:r>
+      <w:r>
+        <w:t xml:space="preserve">Surface Area </w:t>
+      </w:r>
+      <w:proofErr w:type="spellStart"/>
+      <w:r>
+        <w:t>Heuristic</w:t>
+      </w:r>
+      <w:proofErr w:type="spellEnd"/>
+      <w:r>
+        <w:t xml:space="preserve"> mithilfe der Einfüge Kosten berechnet.</w:t>
+      </w:r>
+    </w:p>
+    <w:p>
+      <w:r>
+        <w:t xml:space="preserve">&lt;TODO&gt; Die Surface Area </w:t>
+      </w:r>
+      <w:proofErr w:type="spellStart"/>
+      <w:r>
+        <w:t>Heuristic</w:t>
+      </w:r>
+      <w:proofErr w:type="spellEnd"/>
+      <w:r>
+        <w:t xml:space="preserve"> (SAH) zur Berechnung der </w:t>
+      </w:r>
+      <w:r>
+        <w:t>Einfüge Kosten</w:t>
+      </w:r>
+    </w:p>
+    <w:p>
+      <w:r>
+        <w:t>D</w:t>
+      </w:r>
+      <w:r>
+        <w:t xml:space="preserve">ie </w:t>
+      </w:r>
+      <w:r>
+        <w:t>Einfüge Kosten</w:t>
       </w:r>
       <w:r>
         <w:t xml:space="preserve"> </w:t>
       </w:r>
-      <w:proofErr w:type="spellStart"/>
-      <w:r>
-        <w:t>Bounding</w:t>
-      </w:r>
-      <w:proofErr w:type="spellEnd"/>
-      <w:r>
-        <w:t xml:space="preserve"> Volume </w:t>
-      </w:r>
-      <w:proofErr w:type="spellStart"/>
-      <w:r>
-        <w:t>Hierachy</w:t>
-      </w:r>
-      <w:proofErr w:type="spellEnd"/>
-    </w:p>
-    <w:p>
-      <w:r>
-        <w:t xml:space="preserve">&lt;TODO&gt; </w:t>
-      </w:r>
-      <w:r>
-        <w:t>Die drei Vorgehensvarianten (</w:t>
-      </w:r>
-      <w:proofErr w:type="spellStart"/>
-      <w:r>
-        <w:t>Bottum</w:t>
-      </w:r>
-      <w:proofErr w:type="spellEnd"/>
-      <w:r>
-        <w:t xml:space="preserve"> Up, Top </w:t>
-      </w:r>
-      <w:proofErr w:type="gramStart"/>
-      <w:r>
-        <w:t>Down</w:t>
-      </w:r>
-      <w:proofErr w:type="gramEnd"/>
-      <w:r>
-        <w:t xml:space="preserve">, </w:t>
-      </w:r>
-      <w:proofErr w:type="spellStart"/>
-      <w:r>
-        <w:t>Incremental</w:t>
-      </w:r>
-      <w:proofErr w:type="spellEnd"/>
-      <w:r>
-        <w:t>)</w:t>
-      </w:r>
-    </w:p>
-    <w:p>
-      <w:r>
-        <w:t>&lt;TODO&gt; Der Algorithmus zum Einfügen weiterer Objekte</w:t>
-      </w:r>
-    </w:p>
-    <w:p>
-      <w:r>
-        <w:t xml:space="preserve">&lt;TODO&gt; Die Surface Area </w:t>
+      <w:r>
+        <w:t xml:space="preserve">für jede </w:t>
+      </w:r>
+      <w:proofErr w:type="spellStart"/>
+      <w:r>
+        <w:t>node</w:t>
+      </w:r>
+      <w:proofErr w:type="spellEnd"/>
+      <w:r>
+        <w:t xml:space="preserve"> wird </w:t>
+      </w:r>
+      <w:r>
+        <w:t>mit der Oberfläche der AABBs</w:t>
+      </w:r>
+      <w:r>
+        <w:t xml:space="preserve"> berechnet. Weil es sehr ineffizient ist, jede einzelne einfüge Möglichkeit zu überprüfen wird d</w:t>
+      </w:r>
+      <w:r>
+        <w:t xml:space="preserve">ie Surface Area </w:t>
       </w:r>
       <w:proofErr w:type="spellStart"/>
       <w:r>
@@ -379,13 +727,137 @@
       </w:r>
       <w:proofErr w:type="spellEnd"/>
       <w:r>
-        <w:t xml:space="preserve"> (SAH) zur Berechnung der </w:t>
-      </w:r>
-      <w:proofErr w:type="spellStart"/>
-      <w:r>
-        <w:t>Einfügekosten</w:t>
-      </w:r>
-      <w:proofErr w:type="spellEnd"/>
+        <w:t xml:space="preserve"> (SAH) </w:t>
+      </w:r>
+      <w:r>
+        <w:t>verwendet.</w:t>
+      </w:r>
+      <w:r>
+        <w:t xml:space="preserve"> Dazu wird die Fläche der neu hinzugefügten </w:t>
+      </w:r>
+      <w:proofErr w:type="spellStart"/>
+      <w:r>
+        <w:t>Node</w:t>
+      </w:r>
+      <w:proofErr w:type="spellEnd"/>
+      <w:r>
+        <w:t xml:space="preserve"> und die Anpassungen der darüberliegenden Nodes addiert.</w:t>
+      </w:r>
+      <w:r>
+        <w:br/>
+        <w:t>&lt;TODO&gt;</w:t>
+      </w:r>
+      <w:r>
+        <w:t xml:space="preserve"> </w:t>
+      </w:r>
+      <w:proofErr w:type="spellStart"/>
+      <w:r>
+        <w:rPr>
+          <w:color w:val="FF0000"/>
+        </w:rPr>
+        <w:t>Bsp</w:t>
+      </w:r>
+      <w:proofErr w:type="spellEnd"/>
+      <w:r>
+        <w:rPr>
+          <w:color w:val="FF0000"/>
+        </w:rPr>
+        <w:t xml:space="preserve"> Formel</w:t>
+      </w:r>
+      <w:r>
+        <w:rPr>
+          <w:color w:val="FF0000"/>
+        </w:rPr>
+        <w:t xml:space="preserve"> mit </w:t>
+      </w:r>
+      <w:r>
+        <w:rPr>
+          <w:color w:val="FF0000"/>
+        </w:rPr>
+        <w:t>Bild</w:t>
+      </w:r>
+      <w:r>
+        <w:t xml:space="preserve"> </w:t>
+      </w:r>
+      <w:r>
+        <w:br/>
+        <w:t xml:space="preserve">Es werden die Kosten aller Nodes auf einer ebene Ausgerechnet und </w:t>
+      </w:r>
+      <w:r>
+        <w:t xml:space="preserve">wenn die neu angepasste </w:t>
+      </w:r>
+      <w:proofErr w:type="spellStart"/>
+      <w:r>
+        <w:t>Node</w:t>
+      </w:r>
+      <w:proofErr w:type="spellEnd"/>
+      <w:r>
+        <w:t xml:space="preserve"> besser als die davor Beste ist wird sie als neue beste </w:t>
+      </w:r>
+      <w:proofErr w:type="spellStart"/>
+      <w:r>
+        <w:t>N</w:t>
+      </w:r>
+      <w:r>
+        <w:t>ode</w:t>
+      </w:r>
+      <w:proofErr w:type="spellEnd"/>
+      <w:r>
+        <w:t xml:space="preserve"> eingetragen.  Dieses vorgehen wird bei den ???? der besten </w:t>
+      </w:r>
+      <w:proofErr w:type="spellStart"/>
+      <w:r>
+        <w:t>Node</w:t>
+      </w:r>
+      <w:proofErr w:type="spellEnd"/>
+      <w:r>
+        <w:t xml:space="preserve"> der Ebene wiederholt. Wenn die beste </w:t>
+      </w:r>
+      <w:proofErr w:type="spellStart"/>
+      <w:r>
+        <w:t>N</w:t>
+      </w:r>
+      <w:r>
+        <w:t>ode</w:t>
+      </w:r>
+      <w:proofErr w:type="spellEnd"/>
+      <w:r>
+        <w:t xml:space="preserve"> </w:t>
+      </w:r>
+      <w:r>
+        <w:t>bestimmt ist</w:t>
+      </w:r>
+      <w:r>
+        <w:t xml:space="preserve"> wird </w:t>
+      </w:r>
+      <w:r>
+        <w:t>kontrolliert,</w:t>
+      </w:r>
+      <w:r>
+        <w:t xml:space="preserve"> ob es </w:t>
+      </w:r>
+      <w:r>
+        <w:t>überhaupt</w:t>
+      </w:r>
+      <w:r>
+        <w:t xml:space="preserve"> möglich ist das die darunterliegenden Nodes effizienter sind. Dafür wird </w:t>
+      </w:r>
+      <w:r>
+        <w:t>überprüft,</w:t>
+      </w:r>
+      <w:r>
+        <w:t xml:space="preserve"> ob die </w:t>
+      </w:r>
+      <w:r>
+        <w:t>Flächenänderung der darüberliegenden AABBs plus das AABB des neuen Objekts weniger kosten als die aktuellen besten Kosten.</w:t>
+      </w:r>
+      <w:r>
+        <w:br/>
+        <w:t>&lt;TODO&gt;grafische Erklärung und Formel</w:t>
+      </w:r>
+      <w:r>
+        <w:br/>
+      </w:r>
     </w:p>
     <w:p>
       <w:pPr>

</xml_diff>

<commit_message>
Grafik Und Text überarbeitung
</commit_message>
<xml_diff>
--- a/Schriftlicher Teil/Maturarbeit Entwicklung eines Computerspiels mit Unity 2022-10-15.docx
+++ b/Schriftlicher Teil/Maturarbeit Entwicklung eines Computerspiels mit Unity 2022-10-15.docx
@@ -34,48 +34,122 @@
         <w:t>Die Spiele-Engine Unity</w:t>
       </w:r>
     </w:p>
+    <w:p/>
     <w:p>
       <w:pPr>
         <w:pStyle w:val="berschrift2"/>
       </w:pPr>
       <w:r>
+        <w:t>Frameworks</w:t>
+      </w:r>
+    </w:p>
+    <w:p/>
+    <w:p>
+      <w:pPr>
+        <w:pStyle w:val="berschrift2"/>
+      </w:pPr>
+      <w:r>
+        <w:t>Programmiersprachen</w:t>
+      </w:r>
+    </w:p>
+    <w:p/>
+    <w:p>
+      <w:pPr>
+        <w:pStyle w:val="berschrift2"/>
+      </w:pPr>
+      <w:r>
         <w:t>Die Unity Physik-Engine</w:t>
       </w:r>
     </w:p>
     <w:p>
       <w:pPr>
-        <w:pStyle w:val="berschrift3"/>
-      </w:pPr>
-      <w:r>
-        <w:t xml:space="preserve">Das Dynamic </w:t>
+        <w:spacing w:after="0" w:line="240" w:lineRule="auto"/>
+        <w:rPr>
+          <w:rFonts w:ascii="Calibri" w:eastAsia="Times New Roman" w:hAnsi="Calibri" w:cs="Calibri"/>
+          <w:lang w:eastAsia="de-CH"/>
+        </w:rPr>
+      </w:pPr>
+      <w:r>
+        <w:rPr>
+          <w:rFonts w:ascii="Calibri" w:eastAsia="Times New Roman" w:hAnsi="Calibri" w:cs="Calibri"/>
+          <w:lang w:eastAsia="de-CH"/>
+        </w:rPr>
+        <w:t xml:space="preserve">Die Physik-Engine Box2D umfasst </w:t>
+      </w:r>
+      <w:r>
+        <w:rPr>
+          <w:rFonts w:ascii="Calibri" w:eastAsia="Times New Roman" w:hAnsi="Calibri" w:cs="Calibri"/>
+          <w:lang w:eastAsia="de-CH"/>
+        </w:rPr>
+        <w:t>Module,</w:t>
+      </w:r>
+      <w:r>
+        <w:rPr>
+          <w:rFonts w:ascii="Calibri" w:eastAsia="Times New Roman" w:hAnsi="Calibri" w:cs="Calibri"/>
+          <w:lang w:eastAsia="de-CH"/>
+        </w:rPr>
+        <w:t xml:space="preserve"> für die das Verhalten der zweidimensionalen Formen implementieren. Es gibt auch </w:t>
       </w:r>
       <w:proofErr w:type="spellStart"/>
       <w:r>
-        <w:t>Tree</w:t>
+        <w:rPr>
+          <w:rFonts w:ascii="Calibri" w:eastAsia="Times New Roman" w:hAnsi="Calibri" w:cs="Calibri"/>
+          <w:lang w:eastAsia="de-CH"/>
+        </w:rPr>
+        <w:t>Engines</w:t>
       </w:r>
       <w:proofErr w:type="spellEnd"/>
       <w:r>
-        <w:t xml:space="preserve"> Modul</w:t>
-      </w:r>
-    </w:p>
-    <w:p>
-      <w:r>
-        <w:t xml:space="preserve">Ein Spiel besteht </w:t>
-      </w:r>
-      <w:r>
-        <w:t>in der Regel</w:t>
-      </w:r>
-      <w:r>
-        <w:t xml:space="preserve"> aus </w:t>
-      </w:r>
-      <w:r>
-        <w:t>sehr vielen</w:t>
-      </w:r>
-      <w:r>
-        <w:t xml:space="preserve"> Objekten. Für den Spielverlauf muss häufig </w:t>
-      </w:r>
-      <w:r>
-        <w:t>die Beziehung zwischen Objekten geprüft werden, zum Beispiel zur Prüfung:</w:t>
+        <w:rPr>
+          <w:rFonts w:ascii="Calibri" w:eastAsia="Times New Roman" w:hAnsi="Calibri" w:cs="Calibri"/>
+          <w:lang w:eastAsia="de-CH"/>
+        </w:rPr>
+        <w:t xml:space="preserve"> für dreidimensionale Körper, mein Spiel verwendet jedoch ausschliesslich 2D</w:t>
+      </w:r>
+      <w:r>
+        <w:rPr>
+          <w:rFonts w:ascii="Calibri" w:eastAsia="Times New Roman" w:hAnsi="Calibri" w:cs="Calibri"/>
+          <w:lang w:eastAsia="de-CH"/>
+        </w:rPr>
+        <w:t>-</w:t>
+      </w:r>
+      <w:r>
+        <w:rPr>
+          <w:rFonts w:ascii="Calibri" w:eastAsia="Times New Roman" w:hAnsi="Calibri" w:cs="Calibri"/>
+          <w:lang w:eastAsia="de-CH"/>
+        </w:rPr>
+        <w:t xml:space="preserve">Graphiken. Die Physik-Engine ist sehr umfangreich, daher </w:t>
+      </w:r>
+      <w:r>
+        <w:rPr>
+          <w:rFonts w:ascii="Calibri" w:eastAsia="Times New Roman" w:hAnsi="Calibri" w:cs="Calibri"/>
+          <w:lang w:eastAsia="de-CH"/>
+        </w:rPr>
+        <w:t>möchte ich</w:t>
+      </w:r>
+      <w:r>
+        <w:rPr>
+          <w:rFonts w:ascii="Calibri" w:eastAsia="Times New Roman" w:hAnsi="Calibri" w:cs="Calibri"/>
+          <w:lang w:eastAsia="de-CH"/>
+        </w:rPr>
+        <w:t xml:space="preserve"> folgende Module detaillierter beschreiben:</w:t>
+      </w:r>
+    </w:p>
+    <w:p>
+      <w:pPr>
+        <w:spacing w:after="0" w:line="240" w:lineRule="auto"/>
+        <w:ind w:left="540"/>
+        <w:rPr>
+          <w:rFonts w:ascii="Calibri" w:eastAsia="Times New Roman" w:hAnsi="Calibri" w:cs="Calibri"/>
+          <w:lang w:eastAsia="de-CH"/>
+        </w:rPr>
+      </w:pPr>
+      <w:r>
+        <w:rPr>
+          <w:rFonts w:ascii="Calibri" w:eastAsia="Times New Roman" w:hAnsi="Calibri" w:cs="Calibri"/>
+          <w:lang w:eastAsia="de-CH"/>
+        </w:rPr>
+        <w:t> </w:t>
       </w:r>
     </w:p>
     <w:p>
@@ -87,10 +161,7 @@
         </w:numPr>
       </w:pPr>
       <w:r>
-        <w:t>ob zwei Objekte miteinander kollidieren</w:t>
-      </w:r>
-      <w:r>
-        <w:t>,</w:t>
+        <w:t>Shapes</w:t>
       </w:r>
     </w:p>
     <w:p>
@@ -101,12 +172,19 @@
           <w:numId w:val="1"/>
         </w:numPr>
       </w:pPr>
-      <w:r>
-        <w:t>ob ein Objekt aus Perspektive der Spielfigur sichtbar ist</w:t>
-      </w:r>
-      <w:r>
-        <w:t>,</w:t>
-      </w:r>
+      <w:proofErr w:type="spellStart"/>
+      <w:r>
+        <w:t>Pairwise</w:t>
+      </w:r>
+      <w:proofErr w:type="spellEnd"/>
+      <w:r>
+        <w:t xml:space="preserve"> </w:t>
+      </w:r>
+      <w:proofErr w:type="spellStart"/>
+      <w:r>
+        <w:t>Functions</w:t>
+      </w:r>
+      <w:proofErr w:type="spellEnd"/>
     </w:p>
     <w:p>
       <w:pPr>
@@ -117,437 +195,198 @@
         </w:numPr>
       </w:pPr>
       <w:r>
-        <w:t>oder zum Finden des Bodens</w:t>
-      </w:r>
-      <w:r>
-        <w:t>.</w:t>
-      </w:r>
-    </w:p>
-    <w:p>
-      <w:r>
-        <w:t>Für die Berechnung werden sogenannte</w:t>
-      </w:r>
+        <w:t xml:space="preserve">Dynamic </w:t>
+      </w:r>
+      <w:proofErr w:type="spellStart"/>
+      <w:r>
+        <w:t>Tree</w:t>
+      </w:r>
+      <w:proofErr w:type="spellEnd"/>
+    </w:p>
+    <w:p>
+      <w:pPr>
+        <w:pStyle w:val="berschrift3"/>
+        <w:rPr>
+          <w:lang w:val="en-GB"/>
+        </w:rPr>
+      </w:pPr>
+      <w:r>
+        <w:rPr>
+          <w:lang w:val="en-GB"/>
+        </w:rPr>
+        <w:t>Shape</w:t>
+      </w:r>
+      <w:r>
+        <w:rPr>
+          <w:lang w:val="en-GB"/>
+        </w:rPr>
+        <w:t>s</w:t>
+      </w:r>
+    </w:p>
+    <w:p>
+      <w:r>
+        <w:t>Die Formen in Box2D wer</w:t>
+      </w:r>
+      <w:r>
+        <w:t>den in Circle Shapes und Polygon Shapes eingeteilt.</w:t>
+      </w:r>
+    </w:p>
+    <w:p>
+      <w:pPr>
+        <w:pStyle w:val="berschrift3"/>
+      </w:pPr>
+      <w:proofErr w:type="spellStart"/>
+      <w:r>
+        <w:t>Pairwise</w:t>
+      </w:r>
+      <w:proofErr w:type="spellEnd"/>
       <w:r>
         <w:t xml:space="preserve"> </w:t>
       </w:r>
       <w:proofErr w:type="spellStart"/>
       <w:r>
-        <w:t>Casts</w:t>
+        <w:t>Functions</w:t>
       </w:r>
       <w:proofErr w:type="spellEnd"/>
-      <w:r>
-        <w:t xml:space="preserve"> verwendet.</w:t>
-      </w:r>
-      <w:r>
-        <w:t xml:space="preserve"> </w:t>
-      </w:r>
-      <w:r>
-        <w:t xml:space="preserve">Die </w:t>
-      </w:r>
+    </w:p>
+    <w:p>
+      <w:pPr>
+        <w:pStyle w:val="berschrift4"/>
+        <w:rPr>
+          <w:lang w:val="en-GB"/>
+        </w:rPr>
+      </w:pPr>
+      <w:r>
+        <w:rPr>
+          <w:lang w:val="en-GB"/>
+        </w:rPr>
+        <w:t>Overlap</w:t>
+      </w:r>
+    </w:p>
+    <w:p>
+      <w:pPr>
+        <w:pStyle w:val="berschrift4"/>
+        <w:rPr>
+          <w:lang w:val="en-GB"/>
+        </w:rPr>
+      </w:pPr>
+      <w:r>
+        <w:rPr>
+          <w:lang w:val="en-GB"/>
+        </w:rPr>
+        <w:t>Contact manifolds</w:t>
+      </w:r>
+    </w:p>
+    <w:p>
+      <w:pPr>
+        <w:pStyle w:val="berschrift4"/>
+        <w:rPr>
+          <w:lang w:val="en-GB"/>
+        </w:rPr>
+      </w:pPr>
+      <w:r>
+        <w:rPr>
+          <w:lang w:val="en-GB"/>
+        </w:rPr>
+        <w:t>Distance</w:t>
+      </w:r>
+    </w:p>
+    <w:p>
+      <w:pPr>
+        <w:pStyle w:val="berschrift5"/>
+        <w:rPr>
+          <w:lang w:val="en-GB"/>
+        </w:rPr>
+      </w:pPr>
+      <w:r>
+        <w:rPr>
+          <w:lang w:val="en-GB"/>
+        </w:rPr>
+        <w:t xml:space="preserve">Voronoi regions </w:t>
+      </w:r>
+    </w:p>
+    <w:p>
+      <w:pPr>
+        <w:pStyle w:val="berschrift5"/>
+        <w:rPr>
+          <w:lang w:val="en-GB"/>
+        </w:rPr>
+      </w:pPr>
+      <w:r>
+        <w:rPr>
+          <w:lang w:val="en-GB"/>
+        </w:rPr>
+        <w:t xml:space="preserve">Barycentric coordinates </w:t>
+      </w:r>
+    </w:p>
+    <w:p>
+      <w:pPr>
+        <w:pStyle w:val="berschrift5"/>
+        <w:rPr>
+          <w:lang w:val="en-GB"/>
+        </w:rPr>
+      </w:pPr>
+      <w:r>
+        <w:rPr>
+          <w:lang w:val="en-GB"/>
+        </w:rPr>
+        <w:t>GJK distance algorithm</w:t>
+      </w:r>
+    </w:p>
+    <w:p>
+      <w:pPr>
+        <w:pStyle w:val="berschrift5"/>
+        <w:rPr>
+          <w:lang w:val="en-GB"/>
+        </w:rPr>
+      </w:pPr>
       <w:proofErr w:type="spellStart"/>
       <w:r>
-        <w:t>Casts</w:t>
+        <w:rPr>
+          <w:lang w:val="en-GB"/>
+        </w:rPr>
+        <w:t>Minkowski</w:t>
       </w:r>
       <w:proofErr w:type="spellEnd"/>
       <w:r>
-        <w:t xml:space="preserve"> kann man sich als Linien (Raycast) oder Flächen (</w:t>
-      </w:r>
-      <w:proofErr w:type="spellStart"/>
-      <w:r>
-        <w:t>Boxcast</w:t>
-      </w:r>
-      <w:proofErr w:type="spellEnd"/>
-      <w:r>
-        <w:t xml:space="preserve">) vorstellen. Für 3D-Spiele gibt es auch räumliche </w:t>
-      </w:r>
-      <w:proofErr w:type="spellStart"/>
-      <w:r>
-        <w:t>Casts</w:t>
-      </w:r>
-      <w:proofErr w:type="spellEnd"/>
-      <w:r>
-        <w:t xml:space="preserve"> (</w:t>
-      </w:r>
-      <w:proofErr w:type="spellStart"/>
-      <w:r>
-        <w:t>Spherecast</w:t>
-      </w:r>
-      <w:proofErr w:type="spellEnd"/>
-      <w:r>
-        <w:t xml:space="preserve">), was aber nicht Teil diese Arbeit ist. Mit den </w:t>
-      </w:r>
-      <w:proofErr w:type="spellStart"/>
-      <w:r>
-        <w:t>Casts</w:t>
-      </w:r>
-      <w:proofErr w:type="spellEnd"/>
-      <w:r>
-        <w:t xml:space="preserve"> wird geprüft, ob sich diese mit den Objekten schneiden.</w:t>
-      </w:r>
-    </w:p>
-    <w:p>
-      <w:r>
-        <w:t xml:space="preserve">&lt;TODO&gt; Graphik mit </w:t>
-      </w:r>
-      <w:r>
-        <w:t xml:space="preserve">Objekten und </w:t>
-      </w:r>
-      <w:r>
-        <w:t xml:space="preserve">einem </w:t>
-      </w:r>
-      <w:r>
-        <w:t>Raycast</w:t>
-      </w:r>
-    </w:p>
-    <w:p>
-      <w:r>
-        <w:t>D</w:t>
-      </w:r>
-      <w:r>
-        <w:t>ie Berechnung</w:t>
-      </w:r>
-      <w:r>
-        <w:t xml:space="preserve"> von Schnittpunkten</w:t>
-      </w:r>
-      <w:r>
-        <w:t xml:space="preserve"> komplizierte</w:t>
-      </w:r>
-      <w:r>
-        <w:t>r</w:t>
-      </w:r>
-      <w:r>
-        <w:t xml:space="preserve"> </w:t>
-      </w:r>
-      <w:r>
-        <w:t>Objekt-</w:t>
-      </w:r>
-      <w:r>
-        <w:t xml:space="preserve">Formen </w:t>
-      </w:r>
-      <w:r>
-        <w:t xml:space="preserve">wäre </w:t>
-      </w:r>
-      <w:r>
-        <w:t xml:space="preserve">allerdings </w:t>
-      </w:r>
-      <w:r>
-        <w:t xml:space="preserve">langsam, </w:t>
-      </w:r>
-      <w:r>
-        <w:t xml:space="preserve">daher </w:t>
-      </w:r>
-      <w:r>
-        <w:t xml:space="preserve">werden die Objekte durch rechteckige Rahmen eingegrenzt. </w:t>
-      </w:r>
-      <w:r>
-        <w:t>Für j</w:t>
-      </w:r>
-      <w:r>
-        <w:t xml:space="preserve">edes Objekt </w:t>
-      </w:r>
-      <w:r>
-        <w:t xml:space="preserve">wird </w:t>
-      </w:r>
-      <w:r>
-        <w:t>mit den oberen und unteren Ecken</w:t>
-      </w:r>
-      <w:r>
-        <w:t xml:space="preserve"> sogenannte</w:t>
-      </w:r>
-      <w:r>
-        <w:t xml:space="preserve"> Axis Aligned Bounding Boxes (AABB) berechnet.</w:t>
-      </w:r>
-    </w:p>
-    <w:p>
-      <w:r>
-        <w:t xml:space="preserve">&lt;TODO&gt; Graphik mit </w:t>
-      </w:r>
-      <w:r>
-        <w:t>Objekten</w:t>
-      </w:r>
-      <w:r>
-        <w:t>, den AABBs</w:t>
-      </w:r>
-      <w:r>
-        <w:t xml:space="preserve"> und </w:t>
-      </w:r>
-      <w:r>
-        <w:t xml:space="preserve">einem </w:t>
-      </w:r>
-      <w:r>
-        <w:t>Raycast</w:t>
-      </w:r>
-    </w:p>
-    <w:p>
-      <w:r>
-        <w:t>Je mehr Objekte vorhanden sind desto länger würde die Prüfung dauern, wenn jedes Objekt einzeln berechnet wird (Brute Force Vorgehen). Um die Effizienz der Berechnung zu verbessern, werden</w:t>
-      </w:r>
-      <w:r>
-        <w:t xml:space="preserve"> die AABBs</w:t>
-      </w:r>
-      <w:r>
-        <w:t xml:space="preserve"> der Objekte</w:t>
-      </w:r>
-      <w:r>
-        <w:t xml:space="preserve"> daher in Gruppen zusammengefasst</w:t>
-      </w:r>
-      <w:r>
-        <w:t>.</w:t>
-      </w:r>
-      <w:r>
-        <w:t xml:space="preserve"> </w:t>
-      </w:r>
-      <w:r>
-        <w:t>W</w:t>
-      </w:r>
-      <w:r>
-        <w:t xml:space="preserve">enn ein Raycast eine </w:t>
-      </w:r>
-      <w:r>
-        <w:t>AABB-</w:t>
-      </w:r>
-      <w:r>
-        <w:t xml:space="preserve">Gruppe </w:t>
-      </w:r>
-      <w:r>
-        <w:t>trifft,</w:t>
-      </w:r>
-      <w:r>
-        <w:t xml:space="preserve"> wird die Berechnung innerhalb d</w:t>
-      </w:r>
-      <w:r>
-        <w:t>ies</w:t>
-      </w:r>
-      <w:r>
-        <w:t>er Gruppe fortgeführt</w:t>
-      </w:r>
-      <w:r>
-        <w:t>, wodurch insgesamt weniger Berechnungen benötigt werden.</w:t>
-      </w:r>
-    </w:p>
-    <w:p>
-      <w:r>
-        <w:t xml:space="preserve">&lt;TODO&gt; Graphik für </w:t>
-      </w:r>
-      <w:r>
-        <w:t>AABB-Gruppen</w:t>
-      </w:r>
-    </w:p>
-    <w:p>
-      <w:r>
-        <w:t>Für die Erstellung der AABB-Gruppen werden die AABBs</w:t>
-      </w:r>
-      <w:r>
-        <w:t xml:space="preserve"> von</w:t>
-      </w:r>
-      <w:r>
-        <w:t xml:space="preserve"> je</w:t>
-      </w:r>
-      <w:r>
-        <w:t>weils</w:t>
-      </w:r>
-      <w:r>
-        <w:t xml:space="preserve"> zwei Objekte</w:t>
-      </w:r>
-      <w:r>
-        <w:t>n in ein neues AABB zusammengefasst</w:t>
-      </w:r>
-      <w:r>
-        <w:t xml:space="preserve">. Dieser Vorgang wird </w:t>
-      </w:r>
-      <w:r>
-        <w:t>wiederholt,</w:t>
-      </w:r>
-      <w:r>
-        <w:t xml:space="preserve"> bis </w:t>
-      </w:r>
-      <w:r>
-        <w:t>ein</w:t>
-      </w:r>
-      <w:r>
-        <w:t>e</w:t>
-      </w:r>
-      <w:r>
-        <w:t xml:space="preserve"> AABB</w:t>
-      </w:r>
-      <w:r>
-        <w:t>-Gruppe</w:t>
-      </w:r>
-      <w:r>
-        <w:t xml:space="preserve"> übrig ist</w:t>
-      </w:r>
-      <w:r>
-        <w:t>, die alle Objekte beinhaltet</w:t>
-      </w:r>
-      <w:r>
-        <w:t>. Die AABBs</w:t>
-      </w:r>
-      <w:r>
-        <w:t xml:space="preserve"> der Objekte und der Objektgruppen</w:t>
-      </w:r>
-      <w:r>
-        <w:t xml:space="preserve"> werden in einem Binärbaum</w:t>
-      </w:r>
-      <w:r>
-        <w:t>,</w:t>
-      </w:r>
-      <w:r>
-        <w:t xml:space="preserve"> einer</w:t>
-      </w:r>
-      <w:r>
-        <w:t xml:space="preserve"> sogenannten</w:t>
-      </w:r>
-      <w:r>
-        <w:t xml:space="preserve"> </w:t>
-      </w:r>
-      <w:r>
         <w:rPr>
           <w:lang w:val="en-GB"/>
         </w:rPr>
-        <w:t>Bounding Volume Hiera</w:t>
-      </w:r>
-      <w:r>
+        <w:t xml:space="preserve"> difference</w:t>
+      </w:r>
+    </w:p>
+    <w:p>
+      <w:pPr>
+        <w:pStyle w:val="berschrift3"/>
         <w:rPr>
           <w:lang w:val="en-GB"/>
         </w:rPr>
-        <w:t>r</w:t>
-      </w:r>
+      </w:pPr>
       <w:r>
         <w:rPr>
           <w:lang w:val="en-GB"/>
         </w:rPr>
-        <w:t>chy</w:t>
-      </w:r>
-      <w:r>
-        <w:t xml:space="preserve"> </w:t>
-      </w:r>
-      <w:r>
-        <w:t xml:space="preserve">(BVH) </w:t>
-      </w:r>
-      <w:r>
-        <w:t>gespeichert.</w:t>
-      </w:r>
-    </w:p>
-    <w:p>
-      <w:r>
-        <w:t xml:space="preserve">&lt;TODO&gt; Graphik eines </w:t>
-      </w:r>
-      <w:r>
-        <w:rPr>
-          <w:lang w:val="en-GB"/>
-        </w:rPr>
-        <w:t>Bounding Volume Hiera</w:t>
-      </w:r>
-      <w:r>
-        <w:rPr>
-          <w:lang w:val="en-GB"/>
-        </w:rPr>
-        <w:t>r</w:t>
-      </w:r>
-      <w:r>
-        <w:rPr>
-          <w:lang w:val="en-GB"/>
-        </w:rPr>
-        <w:t>chy</w:t>
-      </w:r>
-      <w:r>
-        <w:t xml:space="preserve"> </w:t>
-      </w:r>
-      <w:r>
-        <w:t>(Folie 18)</w:t>
-      </w:r>
-    </w:p>
-    <w:p>
-      <w:pPr>
-        <w:pStyle w:val="berschrift4"/>
-      </w:pPr>
-      <w:r>
-        <w:lastRenderedPageBreak/>
-        <w:t>Such-Algorithmus</w:t>
-      </w:r>
-      <w:r>
-        <w:t xml:space="preserve"> mit Bounding Volume Hierarchy</w:t>
-      </w:r>
-    </w:p>
-    <w:p>
-      <w:r>
-        <w:t xml:space="preserve">Durch die </w:t>
-      </w:r>
-      <w:r>
-        <w:t>Bounding Volume Hierarchy</w:t>
-      </w:r>
-      <w:r>
-        <w:t xml:space="preserve"> können zuerst die grössten </w:t>
-      </w:r>
-      <w:r>
-        <w:t>AABBs</w:t>
-      </w:r>
-      <w:r>
-        <w:t xml:space="preserve"> kontrolliert werden</w:t>
-      </w:r>
-      <w:r>
-        <w:t>, wodurch</w:t>
-      </w:r>
-      <w:r>
-        <w:t xml:space="preserve"> </w:t>
-      </w:r>
-      <w:r>
-        <w:t xml:space="preserve">bereits </w:t>
-      </w:r>
-      <w:r>
-        <w:t>viele Objekte</w:t>
-      </w:r>
-      <w:r>
-        <w:t xml:space="preserve"> ausgeschlossen werden können, falls eines der AABBs an der Spitze der Hierarchie nicht vom Raycast getroffen wird</w:t>
-      </w:r>
-      <w:r>
-        <w:t xml:space="preserve">. Dieser Vorgang </w:t>
-      </w:r>
-      <w:r>
-        <w:t>wird</w:t>
-      </w:r>
-      <w:r>
-        <w:t xml:space="preserve"> wiederholt bis die AABBs nur noch </w:t>
-      </w:r>
-      <w:r>
-        <w:t>einzelne</w:t>
-      </w:r>
-      <w:r>
-        <w:t xml:space="preserve"> Objekte enthalten.</w:t>
-      </w:r>
-      <w:r>
-        <w:t xml:space="preserve"> </w:t>
-      </w:r>
-      <w:r>
-        <w:t>Anschliessend wird die Berechnung für die tatsächliche Ob</w:t>
-      </w:r>
-      <w:r>
-        <w:t>jektform durchgeführt.</w:t>
-      </w:r>
-    </w:p>
-    <w:p>
-      <w:pPr>
-        <w:pStyle w:val="berschrift4"/>
-      </w:pPr>
-      <w:r>
-        <w:t>Erstellung der Bounding Volume Hierarchy</w:t>
-      </w:r>
-    </w:p>
-    <w:p>
-      <w:r>
-        <w:t>Es gibt drei</w:t>
-      </w:r>
-      <w:r>
-        <w:t xml:space="preserve"> </w:t>
-      </w:r>
-      <w:r>
-        <w:t>V</w:t>
-      </w:r>
-      <w:r>
-        <w:t>arianten</w:t>
-      </w:r>
-      <w:r>
-        <w:t xml:space="preserve"> für die Erstellung der Bounding Volume Hierarchy:</w:t>
+        <w:t>Das Dynamic Tree Modul</w:t>
+      </w:r>
+    </w:p>
+    <w:p>
+      <w:r>
+        <w:t xml:space="preserve">Ein Spiel besteht </w:t>
+      </w:r>
+      <w:r>
+        <w:t>in der Regel</w:t>
+      </w:r>
+      <w:r>
+        <w:t xml:space="preserve"> aus </w:t>
+      </w:r>
+      <w:r>
+        <w:t>sehr vielen</w:t>
+      </w:r>
+      <w:r>
+        <w:t xml:space="preserve"> Objekten. Für den Spielverlauf muss häufig </w:t>
+      </w:r>
+      <w:r>
+        <w:t>die Beziehung zwischen Objekten geprüft werden, zum Beispiel zur Prüfung:</w:t>
       </w:r>
     </w:p>
     <w:p>
@@ -557,21 +396,12 @@
           <w:ilvl w:val="0"/>
           <w:numId w:val="1"/>
         </w:numPr>
-        <w:rPr>
-          <w:lang w:val="en-GB"/>
-        </w:rPr>
-      </w:pPr>
-      <w:r>
-        <w:rPr>
-          <w:lang w:val="en-GB"/>
-        </w:rPr>
-        <w:t>Bottom</w:t>
-      </w:r>
-      <w:r>
-        <w:rPr>
-          <w:lang w:val="en-GB"/>
-        </w:rPr>
-        <w:t xml:space="preserve"> Up</w:t>
+      </w:pPr>
+      <w:r>
+        <w:t>ob zwei Objekte miteinander kollidieren</w:t>
+      </w:r>
+      <w:r>
+        <w:t>,</w:t>
       </w:r>
     </w:p>
     <w:p>
@@ -581,15 +411,12 @@
           <w:ilvl w:val="0"/>
           <w:numId w:val="1"/>
         </w:numPr>
-        <w:rPr>
-          <w:lang w:val="en-GB"/>
-        </w:rPr>
-      </w:pPr>
-      <w:r>
-        <w:rPr>
-          <w:lang w:val="en-GB"/>
-        </w:rPr>
-        <w:t>Top Down</w:t>
+      </w:pPr>
+      <w:r>
+        <w:t>ob ein Objekt aus Perspektive der Spielfigur sichtbar ist</w:t>
+      </w:r>
+      <w:r>
+        <w:t>,</w:t>
       </w:r>
     </w:p>
     <w:p>
@@ -599,6 +426,620 @@
           <w:ilvl w:val="0"/>
           <w:numId w:val="1"/>
         </w:numPr>
+      </w:pPr>
+      <w:r>
+        <w:t>oder zum Finden des Bodens</w:t>
+      </w:r>
+      <w:r>
+        <w:t>.</w:t>
+      </w:r>
+    </w:p>
+    <w:p>
+      <w:r>
+        <w:lastRenderedPageBreak/>
+        <w:t>Für die Berechnung werden sogenannte</w:t>
+      </w:r>
+      <w:r>
+        <w:t xml:space="preserve"> </w:t>
+      </w:r>
+      <w:r>
+        <w:t>Casts</w:t>
+      </w:r>
+      <w:r>
+        <w:t xml:space="preserve"> verwendet.</w:t>
+      </w:r>
+      <w:r>
+        <w:t xml:space="preserve"> </w:t>
+      </w:r>
+      <w:r>
+        <w:t>Die Casts kann man sich als Linien (Raycast) oder Flächen (Boxcast) vorstellen. Für 3D-Spiele gibt es auch räumliche Casts (Spherecast), was aber nicht Teil diese Arbeit ist. Mit den Casts wird geprüft, ob sich diese mit den Objekten schneiden.</w:t>
+      </w:r>
+      <w:r>
+        <w:t xml:space="preserve"> Die längen der Casts sind </w:t>
+      </w:r>
+      <w:r>
+        <w:t>konfigurierbar, um das Verhalten der Objekte zu bestimmen</w:t>
+      </w:r>
+      <w:r>
+        <w:t>.</w:t>
+      </w:r>
+    </w:p>
+    <w:p>
+      <w:pPr>
+        <w:keepNext/>
+      </w:pPr>
+      <w:r>
+        <w:drawing>
+          <wp:inline distT="0" distB="0" distL="0" distR="0" wp14:anchorId="75AD2B00" wp14:editId="0F57A307">
+            <wp:extent cx="2486372" cy="2095792"/>
+            <wp:effectExtent l="0" t="0" r="9525" b="0"/>
+            <wp:docPr id="3" name="Grafik 3"/>
+            <wp:cNvGraphicFramePr>
+              <a:graphicFrameLocks xmlns:a="http://schemas.openxmlformats.org/drawingml/2006/main" noChangeAspect="1"/>
+            </wp:cNvGraphicFramePr>
+            <a:graphic xmlns:a="http://schemas.openxmlformats.org/drawingml/2006/main">
+              <a:graphicData uri="http://schemas.openxmlformats.org/drawingml/2006/picture">
+                <pic:pic xmlns:pic="http://schemas.openxmlformats.org/drawingml/2006/picture">
+                  <pic:nvPicPr>
+                    <pic:cNvPr id="1" name=""/>
+                    <pic:cNvPicPr/>
+                  </pic:nvPicPr>
+                  <pic:blipFill>
+                    <a:blip r:embed="rId5"/>
+                    <a:stretch>
+                      <a:fillRect/>
+                    </a:stretch>
+                  </pic:blipFill>
+                  <pic:spPr>
+                    <a:xfrm>
+                      <a:off x="0" y="0"/>
+                      <a:ext cx="2486372" cy="2095792"/>
+                    </a:xfrm>
+                    <a:prstGeom prst="rect">
+                      <a:avLst/>
+                    </a:prstGeom>
+                  </pic:spPr>
+                </pic:pic>
+              </a:graphicData>
+            </a:graphic>
+          </wp:inline>
+        </w:drawing>
+      </w:r>
+    </w:p>
+    <w:p>
+      <w:pPr>
+        <w:pStyle w:val="Beschriftung"/>
+      </w:pPr>
+      <w:r>
+        <w:t xml:space="preserve">Abbildung </w:t>
+      </w:r>
+      <w:r>
+        <w:fldChar w:fldCharType="begin"/>
+      </w:r>
+      <w:r>
+        <w:instrText xml:space="preserve"> SEQ Abbildung \* ARABIC </w:instrText>
+      </w:r>
+      <w:r>
+        <w:fldChar w:fldCharType="separate"/>
+      </w:r>
+      <w:r>
+        <w:rPr>
+          <w:noProof/>
+        </w:rPr>
+        <w:t>1</w:t>
+      </w:r>
+      <w:r>
+        <w:fldChar w:fldCharType="end"/>
+      </w:r>
+      <w:r>
+        <w:t xml:space="preserve">: </w:t>
+      </w:r>
+      <w:r>
+        <w:t>Graphik mit Objekten und einem Raycast</w:t>
+      </w:r>
+    </w:p>
+    <w:p>
+      <w:r>
+        <w:t>Die Berechnung</w:t>
+      </w:r>
+      <w:r>
+        <w:t xml:space="preserve"> von Schnittpunkten</w:t>
+      </w:r>
+      <w:r>
+        <w:t xml:space="preserve"> komplizierte</w:t>
+      </w:r>
+      <w:r>
+        <w:t>r</w:t>
+      </w:r>
+      <w:r>
+        <w:t xml:space="preserve"> </w:t>
+      </w:r>
+      <w:r>
+        <w:t>Objekt-</w:t>
+      </w:r>
+      <w:r>
+        <w:t xml:space="preserve">Formen wäre </w:t>
+      </w:r>
+      <w:r>
+        <w:t xml:space="preserve">allerdings </w:t>
+      </w:r>
+      <w:r>
+        <w:t xml:space="preserve">langsam, daher werden die Objekte durch rechteckige Rahmen eingegrenzt. </w:t>
+      </w:r>
+      <w:r>
+        <w:t>Für j</w:t>
+      </w:r>
+      <w:r>
+        <w:t xml:space="preserve">edes Objekt </w:t>
+      </w:r>
+      <w:r>
+        <w:t xml:space="preserve">wird </w:t>
+      </w:r>
+      <w:r>
+        <w:t>mit den oberen und unteren Ecken sogenannte Axis Aligned Bounding Boxes (AABB) berechnet.</w:t>
+      </w:r>
+    </w:p>
+    <w:p>
+      <w:pPr>
+        <w:keepNext/>
+      </w:pPr>
+      <w:r>
+        <w:drawing>
+          <wp:inline distT="0" distB="0" distL="0" distR="0" wp14:anchorId="4DD02762" wp14:editId="4583C29A">
+            <wp:extent cx="2648320" cy="2391109"/>
+            <wp:effectExtent l="0" t="0" r="0" b="9525"/>
+            <wp:docPr id="2" name="Grafik 2"/>
+            <wp:cNvGraphicFramePr>
+              <a:graphicFrameLocks xmlns:a="http://schemas.openxmlformats.org/drawingml/2006/main" noChangeAspect="1"/>
+            </wp:cNvGraphicFramePr>
+            <a:graphic xmlns:a="http://schemas.openxmlformats.org/drawingml/2006/main">
+              <a:graphicData uri="http://schemas.openxmlformats.org/drawingml/2006/picture">
+                <pic:pic xmlns:pic="http://schemas.openxmlformats.org/drawingml/2006/picture">
+                  <pic:nvPicPr>
+                    <pic:cNvPr id="1" name=""/>
+                    <pic:cNvPicPr/>
+                  </pic:nvPicPr>
+                  <pic:blipFill>
+                    <a:blip r:embed="rId6"/>
+                    <a:stretch>
+                      <a:fillRect/>
+                    </a:stretch>
+                  </pic:blipFill>
+                  <pic:spPr>
+                    <a:xfrm>
+                      <a:off x="0" y="0"/>
+                      <a:ext cx="2648320" cy="2391109"/>
+                    </a:xfrm>
+                    <a:prstGeom prst="rect">
+                      <a:avLst/>
+                    </a:prstGeom>
+                  </pic:spPr>
+                </pic:pic>
+              </a:graphicData>
+            </a:graphic>
+          </wp:inline>
+        </w:drawing>
+      </w:r>
+    </w:p>
+    <w:p>
+      <w:pPr>
+        <w:pStyle w:val="Beschriftung"/>
+      </w:pPr>
+      <w:r>
+        <w:t xml:space="preserve">Abbildung </w:t>
+      </w:r>
+      <w:r>
+        <w:fldChar w:fldCharType="begin"/>
+      </w:r>
+      <w:r>
+        <w:instrText xml:space="preserve"> SEQ Abbildung \* ARABIC </w:instrText>
+      </w:r>
+      <w:r>
+        <w:fldChar w:fldCharType="separate"/>
+      </w:r>
+      <w:r>
+        <w:rPr>
+          <w:noProof/>
+        </w:rPr>
+        <w:t>2</w:t>
+      </w:r>
+      <w:r>
+        <w:fldChar w:fldCharType="end"/>
+      </w:r>
+      <w:r>
+        <w:t xml:space="preserve">: </w:t>
+      </w:r>
+      <w:r>
+        <w:t>Graphik mit Objekten, den AABBs und einem Raycast</w:t>
+      </w:r>
+    </w:p>
+    <w:p>
+      <w:r>
+        <w:t>Je mehr Objekte vorhanden sind desto länger würde die Prüfung dauern, wenn jedes Objekt einzeln berechnet wird (Brute Force Vorgehen). Um die Effizienz der Berechnung zu verbessern, werden</w:t>
+      </w:r>
+      <w:r>
+        <w:t xml:space="preserve"> die AABBs</w:t>
+      </w:r>
+      <w:r>
+        <w:t xml:space="preserve"> der Objekte</w:t>
+      </w:r>
+      <w:r>
+        <w:t xml:space="preserve"> daher in Gruppen zusammengefasst</w:t>
+      </w:r>
+      <w:r>
+        <w:t>.</w:t>
+      </w:r>
+      <w:r>
+        <w:t xml:space="preserve"> </w:t>
+      </w:r>
+      <w:r>
+        <w:t>W</w:t>
+      </w:r>
+      <w:r>
+        <w:t xml:space="preserve">enn ein Raycast eine </w:t>
+      </w:r>
+      <w:r>
+        <w:t>AABB-</w:t>
+      </w:r>
+      <w:r>
+        <w:t xml:space="preserve">Gruppe </w:t>
+      </w:r>
+      <w:r>
+        <w:t>trifft,</w:t>
+      </w:r>
+      <w:r>
+        <w:t xml:space="preserve"> wird die Berechnung innerhalb d</w:t>
+      </w:r>
+      <w:r>
+        <w:t>ies</w:t>
+      </w:r>
+      <w:r>
+        <w:t>er Gruppe fortgeführt</w:t>
+      </w:r>
+      <w:r>
+        <w:t>, wodurch insgesamt weniger Berechnungen benötigt werden.</w:t>
+      </w:r>
+    </w:p>
+    <w:p>
+      <w:pPr>
+        <w:keepNext/>
+      </w:pPr>
+      <w:r>
+        <w:lastRenderedPageBreak/>
+        <w:drawing>
+          <wp:inline distT="0" distB="0" distL="0" distR="0" wp14:anchorId="071C6E70" wp14:editId="68C56799">
+            <wp:extent cx="2534004" cy="1933845"/>
+            <wp:effectExtent l="0" t="0" r="0" b="9525"/>
+            <wp:docPr id="1" name="Grafik 1" descr="Ein Bild, das Text, Vektorgrafiken, Visitenkarte enthält.&#10;&#10;Automatisch generierte Beschreibung"/>
+            <wp:cNvGraphicFramePr>
+              <a:graphicFrameLocks xmlns:a="http://schemas.openxmlformats.org/drawingml/2006/main" noChangeAspect="1"/>
+            </wp:cNvGraphicFramePr>
+            <a:graphic xmlns:a="http://schemas.openxmlformats.org/drawingml/2006/main">
+              <a:graphicData uri="http://schemas.openxmlformats.org/drawingml/2006/picture">
+                <pic:pic xmlns:pic="http://schemas.openxmlformats.org/drawingml/2006/picture">
+                  <pic:nvPicPr>
+                    <pic:cNvPr id="1" name="Grafik 1" descr="Ein Bild, das Text, Vektorgrafiken, Visitenkarte enthält.&#10;&#10;Automatisch generierte Beschreibung"/>
+                    <pic:cNvPicPr/>
+                  </pic:nvPicPr>
+                  <pic:blipFill>
+                    <a:blip r:embed="rId7"/>
+                    <a:stretch>
+                      <a:fillRect/>
+                    </a:stretch>
+                  </pic:blipFill>
+                  <pic:spPr>
+                    <a:xfrm>
+                      <a:off x="0" y="0"/>
+                      <a:ext cx="2534004" cy="1933845"/>
+                    </a:xfrm>
+                    <a:prstGeom prst="rect">
+                      <a:avLst/>
+                    </a:prstGeom>
+                  </pic:spPr>
+                </pic:pic>
+              </a:graphicData>
+            </a:graphic>
+          </wp:inline>
+        </w:drawing>
+      </w:r>
+    </w:p>
+    <w:p>
+      <w:pPr>
+        <w:pStyle w:val="Beschriftung"/>
+      </w:pPr>
+      <w:r>
+        <w:t xml:space="preserve">Abbildung </w:t>
+      </w:r>
+      <w:r>
+        <w:fldChar w:fldCharType="begin"/>
+      </w:r>
+      <w:r>
+        <w:instrText xml:space="preserve"> SEQ Abbildung \* ARABIC </w:instrText>
+      </w:r>
+      <w:r>
+        <w:fldChar w:fldCharType="separate"/>
+      </w:r>
+      <w:r>
+        <w:rPr>
+          <w:noProof/>
+        </w:rPr>
+        <w:t>3</w:t>
+      </w:r>
+      <w:r>
+        <w:fldChar w:fldCharType="end"/>
+      </w:r>
+      <w:r>
+        <w:t xml:space="preserve">: </w:t>
+      </w:r>
+      <w:r>
+        <w:t>AABB-Gruppen</w:t>
+      </w:r>
+    </w:p>
+    <w:p>
+      <w:r>
+        <w:t>Für die Erstellung der AABB-Gruppen werden die AABBs</w:t>
+      </w:r>
+      <w:r>
+        <w:t xml:space="preserve"> von jeweils zwei Objekten in ein neues AABB zusammengefasst. Dieser Vorgang wird wiederholt, bis ein</w:t>
+      </w:r>
+      <w:r>
+        <w:t>e</w:t>
+      </w:r>
+      <w:r>
+        <w:t xml:space="preserve"> AABB</w:t>
+      </w:r>
+      <w:r>
+        <w:t>-Gruppe</w:t>
+      </w:r>
+      <w:r>
+        <w:t xml:space="preserve"> übrig ist</w:t>
+      </w:r>
+      <w:r>
+        <w:t>, die alle Objekte beinhaltet</w:t>
+      </w:r>
+      <w:r>
+        <w:t xml:space="preserve">. Die AABBs der Objekte und der Objektgruppen werden in einem Binärbaum, einer sogenannten </w:t>
+      </w:r>
+      <w:r>
+        <w:t>Bounding Volume Hiera</w:t>
+      </w:r>
+      <w:r>
+        <w:t>r</w:t>
+      </w:r>
+      <w:r>
+        <w:t>chy</w:t>
+      </w:r>
+      <w:r>
+        <w:t xml:space="preserve"> (</w:t>
+      </w:r>
+      <w:r>
+        <w:t>BVH</w:t>
+      </w:r>
+      <w:r>
+        <w:t>) gespeichert.</w:t>
+      </w:r>
+    </w:p>
+    <w:p>
+      <w:pPr>
+        <w:keepNext/>
+      </w:pPr>
+      <w:r>
+        <w:rPr>
+          <w:noProof/>
+        </w:rPr>
+        <w:drawing>
+          <wp:inline distT="0" distB="0" distL="0" distR="0" wp14:anchorId="3D2C3ED5" wp14:editId="3D4316F9">
+            <wp:extent cx="3474000" cy="2559600"/>
+            <wp:effectExtent l="0" t="0" r="0" b="0"/>
+            <wp:docPr id="9" name="Grafik 9"/>
+            <wp:cNvGraphicFramePr>
+              <a:graphicFrameLocks xmlns:a="http://schemas.openxmlformats.org/drawingml/2006/main" noChangeAspect="1"/>
+            </wp:cNvGraphicFramePr>
+            <a:graphic xmlns:a="http://schemas.openxmlformats.org/drawingml/2006/main">
+              <a:graphicData uri="http://schemas.openxmlformats.org/drawingml/2006/picture">
+                <pic:pic xmlns:pic="http://schemas.openxmlformats.org/drawingml/2006/picture">
+                  <pic:nvPicPr>
+                    <pic:cNvPr id="1" name=""/>
+                    <pic:cNvPicPr/>
+                  </pic:nvPicPr>
+                  <pic:blipFill>
+                    <a:blip r:embed="rId8">
+                      <a:extLst>
+                        <a:ext uri="{96DAC541-7B7A-43D3-8B79-37D633B846F1}">
+                          <asvg:svgBlip xmlns:asvg="http://schemas.microsoft.com/office/drawing/2016/SVG/main" r:embed="rId9"/>
+                        </a:ext>
+                      </a:extLst>
+                    </a:blip>
+                    <a:stretch>
+                      <a:fillRect/>
+                    </a:stretch>
+                  </pic:blipFill>
+                  <pic:spPr>
+                    <a:xfrm>
+                      <a:off x="0" y="0"/>
+                      <a:ext cx="3474000" cy="2559600"/>
+                    </a:xfrm>
+                    <a:prstGeom prst="rect">
+                      <a:avLst/>
+                    </a:prstGeom>
+                  </pic:spPr>
+                </pic:pic>
+              </a:graphicData>
+            </a:graphic>
+          </wp:inline>
+        </w:drawing>
+      </w:r>
+    </w:p>
+    <w:p>
+      <w:pPr>
+        <w:pStyle w:val="Beschriftung"/>
+      </w:pPr>
+      <w:r>
+        <w:t xml:space="preserve">Abbildung </w:t>
+      </w:r>
+      <w:r>
+        <w:fldChar w:fldCharType="begin"/>
+      </w:r>
+      <w:r>
+        <w:instrText xml:space="preserve"> SEQ Abbildung \* ARABIC </w:instrText>
+      </w:r>
+      <w:r>
+        <w:fldChar w:fldCharType="separate"/>
+      </w:r>
+      <w:r>
+        <w:rPr>
+          <w:noProof/>
+        </w:rPr>
+        <w:t>4</w:t>
+      </w:r>
+      <w:r>
+        <w:fldChar w:fldCharType="end"/>
+      </w:r>
+      <w:r>
+        <w:t>:Bounding Volume Hierarchy</w:t>
+      </w:r>
+    </w:p>
+    <w:p>
+      <w:pPr>
+        <w:pStyle w:val="berschrift4"/>
+      </w:pPr>
+      <w:r>
+        <w:t>Such-Algorithmus</w:t>
+      </w:r>
+      <w:r>
+        <w:t xml:space="preserve"> mit Bounding Volume Hierarchy</w:t>
+      </w:r>
+    </w:p>
+    <w:p>
+      <w:r>
+        <w:t xml:space="preserve">Durch die </w:t>
+      </w:r>
+      <w:r>
+        <w:t>Bounding Volume Hierarchy</w:t>
+      </w:r>
+      <w:r>
+        <w:t xml:space="preserve"> können zuerst die grössten </w:t>
+      </w:r>
+      <w:r>
+        <w:t>AABBs</w:t>
+      </w:r>
+      <w:r>
+        <w:t xml:space="preserve"> kontrolliert werden</w:t>
+      </w:r>
+      <w:r>
+        <w:t>, wodurch</w:t>
+      </w:r>
+      <w:r>
+        <w:t xml:space="preserve"> </w:t>
+      </w:r>
+      <w:r>
+        <w:t xml:space="preserve">bereits </w:t>
+      </w:r>
+      <w:r>
+        <w:t>viele Objekte</w:t>
+      </w:r>
+      <w:r>
+        <w:t xml:space="preserve"> ausgeschlossen werden können, falls eines der AABBs an der Spitze der Hierarchie nicht vom Raycast getroffen wird</w:t>
+      </w:r>
+      <w:r>
+        <w:t xml:space="preserve">. Dieser Vorgang </w:t>
+      </w:r>
+      <w:r>
+        <w:t>wird</w:t>
+      </w:r>
+      <w:r>
+        <w:t xml:space="preserve"> wiederholt bis die AABBs nur noch </w:t>
+      </w:r>
+      <w:r>
+        <w:t>einzelne</w:t>
+      </w:r>
+      <w:r>
+        <w:t xml:space="preserve"> Objekte enthalten.</w:t>
+      </w:r>
+      <w:r>
+        <w:t xml:space="preserve"> </w:t>
+      </w:r>
+      <w:r>
+        <w:t>Anschliessend wird die Berechnung für die tatsächliche Ob</w:t>
+      </w:r>
+      <w:r>
+        <w:t>jektform durchgeführt.</w:t>
+      </w:r>
+    </w:p>
+    <w:p>
+      <w:pPr>
+        <w:pStyle w:val="berschrift4"/>
+      </w:pPr>
+      <w:r>
+        <w:t>Erstellung der Bounding Volume Hierarchy</w:t>
+      </w:r>
+    </w:p>
+    <w:p>
+      <w:r>
+        <w:t>Es gibt drei</w:t>
+      </w:r>
+      <w:r>
+        <w:t xml:space="preserve"> </w:t>
+      </w:r>
+      <w:r>
+        <w:t>V</w:t>
+      </w:r>
+      <w:r>
+        <w:t>arianten</w:t>
+      </w:r>
+      <w:r>
+        <w:t xml:space="preserve"> für die Erstellung der Bounding Volume Hierarchy:</w:t>
+      </w:r>
+    </w:p>
+    <w:p>
+      <w:pPr>
+        <w:pStyle w:val="Listenabsatz"/>
+        <w:numPr>
+          <w:ilvl w:val="0"/>
+          <w:numId w:val="1"/>
+        </w:numPr>
+        <w:rPr>
+          <w:lang w:val="en-GB"/>
+        </w:rPr>
+      </w:pPr>
+      <w:r>
+        <w:rPr>
+          <w:lang w:val="en-GB"/>
+        </w:rPr>
+        <w:t>Bottom</w:t>
+      </w:r>
+      <w:r>
+        <w:rPr>
+          <w:lang w:val="en-GB"/>
+        </w:rPr>
+        <w:t xml:space="preserve"> Up</w:t>
+      </w:r>
+    </w:p>
+    <w:p>
+      <w:pPr>
+        <w:pStyle w:val="Listenabsatz"/>
+        <w:numPr>
+          <w:ilvl w:val="0"/>
+          <w:numId w:val="1"/>
+        </w:numPr>
+        <w:rPr>
+          <w:lang w:val="en-GB"/>
+        </w:rPr>
+      </w:pPr>
+      <w:r>
+        <w:rPr>
+          <w:lang w:val="en-GB"/>
+        </w:rPr>
+        <w:t>Top Down</w:t>
+      </w:r>
+    </w:p>
+    <w:p>
+      <w:pPr>
+        <w:pStyle w:val="Listenabsatz"/>
+        <w:numPr>
+          <w:ilvl w:val="0"/>
+          <w:numId w:val="1"/>
+        </w:numPr>
         <w:rPr>
           <w:lang w:val="en-GB"/>
         </w:rPr>
@@ -614,6 +1055,7 @@
     </w:p>
     <w:p>
       <w:r>
+        <w:lastRenderedPageBreak/>
         <w:t xml:space="preserve">Bei dem Bottom Up Vorgehen werden die </w:t>
       </w:r>
       <w:r>
@@ -855,17 +1297,32 @@
         <w:t>inkrementale</w:t>
       </w:r>
       <w:r>
-        <w:t xml:space="preserve"> Verfahren fängt mit einem einzelnen Objekt im BVH an und es werden die weiteren Objekte eingefügt und mit einem anderen Objekt in eine AABB zusammengefasst. Der dadurch entstehende Baum ist meistens ineffizient und kann durch einen Algorithmus verbessert werden.</w:t>
-      </w:r>
-    </w:p>
-    <w:p>
-      <w:r>
-        <w:t>&lt;TODO&gt; Der Algorithmus zum Einfügen weiterer Objekte</w:t>
-      </w:r>
-    </w:p>
-    <w:p>
-      <w:r>
-        <w:t xml:space="preserve">Wenn ein neues Objekt in die BVH eingefügt werden </w:t>
+        <w:t xml:space="preserve"> Verfahren fängt mit einem einzelnen Objekt im </w:t>
+      </w:r>
+      <w:r>
+        <w:t>Bounding Volume Hierarchy</w:t>
+      </w:r>
+      <w:r>
+        <w:t xml:space="preserve"> an und es werden die weiteren Objekte eingefügt und mit einem anderen Objekt in eine AABB zusammengefasst. Der dadurch entstehende Baum ist meistens ineffizient und kann durch einen Algorithmus verbessert werden.</w:t>
+      </w:r>
+    </w:p>
+    <w:p>
+      <w:pPr>
+        <w:pStyle w:val="berschrift4"/>
+      </w:pPr>
+      <w:r>
+        <w:t>Algorithmus zum Einfügen weiterer Objekte</w:t>
+      </w:r>
+    </w:p>
+    <w:p>
+      <w:r>
+        <w:t xml:space="preserve">Wenn ein neues Objekt in die </w:t>
+      </w:r>
+      <w:r>
+        <w:t>Bounding Volume Hierarchy</w:t>
+      </w:r>
+      <w:r>
+        <w:t xml:space="preserve"> eingefügt werden </w:t>
       </w:r>
       <w:r>
         <w:t>soll,</w:t>
@@ -879,203 +1336,376 @@
       <w:r>
         <w:t xml:space="preserve"> eine neue </w:t>
       </w:r>
-      <w:proofErr w:type="spellStart"/>
-      <w:r>
-        <w:t>Node</w:t>
-      </w:r>
-      <w:proofErr w:type="spellEnd"/>
-      <w:r>
-        <w:t xml:space="preserve"> mit AABB gebildet </w:t>
-      </w:r>
-      <w:r>
-        <w:t xml:space="preserve">welche die beiden Objekte enthält. Die darüberliegenden AABBS werden so angepasst das sie da das neue Objekt einschliessen. Welche der Objekte die beste Möglichkeit ist, wird durch die Surface Area </w:t>
-      </w:r>
-      <w:proofErr w:type="spellStart"/>
-      <w:r>
-        <w:t>Heuristic</w:t>
-      </w:r>
-      <w:proofErr w:type="spellEnd"/>
-      <w:r>
-        <w:t xml:space="preserve"> mithilfe der Einfüge Kosten berechnet.</w:t>
-      </w:r>
-    </w:p>
-    <w:p>
-      <w:r>
-        <w:t xml:space="preserve">&lt;TODO&gt; Die Surface Area </w:t>
-      </w:r>
-      <w:proofErr w:type="spellStart"/>
-      <w:r>
-        <w:t>Heuristic</w:t>
-      </w:r>
-      <w:proofErr w:type="spellEnd"/>
-      <w:r>
-        <w:t xml:space="preserve"> (SAH) zur Berechnung der </w:t>
-      </w:r>
-      <w:r>
-        <w:t>Einfüge Kosten</w:t>
-      </w:r>
-    </w:p>
-    <w:p>
-      <w:r>
-        <w:t xml:space="preserve">Die </w:t>
-      </w:r>
-      <w:r>
-        <w:t>Einfüge Kosten</w:t>
-      </w:r>
-      <w:r>
-        <w:t xml:space="preserve"> für jede </w:t>
-      </w:r>
-      <w:proofErr w:type="spellStart"/>
-      <w:r>
-        <w:t>node</w:t>
-      </w:r>
-      <w:proofErr w:type="spellEnd"/>
-      <w:r>
-        <w:t xml:space="preserve"> wird mit der Oberfläche der AABBs berechnet. Weil es sehr ineffizient ist, jede einzelne einfüge Möglichkeit zu überprüfen wird d</w:t>
-      </w:r>
-      <w:r>
-        <w:t xml:space="preserve">ie Surface Area </w:t>
-      </w:r>
-      <w:proofErr w:type="spellStart"/>
-      <w:r>
-        <w:t>Heuristic</w:t>
-      </w:r>
-      <w:proofErr w:type="spellEnd"/>
-      <w:r>
-        <w:t xml:space="preserve"> (SAH) </w:t>
-      </w:r>
-      <w:r>
-        <w:t>verwendet.</w:t>
-      </w:r>
-      <w:r>
-        <w:t xml:space="preserve"> Dazu wird die Fläche der neu hinzugefügten </w:t>
-      </w:r>
-      <w:proofErr w:type="spellStart"/>
-      <w:r>
-        <w:t>Node</w:t>
-      </w:r>
-      <w:proofErr w:type="spellEnd"/>
-      <w:r>
-        <w:t xml:space="preserve"> und die Anpassungen der darüberliegenden Nodes addiert.</w:t>
-      </w:r>
-      <w:r>
-        <w:br/>
+      <w:r>
+        <w:t>AABB-Gruppe</w:t>
+      </w:r>
+      <w:r>
+        <w:t xml:space="preserve"> gebildet</w:t>
+      </w:r>
+      <w:r>
+        <w:t>,</w:t>
+      </w:r>
+      <w:r>
+        <w:t xml:space="preserve"> </w:t>
+      </w:r>
+      <w:r>
+        <w:t>die beide Objekte enthält. Die darüberliegenden AABB</w:t>
+      </w:r>
+      <w:r>
+        <w:t>-Gruppen</w:t>
+      </w:r>
+      <w:r>
+        <w:t xml:space="preserve"> werden so angepasst</w:t>
+      </w:r>
+      <w:r>
+        <w:t>,</w:t>
+      </w:r>
+      <w:r>
+        <w:t xml:space="preserve"> da</w:t>
+      </w:r>
+      <w:r>
+        <w:t>s</w:t>
+      </w:r>
+      <w:r>
+        <w:t>s sie d</w:t>
+      </w:r>
+      <w:r>
+        <w:t>ie</w:t>
+      </w:r>
+      <w:r>
+        <w:t xml:space="preserve"> neue </w:t>
+      </w:r>
+      <w:r>
+        <w:t>AABB-Gruppe</w:t>
+      </w:r>
+      <w:r>
+        <w:t xml:space="preserve"> einschliessen.</w:t>
+      </w:r>
+    </w:p>
+    <w:p>
+      <w:r>
+        <w:t>&lt;TODO&gt; Grafik vor und nach dem Einfügen eines neuen Objektes</w:t>
+      </w:r>
+    </w:p>
+    <w:p>
+      <w:r>
+        <w:t>Für die Berechnung der besten Option für die neue AABB-Gruppe werden die Einfügekosten</w:t>
+      </w:r>
+      <w:r>
+        <w:t xml:space="preserve"> des neuen Objektes</w:t>
+      </w:r>
+      <w:r>
+        <w:t xml:space="preserve"> </w:t>
+      </w:r>
+      <w:r>
+        <w:t xml:space="preserve">in den bereits vorhandenen Gruppen </w:t>
+      </w:r>
+      <w:r>
+        <w:t>verglichen</w:t>
+      </w:r>
+      <w:r>
+        <w:t>. Unter Einfügekosten versteht man die Summe der Zunahmen aller Oberflächen der betroffenen AABB-Gruppen.</w:t>
+      </w:r>
+    </w:p>
+    <w:p>
+      <w:r>
+        <w:t>Kostenfunktion eine</w:t>
+      </w:r>
+      <w:r>
+        <w:t xml:space="preserve">r Bounding Volume Hierarchy: </w:t>
+      </w:r>
+    </w:p>
+    <w:p>
+      <w:pPr>
+        <w:rPr>
+          <w:rFonts w:eastAsiaTheme="minorEastAsia"/>
+        </w:rPr>
+      </w:pPr>
+      <w:r>
+        <w:t xml:space="preserve">C(T) = </w:t>
+      </w:r>
+      <m:oMath>
+        <m:nary>
+          <m:naryPr>
+            <m:chr m:val="∑"/>
+            <m:limLoc m:val="undOvr"/>
+            <m:supHide m:val="1"/>
+            <m:ctrlPr>
+              <w:rPr>
+                <w:rFonts w:ascii="Cambria Math" w:hAnsi="Cambria Math"/>
+                <w:i/>
+              </w:rPr>
+            </m:ctrlPr>
+          </m:naryPr>
+          <m:sub>
+            <m:r>
+              <w:rPr>
+                <w:rFonts w:ascii="Cambria Math" w:hAnsi="Cambria Math"/>
+              </w:rPr>
+              <m:t xml:space="preserve"> i∈Nodes</m:t>
+            </m:r>
+          </m:sub>
+          <m:sup/>
+          <m:e>
+            <m:r>
+              <w:rPr>
+                <w:rFonts w:ascii="Cambria Math" w:hAnsi="Cambria Math"/>
+              </w:rPr>
+              <m:t>SA(i)</m:t>
+            </m:r>
+          </m:e>
+        </m:nary>
+      </m:oMath>
+    </w:p>
+    <w:p>
+      <w:pPr>
+        <w:keepNext/>
+      </w:pPr>
+      <w:r>
+        <w:rPr>
+          <w:noProof/>
+        </w:rPr>
+        <w:drawing>
+          <wp:inline distT="0" distB="0" distL="0" distR="0" wp14:anchorId="142A815B" wp14:editId="3DB12BF8">
+            <wp:extent cx="2714625" cy="1123950"/>
+            <wp:effectExtent l="0" t="0" r="9525" b="0"/>
+            <wp:docPr id="5" name="Grafik 5" descr="Ein Bild, das Text enthält.&#10;&#10;Automatisch generierte Beschreibung"/>
+            <wp:cNvGraphicFramePr>
+              <a:graphicFrameLocks xmlns:a="http://schemas.openxmlformats.org/drawingml/2006/main" noChangeAspect="1"/>
+            </wp:cNvGraphicFramePr>
+            <a:graphic xmlns:a="http://schemas.openxmlformats.org/drawingml/2006/main">
+              <a:graphicData uri="http://schemas.openxmlformats.org/drawingml/2006/picture">
+                <pic:pic xmlns:pic="http://schemas.openxmlformats.org/drawingml/2006/picture">
+                  <pic:nvPicPr>
+                    <pic:cNvPr id="5" name="Grafik 5" descr="Ein Bild, das Text enthält.&#10;&#10;Automatisch generierte Beschreibung"/>
+                    <pic:cNvPicPr/>
+                  </pic:nvPicPr>
+                  <pic:blipFill>
+                    <a:blip r:embed="rId10"/>
+                    <a:stretch>
+                      <a:fillRect/>
+                    </a:stretch>
+                  </pic:blipFill>
+                  <pic:spPr>
+                    <a:xfrm>
+                      <a:off x="0" y="0"/>
+                      <a:ext cx="2714625" cy="1123950"/>
+                    </a:xfrm>
+                    <a:prstGeom prst="rect">
+                      <a:avLst/>
+                    </a:prstGeom>
+                  </pic:spPr>
+                </pic:pic>
+              </a:graphicData>
+            </a:graphic>
+          </wp:inline>
+        </w:drawing>
+      </w:r>
+    </w:p>
+    <w:p>
+      <w:pPr>
+        <w:pStyle w:val="Beschriftung"/>
+        <w:rPr>
+          <w:rFonts w:eastAsiaTheme="minorEastAsia"/>
+        </w:rPr>
+      </w:pPr>
+      <w:r>
+        <w:t xml:space="preserve">Abbildung </w:t>
+      </w:r>
+      <w:r>
+        <w:fldChar w:fldCharType="begin"/>
+      </w:r>
+      <w:r>
+        <w:instrText xml:space="preserve"> SEQ Abbildung \* ARABIC </w:instrText>
+      </w:r>
+      <w:r>
+        <w:fldChar w:fldCharType="separate"/>
+      </w:r>
+      <w:r>
+        <w:rPr>
+          <w:noProof/>
+        </w:rPr>
+        <w:t>6</w:t>
+      </w:r>
+      <w:r>
+        <w:fldChar w:fldCharType="end"/>
+      </w:r>
+      <w:r>
+        <w:t xml:space="preserve">: </w:t>
+      </w:r>
+      <w:r>
+        <w:t>Kostenfunktion als C++-Code</w:t>
+      </w:r>
+    </w:p>
+    <w:p>
+      <w:r>
+        <w:t xml:space="preserve">Auch hier gilt es, einen effizienten Weg </w:t>
+      </w:r>
+      <w:r>
+        <w:t xml:space="preserve">für die Berechnung </w:t>
+      </w:r>
+      <w:r>
+        <w:t xml:space="preserve">zu finden, ohne </w:t>
+      </w:r>
+      <w:r>
+        <w:t>die</w:t>
+      </w:r>
+      <w:r>
+        <w:t xml:space="preserve"> </w:t>
+      </w:r>
+      <w:r>
+        <w:t>Kosten aller Möglichkeiten</w:t>
+      </w:r>
+      <w:r>
+        <w:t xml:space="preserve"> berechnen zu müssen. Mit Hilfe der</w:t>
+      </w:r>
+      <w:r>
+        <w:t xml:space="preserve"> Surface Area Heuristic (SAH)</w:t>
+      </w:r>
+      <w:r>
+        <w:t xml:space="preserve"> wird der Vergleich pro AABB-Gruppe </w:t>
+      </w:r>
+      <w:r>
+        <w:t>durchgeführt</w:t>
+      </w:r>
+      <w:r>
+        <w:t xml:space="preserve"> und die beste Option wird </w:t>
+      </w:r>
+      <w:r>
+        <w:t>weiterverfolgt</w:t>
+      </w:r>
+      <w:r>
+        <w:t>.</w:t>
+      </w:r>
+      <w:r>
+        <w:t xml:space="preserve"> Die Einfügekosten setzen sich aus der Fläche der neuen AABB-Gruppe und </w:t>
+      </w:r>
+      <w:r>
+        <w:t xml:space="preserve">der Summe </w:t>
+      </w:r>
+      <w:r>
+        <w:t>der Flächenvergrösserung der darüber liegenden AABB-Gruppen zusammen.</w:t>
+      </w:r>
+    </w:p>
+    <w:p>
+      <w:r>
+        <w:lastRenderedPageBreak/>
+        <w:t>Im oben genannten Beispiel würde sich folgende Formel ergeben:</w:t>
+      </w:r>
+    </w:p>
+    <w:p>
+      <m:oMathPara>
+        <m:oMathParaPr>
+          <m:jc m:val="left"/>
+        </m:oMathParaPr>
+        <m:oMath>
+          <m:sSub>
+            <m:sSubPr>
+              <m:ctrlPr>
+                <w:rPr>
+                  <w:rFonts w:ascii="Cambria Math" w:hAnsi="Cambria Math"/>
+                  <w:i/>
+                </w:rPr>
+              </m:ctrlPr>
+            </m:sSubPr>
+            <m:e>
+              <m:r>
+                <w:rPr>
+                  <w:rFonts w:ascii="Cambria Math" w:hAnsi="Cambria Math"/>
+                </w:rPr>
+                <m:t>C</m:t>
+              </m:r>
+            </m:e>
+            <m:sub>
+              <m:r>
+                <w:rPr>
+                  <w:rFonts w:ascii="Cambria Math" w:hAnsi="Cambria Math"/>
+                </w:rPr>
+                <m:t>H</m:t>
+              </m:r>
+            </m:sub>
+          </m:sSub>
+          <m:r>
+            <w:rPr>
+              <w:rFonts w:ascii="Cambria Math" w:hAnsi="Cambria Math"/>
+            </w:rPr>
+            <m:t>=SA</m:t>
+          </m:r>
+          <m:d>
+            <m:dPr>
+              <m:ctrlPr>
+                <w:rPr>
+                  <w:rFonts w:ascii="Cambria Math" w:hAnsi="Cambria Math"/>
+                  <w:i/>
+                </w:rPr>
+              </m:ctrlPr>
+            </m:dPr>
+            <m:e>
+              <m:r>
+                <w:rPr>
+                  <w:rFonts w:ascii="Cambria Math" w:hAnsi="Cambria Math"/>
+                </w:rPr>
+                <m:t>11</m:t>
+              </m:r>
+            </m:e>
+          </m:d>
+          <m:r>
+            <w:rPr>
+              <w:rFonts w:ascii="Cambria Math" w:hAnsi="Cambria Math"/>
+            </w:rPr>
+            <m:t>+ ∆SA</m:t>
+          </m:r>
+          <m:d>
+            <m:dPr>
+              <m:ctrlPr>
+                <w:rPr>
+                  <w:rFonts w:ascii="Cambria Math" w:hAnsi="Cambria Math"/>
+                  <w:i/>
+                </w:rPr>
+              </m:ctrlPr>
+            </m:dPr>
+            <m:e>
+              <m:r>
+                <w:rPr>
+                  <w:rFonts w:ascii="Cambria Math" w:hAnsi="Cambria Math"/>
+                </w:rPr>
+                <m:t>10</m:t>
+              </m:r>
+            </m:e>
+          </m:d>
+          <m:r>
+            <w:rPr>
+              <w:rFonts w:ascii="Cambria Math" w:hAnsi="Cambria Math"/>
+            </w:rPr>
+            <m:t>+∆SA(8</m:t>
+          </m:r>
+          <m:r>
+            <w:rPr>
+              <w:rFonts w:ascii="Cambria Math" w:hAnsi="Cambria Math"/>
+            </w:rPr>
+            <m:t>)</m:t>
+          </m:r>
+        </m:oMath>
+      </m:oMathPara>
+    </w:p>
+    <w:p>
+      <w:r>
         <w:t>&lt;TODO&gt;</w:t>
       </w:r>
       <w:r>
-        <w:t xml:space="preserve"> </w:t>
-      </w:r>
-      <w:proofErr w:type="spellStart"/>
-      <w:r>
-        <w:rPr>
-          <w:color w:val="FF0000"/>
-        </w:rPr>
-        <w:t>Bsp</w:t>
-      </w:r>
-      <w:proofErr w:type="spellEnd"/>
-      <w:r>
-        <w:rPr>
-          <w:color w:val="FF0000"/>
-        </w:rPr>
-        <w:t xml:space="preserve"> Formel</w:t>
-      </w:r>
-      <w:r>
-        <w:rPr>
-          <w:color w:val="FF0000"/>
-        </w:rPr>
-        <w:t xml:space="preserve"> mit </w:t>
-      </w:r>
-      <w:r>
-        <w:rPr>
-          <w:color w:val="FF0000"/>
-        </w:rPr>
-        <w:t>Bild</w:t>
-      </w:r>
-      <w:r>
-        <w:t xml:space="preserve"> </w:t>
-      </w:r>
-      <w:r>
-        <w:br/>
-        <w:t xml:space="preserve">Es werden die Kosten aller Nodes auf einer ebene Ausgerechnet und </w:t>
-      </w:r>
-      <w:r>
-        <w:t xml:space="preserve">wenn die neu angepasste </w:t>
-      </w:r>
-      <w:proofErr w:type="spellStart"/>
-      <w:r>
-        <w:t>Node</w:t>
-      </w:r>
-      <w:proofErr w:type="spellEnd"/>
-      <w:r>
-        <w:t xml:space="preserve"> </w:t>
-      </w:r>
-      <w:r>
-        <w:lastRenderedPageBreak/>
-        <w:t xml:space="preserve">besser als die davor Beste ist wird sie als neue beste </w:t>
-      </w:r>
-      <w:proofErr w:type="spellStart"/>
-      <w:r>
-        <w:t>N</w:t>
-      </w:r>
-      <w:r>
-        <w:t>ode</w:t>
-      </w:r>
-      <w:proofErr w:type="spellEnd"/>
-      <w:r>
-        <w:t xml:space="preserve"> eingetragen.  Dieses vorgehen wird bei den ???? der besten </w:t>
-      </w:r>
-      <w:proofErr w:type="spellStart"/>
-      <w:r>
-        <w:t>Node</w:t>
-      </w:r>
-      <w:proofErr w:type="spellEnd"/>
-      <w:r>
-        <w:t xml:space="preserve"> der Ebene wiederholt. Wenn die beste </w:t>
-      </w:r>
-      <w:proofErr w:type="spellStart"/>
-      <w:r>
-        <w:t>N</w:t>
-      </w:r>
-      <w:r>
-        <w:t>ode</w:t>
-      </w:r>
-      <w:proofErr w:type="spellEnd"/>
-      <w:r>
-        <w:t xml:space="preserve"> </w:t>
-      </w:r>
-      <w:r>
-        <w:t>bestimmt ist</w:t>
-      </w:r>
-      <w:r>
-        <w:t xml:space="preserve"> wird </w:t>
-      </w:r>
-      <w:r>
-        <w:t>kontrolliert,</w:t>
-      </w:r>
-      <w:r>
-        <w:t xml:space="preserve"> ob es </w:t>
-      </w:r>
-      <w:r>
-        <w:t>überhaupt</w:t>
-      </w:r>
-      <w:r>
-        <w:t xml:space="preserve"> möglich ist das die darunterliegenden Nodes effizienter sind. Dafür wird </w:t>
-      </w:r>
-      <w:r>
-        <w:t>überprüft,</w:t>
-      </w:r>
-      <w:r>
-        <w:t xml:space="preserve"> ob die </w:t>
-      </w:r>
-      <w:r>
-        <w:t>Flächenänderung der darüberliegenden AABBs plus das AABB des neuen Objekts weniger kosten als die aktuellen besten Kosten.</w:t>
-      </w:r>
-      <w:r>
-        <w:br/>
-        <w:t>&lt;TODO&gt;grafische Erklärung und Formel</w:t>
-      </w:r>
-      <w:r>
-        <w:br/>
+        <w:t xml:space="preserve"> Graphische Darstellung de</w:t>
+      </w:r>
+      <w:r>
+        <w:t>r</w:t>
+      </w:r>
+      <w:r>
+        <w:t xml:space="preserve"> SAH</w:t>
+      </w:r>
+      <w:r>
+        <w:t xml:space="preserve"> Einfügekosten</w:t>
+      </w:r>
+      <w:r>
+        <w:t xml:space="preserve"> (Folie 77)</w:t>
       </w:r>
     </w:p>
     <w:p>
@@ -1086,6 +1716,100 @@
         <w:t>Die Entwicklung von «Das Spiel»</w:t>
       </w:r>
     </w:p>
+    <w:p>
+      <w:pPr>
+        <w:pStyle w:val="berschrift3"/>
+        <w:spacing w:before="0"/>
+        <w:rPr>
+          <w:rFonts w:ascii="Calibri" w:hAnsi="Calibri" w:cs="Calibri"/>
+          <w:color w:val="1F3763"/>
+        </w:rPr>
+      </w:pPr>
+      <w:r>
+        <w:rPr>
+          <w:rFonts w:ascii="Calibri" w:hAnsi="Calibri" w:cs="Calibri"/>
+          <w:color w:val="1F3763"/>
+        </w:rPr>
+        <w:t>Einarbeitung in Unity</w:t>
+      </w:r>
+    </w:p>
+    <w:p>
+      <w:pPr>
+        <w:pStyle w:val="StandardWeb"/>
+        <w:spacing w:before="0" w:beforeAutospacing="0" w:after="0" w:afterAutospacing="0"/>
+        <w:rPr>
+          <w:rFonts w:ascii="Calibri" w:hAnsi="Calibri" w:cs="Calibri"/>
+          <w:sz w:val="22"/>
+          <w:szCs w:val="22"/>
+        </w:rPr>
+      </w:pPr>
+    </w:p>
+    <w:p>
+      <w:pPr>
+        <w:pStyle w:val="StandardWeb"/>
+        <w:spacing w:before="0" w:beforeAutospacing="0" w:after="0" w:afterAutospacing="0"/>
+        <w:rPr>
+          <w:rFonts w:ascii="Calibri" w:hAnsi="Calibri" w:cs="Calibri"/>
+          <w:sz w:val="22"/>
+          <w:szCs w:val="22"/>
+        </w:rPr>
+      </w:pPr>
+      <w:r>
+        <w:rPr>
+          <w:rFonts w:ascii="Calibri" w:hAnsi="Calibri" w:cs="Calibri"/>
+          <w:sz w:val="22"/>
+          <w:szCs w:val="22"/>
+        </w:rPr>
+        <w:t> </w:t>
+      </w:r>
+    </w:p>
+    <w:p>
+      <w:pPr>
+        <w:pStyle w:val="berschrift3"/>
+        <w:spacing w:before="0"/>
+        <w:rPr>
+          <w:rFonts w:ascii="Calibri" w:hAnsi="Calibri" w:cs="Calibri"/>
+          <w:color w:val="1F3763"/>
+        </w:rPr>
+      </w:pPr>
+      <w:r>
+        <w:rPr>
+          <w:rFonts w:ascii="Calibri" w:hAnsi="Calibri" w:cs="Calibri"/>
+          <w:color w:val="1F3763"/>
+        </w:rPr>
+        <w:t>Entwicklung von Spielideen</w:t>
+      </w:r>
+    </w:p>
+    <w:p/>
+    <w:p>
+      <w:pPr>
+        <w:pStyle w:val="berschrift3"/>
+        <w:spacing w:before="0"/>
+        <w:rPr>
+          <w:rFonts w:ascii="Calibri" w:hAnsi="Calibri" w:cs="Calibri"/>
+          <w:color w:val="1F3763"/>
+        </w:rPr>
+      </w:pPr>
+      <w:r>
+        <w:rPr>
+          <w:rFonts w:ascii="Calibri" w:hAnsi="Calibri" w:cs="Calibri"/>
+          <w:color w:val="1F3763"/>
+        </w:rPr>
+        <w:t>Einbindung von speziellen Features</w:t>
+      </w:r>
+    </w:p>
+    <w:p>
+      <w:pPr>
+        <w:pStyle w:val="StandardWeb"/>
+        <w:spacing w:before="0" w:beforeAutospacing="0" w:after="0" w:afterAutospacing="0"/>
+        <w:rPr>
+          <w:rFonts w:ascii="Calibri" w:hAnsi="Calibri" w:cs="Calibri"/>
+          <w:sz w:val="22"/>
+          <w:szCs w:val="22"/>
+        </w:rPr>
+      </w:pPr>
+    </w:p>
+    <w:p/>
     <w:p>
       <w:pPr>
         <w:pStyle w:val="berschrift1"/>
@@ -1234,8 +1958,629 @@
       </w:rPr>
     </w:lvl>
   </w:abstractNum>
+  <w:abstractNum w:abstractNumId="1" w15:restartNumberingAfterBreak="0">
+    <w:nsid w:val="2B3B3AA6"/>
+    <w:multiLevelType w:val="multilevel"/>
+    <w:tmpl w:val="4CB8B75A"/>
+    <w:lvl w:ilvl="0">
+      <w:start w:val="1"/>
+      <w:numFmt w:val="decimal"/>
+      <w:lvlText w:val="%1."/>
+      <w:lvlJc w:val="left"/>
+      <w:pPr>
+        <w:tabs>
+          <w:tab w:val="num" w:pos="720"/>
+        </w:tabs>
+        <w:ind w:left="720" w:hanging="360"/>
+      </w:pPr>
+    </w:lvl>
+    <w:lvl w:ilvl="1" w:tentative="1">
+      <w:start w:val="1"/>
+      <w:numFmt w:val="decimal"/>
+      <w:lvlText w:val="%2."/>
+      <w:lvlJc w:val="left"/>
+      <w:pPr>
+        <w:tabs>
+          <w:tab w:val="num" w:pos="1440"/>
+        </w:tabs>
+        <w:ind w:left="1440" w:hanging="360"/>
+      </w:pPr>
+    </w:lvl>
+    <w:lvl w:ilvl="2" w:tentative="1">
+      <w:start w:val="1"/>
+      <w:numFmt w:val="decimal"/>
+      <w:lvlText w:val="%3."/>
+      <w:lvlJc w:val="left"/>
+      <w:pPr>
+        <w:tabs>
+          <w:tab w:val="num" w:pos="2160"/>
+        </w:tabs>
+        <w:ind w:left="2160" w:hanging="360"/>
+      </w:pPr>
+    </w:lvl>
+    <w:lvl w:ilvl="3" w:tentative="1">
+      <w:start w:val="1"/>
+      <w:numFmt w:val="decimal"/>
+      <w:lvlText w:val="%4."/>
+      <w:lvlJc w:val="left"/>
+      <w:pPr>
+        <w:tabs>
+          <w:tab w:val="num" w:pos="2880"/>
+        </w:tabs>
+        <w:ind w:left="2880" w:hanging="360"/>
+      </w:pPr>
+    </w:lvl>
+    <w:lvl w:ilvl="4" w:tentative="1">
+      <w:start w:val="1"/>
+      <w:numFmt w:val="decimal"/>
+      <w:lvlText w:val="%5."/>
+      <w:lvlJc w:val="left"/>
+      <w:pPr>
+        <w:tabs>
+          <w:tab w:val="num" w:pos="3600"/>
+        </w:tabs>
+        <w:ind w:left="3600" w:hanging="360"/>
+      </w:pPr>
+    </w:lvl>
+    <w:lvl w:ilvl="5" w:tentative="1">
+      <w:start w:val="1"/>
+      <w:numFmt w:val="decimal"/>
+      <w:lvlText w:val="%6."/>
+      <w:lvlJc w:val="left"/>
+      <w:pPr>
+        <w:tabs>
+          <w:tab w:val="num" w:pos="4320"/>
+        </w:tabs>
+        <w:ind w:left="4320" w:hanging="360"/>
+      </w:pPr>
+    </w:lvl>
+    <w:lvl w:ilvl="6" w:tentative="1">
+      <w:start w:val="1"/>
+      <w:numFmt w:val="decimal"/>
+      <w:lvlText w:val="%7."/>
+      <w:lvlJc w:val="left"/>
+      <w:pPr>
+        <w:tabs>
+          <w:tab w:val="num" w:pos="5040"/>
+        </w:tabs>
+        <w:ind w:left="5040" w:hanging="360"/>
+      </w:pPr>
+    </w:lvl>
+    <w:lvl w:ilvl="7" w:tentative="1">
+      <w:start w:val="1"/>
+      <w:numFmt w:val="decimal"/>
+      <w:lvlText w:val="%8."/>
+      <w:lvlJc w:val="left"/>
+      <w:pPr>
+        <w:tabs>
+          <w:tab w:val="num" w:pos="5760"/>
+        </w:tabs>
+        <w:ind w:left="5760" w:hanging="360"/>
+      </w:pPr>
+    </w:lvl>
+    <w:lvl w:ilvl="8" w:tentative="1">
+      <w:start w:val="1"/>
+      <w:numFmt w:val="decimal"/>
+      <w:lvlText w:val="%9."/>
+      <w:lvlJc w:val="left"/>
+      <w:pPr>
+        <w:tabs>
+          <w:tab w:val="num" w:pos="6480"/>
+        </w:tabs>
+        <w:ind w:left="6480" w:hanging="360"/>
+      </w:pPr>
+    </w:lvl>
+  </w:abstractNum>
+  <w:abstractNum w:abstractNumId="2" w15:restartNumberingAfterBreak="0">
+    <w:nsid w:val="3A4C3972"/>
+    <w:multiLevelType w:val="hybridMultilevel"/>
+    <w:tmpl w:val="F90E340C"/>
+    <w:lvl w:ilvl="0" w:tplc="08070001">
+      <w:start w:val="1"/>
+      <w:numFmt w:val="bullet"/>
+      <w:lvlText w:val=""/>
+      <w:lvlJc w:val="left"/>
+      <w:pPr>
+        <w:ind w:left="720" w:hanging="360"/>
+      </w:pPr>
+      <w:rPr>
+        <w:rFonts w:ascii="Symbol" w:hAnsi="Symbol" w:hint="default"/>
+      </w:rPr>
+    </w:lvl>
+    <w:lvl w:ilvl="1" w:tplc="08070003" w:tentative="1">
+      <w:start w:val="1"/>
+      <w:numFmt w:val="bullet"/>
+      <w:lvlText w:val="o"/>
+      <w:lvlJc w:val="left"/>
+      <w:pPr>
+        <w:ind w:left="1440" w:hanging="360"/>
+      </w:pPr>
+      <w:rPr>
+        <w:rFonts w:ascii="Courier New" w:hAnsi="Courier New" w:cs="Courier New" w:hint="default"/>
+      </w:rPr>
+    </w:lvl>
+    <w:lvl w:ilvl="2" w:tplc="08070005" w:tentative="1">
+      <w:start w:val="1"/>
+      <w:numFmt w:val="bullet"/>
+      <w:lvlText w:val=""/>
+      <w:lvlJc w:val="left"/>
+      <w:pPr>
+        <w:ind w:left="2160" w:hanging="360"/>
+      </w:pPr>
+      <w:rPr>
+        <w:rFonts w:ascii="Wingdings" w:hAnsi="Wingdings" w:hint="default"/>
+      </w:rPr>
+    </w:lvl>
+    <w:lvl w:ilvl="3" w:tplc="08070001" w:tentative="1">
+      <w:start w:val="1"/>
+      <w:numFmt w:val="bullet"/>
+      <w:lvlText w:val=""/>
+      <w:lvlJc w:val="left"/>
+      <w:pPr>
+        <w:ind w:left="2880" w:hanging="360"/>
+      </w:pPr>
+      <w:rPr>
+        <w:rFonts w:ascii="Symbol" w:hAnsi="Symbol" w:hint="default"/>
+      </w:rPr>
+    </w:lvl>
+    <w:lvl w:ilvl="4" w:tplc="08070003" w:tentative="1">
+      <w:start w:val="1"/>
+      <w:numFmt w:val="bullet"/>
+      <w:lvlText w:val="o"/>
+      <w:lvlJc w:val="left"/>
+      <w:pPr>
+        <w:ind w:left="3600" w:hanging="360"/>
+      </w:pPr>
+      <w:rPr>
+        <w:rFonts w:ascii="Courier New" w:hAnsi="Courier New" w:cs="Courier New" w:hint="default"/>
+      </w:rPr>
+    </w:lvl>
+    <w:lvl w:ilvl="5" w:tplc="08070005" w:tentative="1">
+      <w:start w:val="1"/>
+      <w:numFmt w:val="bullet"/>
+      <w:lvlText w:val=""/>
+      <w:lvlJc w:val="left"/>
+      <w:pPr>
+        <w:ind w:left="4320" w:hanging="360"/>
+      </w:pPr>
+      <w:rPr>
+        <w:rFonts w:ascii="Wingdings" w:hAnsi="Wingdings" w:hint="default"/>
+      </w:rPr>
+    </w:lvl>
+    <w:lvl w:ilvl="6" w:tplc="08070001" w:tentative="1">
+      <w:start w:val="1"/>
+      <w:numFmt w:val="bullet"/>
+      <w:lvlText w:val=""/>
+      <w:lvlJc w:val="left"/>
+      <w:pPr>
+        <w:ind w:left="5040" w:hanging="360"/>
+      </w:pPr>
+      <w:rPr>
+        <w:rFonts w:ascii="Symbol" w:hAnsi="Symbol" w:hint="default"/>
+      </w:rPr>
+    </w:lvl>
+    <w:lvl w:ilvl="7" w:tplc="08070003" w:tentative="1">
+      <w:start w:val="1"/>
+      <w:numFmt w:val="bullet"/>
+      <w:lvlText w:val="o"/>
+      <w:lvlJc w:val="left"/>
+      <w:pPr>
+        <w:ind w:left="5760" w:hanging="360"/>
+      </w:pPr>
+      <w:rPr>
+        <w:rFonts w:ascii="Courier New" w:hAnsi="Courier New" w:cs="Courier New" w:hint="default"/>
+      </w:rPr>
+    </w:lvl>
+    <w:lvl w:ilvl="8" w:tplc="08070005" w:tentative="1">
+      <w:start w:val="1"/>
+      <w:numFmt w:val="bullet"/>
+      <w:lvlText w:val=""/>
+      <w:lvlJc w:val="left"/>
+      <w:pPr>
+        <w:ind w:left="6480" w:hanging="360"/>
+      </w:pPr>
+      <w:rPr>
+        <w:rFonts w:ascii="Wingdings" w:hAnsi="Wingdings" w:hint="default"/>
+      </w:rPr>
+    </w:lvl>
+  </w:abstractNum>
+  <w:abstractNum w:abstractNumId="3" w15:restartNumberingAfterBreak="0">
+    <w:nsid w:val="471407B3"/>
+    <w:multiLevelType w:val="hybridMultilevel"/>
+    <w:tmpl w:val="4F6655FE"/>
+    <w:lvl w:ilvl="0" w:tplc="FA32D2EC">
+      <w:numFmt w:val="bullet"/>
+      <w:lvlText w:val="-"/>
+      <w:lvlJc w:val="left"/>
+      <w:pPr>
+        <w:ind w:left="720" w:hanging="360"/>
+      </w:pPr>
+      <w:rPr>
+        <w:rFonts w:ascii="Calibri" w:eastAsiaTheme="minorHAnsi" w:hAnsi="Calibri" w:cs="Calibri" w:hint="default"/>
+      </w:rPr>
+    </w:lvl>
+    <w:lvl w:ilvl="1" w:tplc="08070003" w:tentative="1">
+      <w:start w:val="1"/>
+      <w:numFmt w:val="bullet"/>
+      <w:lvlText w:val="o"/>
+      <w:lvlJc w:val="left"/>
+      <w:pPr>
+        <w:ind w:left="1440" w:hanging="360"/>
+      </w:pPr>
+      <w:rPr>
+        <w:rFonts w:ascii="Courier New" w:hAnsi="Courier New" w:cs="Courier New" w:hint="default"/>
+      </w:rPr>
+    </w:lvl>
+    <w:lvl w:ilvl="2" w:tplc="08070005" w:tentative="1">
+      <w:start w:val="1"/>
+      <w:numFmt w:val="bullet"/>
+      <w:lvlText w:val=""/>
+      <w:lvlJc w:val="left"/>
+      <w:pPr>
+        <w:ind w:left="2160" w:hanging="360"/>
+      </w:pPr>
+      <w:rPr>
+        <w:rFonts w:ascii="Wingdings" w:hAnsi="Wingdings" w:hint="default"/>
+      </w:rPr>
+    </w:lvl>
+    <w:lvl w:ilvl="3" w:tplc="08070001" w:tentative="1">
+      <w:start w:val="1"/>
+      <w:numFmt w:val="bullet"/>
+      <w:lvlText w:val=""/>
+      <w:lvlJc w:val="left"/>
+      <w:pPr>
+        <w:ind w:left="2880" w:hanging="360"/>
+      </w:pPr>
+      <w:rPr>
+        <w:rFonts w:ascii="Symbol" w:hAnsi="Symbol" w:hint="default"/>
+      </w:rPr>
+    </w:lvl>
+    <w:lvl w:ilvl="4" w:tplc="08070003" w:tentative="1">
+      <w:start w:val="1"/>
+      <w:numFmt w:val="bullet"/>
+      <w:lvlText w:val="o"/>
+      <w:lvlJc w:val="left"/>
+      <w:pPr>
+        <w:ind w:left="3600" w:hanging="360"/>
+      </w:pPr>
+      <w:rPr>
+        <w:rFonts w:ascii="Courier New" w:hAnsi="Courier New" w:cs="Courier New" w:hint="default"/>
+      </w:rPr>
+    </w:lvl>
+    <w:lvl w:ilvl="5" w:tplc="08070005" w:tentative="1">
+      <w:start w:val="1"/>
+      <w:numFmt w:val="bullet"/>
+      <w:lvlText w:val=""/>
+      <w:lvlJc w:val="left"/>
+      <w:pPr>
+        <w:ind w:left="4320" w:hanging="360"/>
+      </w:pPr>
+      <w:rPr>
+        <w:rFonts w:ascii="Wingdings" w:hAnsi="Wingdings" w:hint="default"/>
+      </w:rPr>
+    </w:lvl>
+    <w:lvl w:ilvl="6" w:tplc="08070001" w:tentative="1">
+      <w:start w:val="1"/>
+      <w:numFmt w:val="bullet"/>
+      <w:lvlText w:val=""/>
+      <w:lvlJc w:val="left"/>
+      <w:pPr>
+        <w:ind w:left="5040" w:hanging="360"/>
+      </w:pPr>
+      <w:rPr>
+        <w:rFonts w:ascii="Symbol" w:hAnsi="Symbol" w:hint="default"/>
+      </w:rPr>
+    </w:lvl>
+    <w:lvl w:ilvl="7" w:tplc="08070003" w:tentative="1">
+      <w:start w:val="1"/>
+      <w:numFmt w:val="bullet"/>
+      <w:lvlText w:val="o"/>
+      <w:lvlJc w:val="left"/>
+      <w:pPr>
+        <w:ind w:left="5760" w:hanging="360"/>
+      </w:pPr>
+      <w:rPr>
+        <w:rFonts w:ascii="Courier New" w:hAnsi="Courier New" w:cs="Courier New" w:hint="default"/>
+      </w:rPr>
+    </w:lvl>
+    <w:lvl w:ilvl="8" w:tplc="08070005" w:tentative="1">
+      <w:start w:val="1"/>
+      <w:numFmt w:val="bullet"/>
+      <w:lvlText w:val=""/>
+      <w:lvlJc w:val="left"/>
+      <w:pPr>
+        <w:ind w:left="6480" w:hanging="360"/>
+      </w:pPr>
+      <w:rPr>
+        <w:rFonts w:ascii="Wingdings" w:hAnsi="Wingdings" w:hint="default"/>
+      </w:rPr>
+    </w:lvl>
+  </w:abstractNum>
+  <w:abstractNum w:abstractNumId="4" w15:restartNumberingAfterBreak="0">
+    <w:nsid w:val="59B135F2"/>
+    <w:multiLevelType w:val="multilevel"/>
+    <w:tmpl w:val="6B6C8BBA"/>
+    <w:lvl w:ilvl="0">
+      <w:start w:val="1"/>
+      <w:numFmt w:val="bullet"/>
+      <w:lvlText w:val="o"/>
+      <w:lvlJc w:val="left"/>
+      <w:pPr>
+        <w:tabs>
+          <w:tab w:val="num" w:pos="720"/>
+        </w:tabs>
+        <w:ind w:left="720" w:hanging="360"/>
+      </w:pPr>
+      <w:rPr>
+        <w:rFonts w:ascii="Courier New" w:hAnsi="Courier New" w:hint="default"/>
+        <w:sz w:val="20"/>
+      </w:rPr>
+    </w:lvl>
+    <w:lvl w:ilvl="1" w:tentative="1">
+      <w:start w:val="1"/>
+      <w:numFmt w:val="bullet"/>
+      <w:lvlText w:val="o"/>
+      <w:lvlJc w:val="left"/>
+      <w:pPr>
+        <w:tabs>
+          <w:tab w:val="num" w:pos="1440"/>
+        </w:tabs>
+        <w:ind w:left="1440" w:hanging="360"/>
+      </w:pPr>
+      <w:rPr>
+        <w:rFonts w:ascii="Courier New" w:hAnsi="Courier New" w:hint="default"/>
+        <w:sz w:val="20"/>
+      </w:rPr>
+    </w:lvl>
+    <w:lvl w:ilvl="2" w:tentative="1">
+      <w:start w:val="1"/>
+      <w:numFmt w:val="bullet"/>
+      <w:lvlText w:val="o"/>
+      <w:lvlJc w:val="left"/>
+      <w:pPr>
+        <w:tabs>
+          <w:tab w:val="num" w:pos="2160"/>
+        </w:tabs>
+        <w:ind w:left="2160" w:hanging="360"/>
+      </w:pPr>
+      <w:rPr>
+        <w:rFonts w:ascii="Courier New" w:hAnsi="Courier New" w:hint="default"/>
+        <w:sz w:val="20"/>
+      </w:rPr>
+    </w:lvl>
+    <w:lvl w:ilvl="3" w:tentative="1">
+      <w:start w:val="1"/>
+      <w:numFmt w:val="bullet"/>
+      <w:lvlText w:val="o"/>
+      <w:lvlJc w:val="left"/>
+      <w:pPr>
+        <w:tabs>
+          <w:tab w:val="num" w:pos="2880"/>
+        </w:tabs>
+        <w:ind w:left="2880" w:hanging="360"/>
+      </w:pPr>
+      <w:rPr>
+        <w:rFonts w:ascii="Courier New" w:hAnsi="Courier New" w:hint="default"/>
+        <w:sz w:val="20"/>
+      </w:rPr>
+    </w:lvl>
+    <w:lvl w:ilvl="4" w:tentative="1">
+      <w:start w:val="1"/>
+      <w:numFmt w:val="bullet"/>
+      <w:lvlText w:val="o"/>
+      <w:lvlJc w:val="left"/>
+      <w:pPr>
+        <w:tabs>
+          <w:tab w:val="num" w:pos="3600"/>
+        </w:tabs>
+        <w:ind w:left="3600" w:hanging="360"/>
+      </w:pPr>
+      <w:rPr>
+        <w:rFonts w:ascii="Courier New" w:hAnsi="Courier New" w:hint="default"/>
+        <w:sz w:val="20"/>
+      </w:rPr>
+    </w:lvl>
+    <w:lvl w:ilvl="5" w:tentative="1">
+      <w:start w:val="1"/>
+      <w:numFmt w:val="bullet"/>
+      <w:lvlText w:val="o"/>
+      <w:lvlJc w:val="left"/>
+      <w:pPr>
+        <w:tabs>
+          <w:tab w:val="num" w:pos="4320"/>
+        </w:tabs>
+        <w:ind w:left="4320" w:hanging="360"/>
+      </w:pPr>
+      <w:rPr>
+        <w:rFonts w:ascii="Courier New" w:hAnsi="Courier New" w:hint="default"/>
+        <w:sz w:val="20"/>
+      </w:rPr>
+    </w:lvl>
+    <w:lvl w:ilvl="6" w:tentative="1">
+      <w:start w:val="1"/>
+      <w:numFmt w:val="bullet"/>
+      <w:lvlText w:val="o"/>
+      <w:lvlJc w:val="left"/>
+      <w:pPr>
+        <w:tabs>
+          <w:tab w:val="num" w:pos="5040"/>
+        </w:tabs>
+        <w:ind w:left="5040" w:hanging="360"/>
+      </w:pPr>
+      <w:rPr>
+        <w:rFonts w:ascii="Courier New" w:hAnsi="Courier New" w:hint="default"/>
+        <w:sz w:val="20"/>
+      </w:rPr>
+    </w:lvl>
+    <w:lvl w:ilvl="7" w:tentative="1">
+      <w:start w:val="1"/>
+      <w:numFmt w:val="bullet"/>
+      <w:lvlText w:val="o"/>
+      <w:lvlJc w:val="left"/>
+      <w:pPr>
+        <w:tabs>
+          <w:tab w:val="num" w:pos="5760"/>
+        </w:tabs>
+        <w:ind w:left="5760" w:hanging="360"/>
+      </w:pPr>
+      <w:rPr>
+        <w:rFonts w:ascii="Courier New" w:hAnsi="Courier New" w:hint="default"/>
+        <w:sz w:val="20"/>
+      </w:rPr>
+    </w:lvl>
+    <w:lvl w:ilvl="8" w:tentative="1">
+      <w:start w:val="1"/>
+      <w:numFmt w:val="bullet"/>
+      <w:lvlText w:val="o"/>
+      <w:lvlJc w:val="left"/>
+      <w:pPr>
+        <w:tabs>
+          <w:tab w:val="num" w:pos="6480"/>
+        </w:tabs>
+        <w:ind w:left="6480" w:hanging="360"/>
+      </w:pPr>
+      <w:rPr>
+        <w:rFonts w:ascii="Courier New" w:hAnsi="Courier New" w:hint="default"/>
+        <w:sz w:val="20"/>
+      </w:rPr>
+    </w:lvl>
+  </w:abstractNum>
+  <w:abstractNum w:abstractNumId="5" w15:restartNumberingAfterBreak="0">
+    <w:nsid w:val="5A7B6390"/>
+    <w:multiLevelType w:val="multilevel"/>
+    <w:tmpl w:val="B0D8D050"/>
+    <w:lvl w:ilvl="0">
+      <w:start w:val="1"/>
+      <w:numFmt w:val="decimal"/>
+      <w:lvlText w:val="%1."/>
+      <w:lvlJc w:val="left"/>
+      <w:pPr>
+        <w:tabs>
+          <w:tab w:val="num" w:pos="720"/>
+        </w:tabs>
+        <w:ind w:left="720" w:hanging="360"/>
+      </w:pPr>
+    </w:lvl>
+    <w:lvl w:ilvl="1" w:tentative="1">
+      <w:start w:val="1"/>
+      <w:numFmt w:val="decimal"/>
+      <w:lvlText w:val="%2."/>
+      <w:lvlJc w:val="left"/>
+      <w:pPr>
+        <w:tabs>
+          <w:tab w:val="num" w:pos="1440"/>
+        </w:tabs>
+        <w:ind w:left="1440" w:hanging="360"/>
+      </w:pPr>
+    </w:lvl>
+    <w:lvl w:ilvl="2" w:tentative="1">
+      <w:start w:val="1"/>
+      <w:numFmt w:val="decimal"/>
+      <w:lvlText w:val="%3."/>
+      <w:lvlJc w:val="left"/>
+      <w:pPr>
+        <w:tabs>
+          <w:tab w:val="num" w:pos="2160"/>
+        </w:tabs>
+        <w:ind w:left="2160" w:hanging="360"/>
+      </w:pPr>
+    </w:lvl>
+    <w:lvl w:ilvl="3" w:tentative="1">
+      <w:start w:val="1"/>
+      <w:numFmt w:val="decimal"/>
+      <w:lvlText w:val="%4."/>
+      <w:lvlJc w:val="left"/>
+      <w:pPr>
+        <w:tabs>
+          <w:tab w:val="num" w:pos="2880"/>
+        </w:tabs>
+        <w:ind w:left="2880" w:hanging="360"/>
+      </w:pPr>
+    </w:lvl>
+    <w:lvl w:ilvl="4" w:tentative="1">
+      <w:start w:val="1"/>
+      <w:numFmt w:val="decimal"/>
+      <w:lvlText w:val="%5."/>
+      <w:lvlJc w:val="left"/>
+      <w:pPr>
+        <w:tabs>
+          <w:tab w:val="num" w:pos="3600"/>
+        </w:tabs>
+        <w:ind w:left="3600" w:hanging="360"/>
+      </w:pPr>
+    </w:lvl>
+    <w:lvl w:ilvl="5" w:tentative="1">
+      <w:start w:val="1"/>
+      <w:numFmt w:val="decimal"/>
+      <w:lvlText w:val="%6."/>
+      <w:lvlJc w:val="left"/>
+      <w:pPr>
+        <w:tabs>
+          <w:tab w:val="num" w:pos="4320"/>
+        </w:tabs>
+        <w:ind w:left="4320" w:hanging="360"/>
+      </w:pPr>
+    </w:lvl>
+    <w:lvl w:ilvl="6" w:tentative="1">
+      <w:start w:val="1"/>
+      <w:numFmt w:val="decimal"/>
+      <w:lvlText w:val="%7."/>
+      <w:lvlJc w:val="left"/>
+      <w:pPr>
+        <w:tabs>
+          <w:tab w:val="num" w:pos="5040"/>
+        </w:tabs>
+        <w:ind w:left="5040" w:hanging="360"/>
+      </w:pPr>
+    </w:lvl>
+    <w:lvl w:ilvl="7" w:tentative="1">
+      <w:start w:val="1"/>
+      <w:numFmt w:val="decimal"/>
+      <w:lvlText w:val="%8."/>
+      <w:lvlJc w:val="left"/>
+      <w:pPr>
+        <w:tabs>
+          <w:tab w:val="num" w:pos="5760"/>
+        </w:tabs>
+        <w:ind w:left="5760" w:hanging="360"/>
+      </w:pPr>
+    </w:lvl>
+    <w:lvl w:ilvl="8" w:tentative="1">
+      <w:start w:val="1"/>
+      <w:numFmt w:val="decimal"/>
+      <w:lvlText w:val="%9."/>
+      <w:lvlJc w:val="left"/>
+      <w:pPr>
+        <w:tabs>
+          <w:tab w:val="num" w:pos="6480"/>
+        </w:tabs>
+        <w:ind w:left="6480" w:hanging="360"/>
+      </w:pPr>
+    </w:lvl>
+  </w:abstractNum>
   <w:num w:numId="1" w16cid:durableId="243027228">
     <w:abstractNumId w:val="0"/>
+  </w:num>
+  <w:num w:numId="2" w16cid:durableId="194927277">
+    <w:abstractNumId w:val="4"/>
+  </w:num>
+  <w:num w:numId="3" w16cid:durableId="1297098902">
+    <w:abstractNumId w:val="2"/>
+  </w:num>
+  <w:num w:numId="4" w16cid:durableId="50346067">
+    <w:abstractNumId w:val="3"/>
+  </w:num>
+  <w:num w:numId="5" w16cid:durableId="971715107">
+    <w:abstractNumId w:val="1"/>
+    <w:lvlOverride w:ilvl="0">
+      <w:startOverride w:val="1"/>
+    </w:lvlOverride>
+  </w:num>
+  <w:num w:numId="6" w16cid:durableId="312757258">
+    <w:abstractNumId w:val="5"/>
+    <w:lvlOverride w:ilvl="0">
+      <w:startOverride w:val="2"/>
+    </w:lvlOverride>
   </w:num>
 </w:numbering>
 </file>
@@ -1726,6 +3071,26 @@
       <w:color w:val="365F91" w:themeColor="accent1" w:themeShade="BF"/>
     </w:rPr>
   </w:style>
+  <w:style w:type="paragraph" w:styleId="berschrift5">
+    <w:name w:val="heading 5"/>
+    <w:basedOn w:val="Standard"/>
+    <w:next w:val="Standard"/>
+    <w:link w:val="berschrift5Zchn"/>
+    <w:uiPriority w:val="9"/>
+    <w:unhideWhenUsed/>
+    <w:qFormat/>
+    <w:rsid w:val="00A9462D"/>
+    <w:pPr>
+      <w:keepNext/>
+      <w:keepLines/>
+      <w:spacing w:before="40" w:after="0"/>
+      <w:outlineLvl w:val="4"/>
+    </w:pPr>
+    <w:rPr>
+      <w:rFonts w:asciiTheme="majorHAnsi" w:eastAsiaTheme="majorEastAsia" w:hAnsiTheme="majorHAnsi" w:cstheme="majorBidi"/>
+      <w:color w:val="365F91" w:themeColor="accent1" w:themeShade="BF"/>
+    </w:rPr>
+  </w:style>
   <w:style w:type="character" w:default="1" w:styleId="Absatz-Standardschriftart">
     <w:name w:val="Default Paragraph Font"/>
     <w:uiPriority w:val="1"/>
@@ -1914,6 +3279,63 @@
       <w:i/>
       <w:iCs/>
       <w:color w:val="365F91" w:themeColor="accent1" w:themeShade="BF"/>
+    </w:rPr>
+  </w:style>
+  <w:style w:type="paragraph" w:styleId="StandardWeb">
+    <w:name w:val="Normal (Web)"/>
+    <w:basedOn w:val="Standard"/>
+    <w:uiPriority w:val="99"/>
+    <w:semiHidden/>
+    <w:unhideWhenUsed/>
+    <w:rsid w:val="00A9462D"/>
+    <w:pPr>
+      <w:spacing w:before="100" w:beforeAutospacing="1" w:after="100" w:afterAutospacing="1" w:line="240" w:lineRule="auto"/>
+    </w:pPr>
+    <w:rPr>
+      <w:rFonts w:ascii="Times New Roman" w:eastAsia="Times New Roman" w:hAnsi="Times New Roman" w:cs="Times New Roman"/>
+      <w:sz w:val="24"/>
+      <w:szCs w:val="24"/>
+      <w:lang w:eastAsia="de-CH"/>
+    </w:rPr>
+  </w:style>
+  <w:style w:type="character" w:customStyle="1" w:styleId="berschrift5Zchn">
+    <w:name w:val="Überschrift 5 Zchn"/>
+    <w:basedOn w:val="Absatz-Standardschriftart"/>
+    <w:link w:val="berschrift5"/>
+    <w:uiPriority w:val="9"/>
+    <w:rsid w:val="00A9462D"/>
+    <w:rPr>
+      <w:rFonts w:asciiTheme="majorHAnsi" w:eastAsiaTheme="majorEastAsia" w:hAnsiTheme="majorHAnsi" w:cstheme="majorBidi"/>
+      <w:color w:val="365F91" w:themeColor="accent1" w:themeShade="BF"/>
+    </w:rPr>
+  </w:style>
+  <w:style w:type="paragraph" w:styleId="Beschriftung">
+    <w:name w:val="caption"/>
+    <w:basedOn w:val="Standard"/>
+    <w:next w:val="Standard"/>
+    <w:uiPriority w:val="35"/>
+    <w:unhideWhenUsed/>
+    <w:qFormat/>
+    <w:rsid w:val="00DB5F15"/>
+    <w:pPr>
+      <w:spacing w:line="240" w:lineRule="auto"/>
+    </w:pPr>
+    <w:rPr>
+      <w:i/>
+      <w:iCs/>
+      <w:color w:val="1F497D" w:themeColor="text2"/>
+      <w:sz w:val="18"/>
+      <w:szCs w:val="18"/>
+    </w:rPr>
+  </w:style>
+  <w:style w:type="character" w:styleId="Platzhaltertext">
+    <w:name w:val="Placeholder Text"/>
+    <w:basedOn w:val="Absatz-Standardschriftart"/>
+    <w:uiPriority w:val="99"/>
+    <w:semiHidden/>
+    <w:rsid w:val="00CA34FF"/>
+    <w:rPr>
+      <w:color w:val="808080"/>
     </w:rPr>
   </w:style>
 </w:styles>

</xml_diff>

<commit_message>
Grafiken Shapes und pairwise funktions
</commit_message>
<xml_diff>
--- a/Schriftlicher Teil/Maturarbeit Entwicklung eines Computerspiels mit Unity 2022-10-15.docx
+++ b/Schriftlicher Teil/Maturarbeit Entwicklung eines Computerspiels mit Unity 2022-10-15.docx
@@ -118,21 +118,21 @@
           <w:rFonts w:ascii="Calibri" w:eastAsia="Times New Roman" w:hAnsi="Calibri" w:cs="Calibri"/>
           <w:lang w:eastAsia="de-CH"/>
         </w:rPr>
-        <w:t xml:space="preserve">Graphiken. Die Physik-Engine ist sehr umfangreich, daher </w:t>
+        <w:t xml:space="preserve">Graphiken. Die Physik-Engine ist sehr umfangreich, folgende Module </w:t>
       </w:r>
       <w:r>
         <w:rPr>
           <w:rFonts w:ascii="Calibri" w:eastAsia="Times New Roman" w:hAnsi="Calibri" w:cs="Calibri"/>
           <w:lang w:eastAsia="de-CH"/>
         </w:rPr>
-        <w:t>möchte ich</w:t>
+        <w:t xml:space="preserve">möchte ich </w:t>
       </w:r>
       <w:r>
         <w:rPr>
           <w:rFonts w:ascii="Calibri" w:eastAsia="Times New Roman" w:hAnsi="Calibri" w:cs="Calibri"/>
           <w:lang w:eastAsia="de-CH"/>
         </w:rPr>
-        <w:t xml:space="preserve"> folgende Module detaillierter beschreiben:</w:t>
+        <w:t>detaillierter beschreiben:</w:t>
       </w:r>
     </w:p>
     <w:p>
@@ -161,6 +161,9 @@
         </w:numPr>
       </w:pPr>
       <w:r>
+        <w:t xml:space="preserve">Objects and </w:t>
+      </w:r>
+      <w:r>
         <w:t>Shapes</w:t>
       </w:r>
     </w:p>
@@ -214,6 +217,12 @@
         <w:rPr>
           <w:lang w:val="en-GB"/>
         </w:rPr>
+        <w:t xml:space="preserve">Objects and </w:t>
+      </w:r>
+      <w:r>
+        <w:rPr>
+          <w:lang w:val="en-GB"/>
+        </w:rPr>
         <w:t>Shape</w:t>
       </w:r>
       <w:r>
@@ -225,34 +234,90 @@
     </w:p>
     <w:p>
       <w:r>
+        <w:t xml:space="preserve">&lt;TODO&gt; </w:t>
+      </w:r>
+      <w:r>
+        <w:t>Erklärung O</w:t>
+      </w:r>
+      <w:r>
+        <w:t>bjekte</w:t>
+      </w:r>
+    </w:p>
+    <w:p>
+      <w:r>
+        <w:t>&lt;TODO&gt; Erklärung Shapes, Unterscheidung gefüllte und nicht gefüllte Shapes</w:t>
+      </w:r>
+    </w:p>
+    <w:p>
+      <w:r>
+        <w:t xml:space="preserve">Polygone und Kreise sind gefüllt und haben eine </w:t>
+      </w:r>
+      <w:proofErr w:type="gramStart"/>
+      <w:r>
+        <w:t>Masse</w:t>
+      </w:r>
+      <w:proofErr w:type="gramEnd"/>
+      <w:r>
+        <w:t xml:space="preserve"> während </w:t>
+      </w:r>
+      <w:proofErr w:type="spellStart"/>
+      <w:r>
+        <w:t>Edges</w:t>
+      </w:r>
+      <w:proofErr w:type="spellEnd"/>
+      <w:r>
+        <w:t xml:space="preserve"> nur Strecken mit </w:t>
+      </w:r>
+      <w:proofErr w:type="spellStart"/>
+      <w:r>
+        <w:t>kollision</w:t>
+      </w:r>
+      <w:proofErr w:type="spellEnd"/>
+      <w:r>
+        <w:t xml:space="preserve"> sind.</w:t>
+      </w:r>
+    </w:p>
+    <w:p>
+      <w:r>
         <w:t>Die Formen in Box2D wer</w:t>
       </w:r>
       <w:r>
-        <w:t>den in Circle Shapes und Polygon Shapes eingeteilt.</w:t>
-      </w:r>
-      <w:r>
-        <w:t xml:space="preserve"> Kreise haben eine Position und einen Radius. Polygone </w:t>
-      </w:r>
-      <w:r>
-        <w:t xml:space="preserve">bestehen aus geraden welche zwei Eckpunkte verbindet. Es gibt eine zusätzliche Unterteilung in konvexe und konkave Polygone. Um </w:t>
-      </w:r>
-      <w:r>
-        <w:t>Polygone</w:t>
-      </w:r>
-      <w:r>
-        <w:t xml:space="preserve"> herum hat es eine dünne </w:t>
-      </w:r>
-      <w:r>
-        <w:t>Schicht</w:t>
-      </w:r>
-      <w:r>
-        <w:t xml:space="preserve"> welche dich </w:t>
-      </w:r>
-      <w:r>
-        <w:t>Polygone</w:t>
-      </w:r>
-      <w:r>
-        <w:t xml:space="preserve"> voneinander getrennt hält. Diese Schicht hilft bei </w:t>
+        <w:t>den in Circle Shapes und Polygon Shapes eingeteilt</w:t>
+      </w:r>
+      <w:r>
+        <w:t>.</w:t>
+      </w:r>
+      <w:r>
+        <w:t xml:space="preserve"> </w:t>
+      </w:r>
+    </w:p>
+    <w:p>
+      <w:pPr>
+        <w:pStyle w:val="berschrift4"/>
+      </w:pPr>
+      <w:r>
+        <w:t>Circle Shape</w:t>
+      </w:r>
+      <w:r>
+        <w:t>s</w:t>
+      </w:r>
+    </w:p>
+    <w:p>
+      <w:r>
+        <w:t>Kreise haben eine Position und einen Radius.</w:t>
+      </w:r>
+    </w:p>
+    <w:p>
+      <w:pPr>
+        <w:pStyle w:val="berschrift4"/>
+      </w:pPr>
+      <w:r>
+        <w:t>Polygone Shapes</w:t>
+      </w:r>
+    </w:p>
+    <w:p>
+      <w:r>
+        <w:t>Polygone bestehen aus Strecken welche zwei Eckpunkte verbindet. Es gibt eine zusätzliche Unterteilung in konvexe und konkave Polygone. Um Polygone herum hat es eine dünne Schicht welche dich Polygone voneinander getrennt hält. Diese Schicht hilft bei «</w:t>
       </w:r>
       <w:proofErr w:type="spellStart"/>
       <w:r>
@@ -268,252 +333,20 @@
       </w:r>
       <w:proofErr w:type="spellEnd"/>
       <w:r>
-        <w:t xml:space="preserve"> und verhindert das das die </w:t>
-      </w:r>
-      <w:r>
-        <w:t>Polygone</w:t>
-      </w:r>
-      <w:r>
-        <w:t xml:space="preserve"> ineinander </w:t>
-      </w:r>
-      <w:r>
-        <w:t>hineinfallen</w:t>
-      </w:r>
-      <w:r>
-        <w:t xml:space="preserve">. Dadurch entstehen aber kleine </w:t>
-      </w:r>
-      <w:r>
-        <w:t>Abstände</w:t>
-      </w:r>
-      <w:r>
-        <w:t xml:space="preserve"> zwischen den Formen.</w:t>
-      </w:r>
-    </w:p>
-    <w:p>
-      <w:pPr>
-        <w:pStyle w:val="berschrift4"/>
-      </w:pPr>
-      <w:r>
-        <w:t>Edge Shapes</w:t>
-      </w:r>
-    </w:p>
-    <w:p>
-      <w:r>
-        <w:t>Edge Shapes sind Formen, welche</w:t>
-      </w:r>
-      <w:r>
-        <w:t xml:space="preserve"> nur mit anderen Objekten, welche keine Edge Shapes </w:t>
-      </w:r>
-      <w:proofErr w:type="gramStart"/>
-      <w:r>
-        <w:t>sind</w:t>
-      </w:r>
-      <w:proofErr w:type="gramEnd"/>
-      <w:r>
-        <w:t xml:space="preserve"> zusammenstossen können. Die Aneinanderreihung von mehreren Edge Shapes führt zu Zusammenstössen mit den Eckpunkten sogenannte Ghost </w:t>
-      </w:r>
-      <w:proofErr w:type="spellStart"/>
-      <w:r>
-        <w:t>kollisions</w:t>
-      </w:r>
-      <w:proofErr w:type="spellEnd"/>
-      <w:r>
-        <w:t>. Diese können von Box2D behoben werden aber der Algorithmus funktioniert nur auf einer Seite der Linie.</w:t>
-      </w:r>
-    </w:p>
-    <w:p>
-      <w:pPr>
-        <w:pStyle w:val="berschrift4"/>
-      </w:pPr>
-      <w:r>
-        <w:t>Chain Shapes</w:t>
-      </w:r>
-    </w:p>
-    <w:p>
-      <w:r>
-        <w:t xml:space="preserve">Mehrere </w:t>
-      </w:r>
-      <w:proofErr w:type="spellStart"/>
-      <w:r>
-        <w:t>Edges</w:t>
-      </w:r>
-      <w:proofErr w:type="spellEnd"/>
-      <w:r>
-        <w:t xml:space="preserve"> werden zu einer Chain Shape </w:t>
-      </w:r>
-      <w:proofErr w:type="spellStart"/>
-      <w:r>
-        <w:t>aneinandergereit</w:t>
-      </w:r>
-      <w:proofErr w:type="spellEnd"/>
-      <w:r>
-        <w:t>, diese schützt automatisch vor</w:t>
-      </w:r>
-      <w:r>
-        <w:t xml:space="preserve"> </w:t>
-      </w:r>
-      <w:r>
-        <w:t xml:space="preserve">Ghost </w:t>
-      </w:r>
-      <w:proofErr w:type="spellStart"/>
-      <w:r>
-        <w:t>kollisions</w:t>
-      </w:r>
-      <w:proofErr w:type="spellEnd"/>
-      <w:r>
-        <w:t xml:space="preserve">. Sie werden </w:t>
-      </w:r>
-      <w:proofErr w:type="spellStart"/>
-      <w:r>
-        <w:t>vorallem</w:t>
-      </w:r>
-      <w:proofErr w:type="spellEnd"/>
-      <w:r>
-        <w:t xml:space="preserve"> als </w:t>
-      </w:r>
-      <w:r>
-        <w:t xml:space="preserve">Statische Objekte </w:t>
-      </w:r>
-      <w:r>
-        <w:t xml:space="preserve">für die Spielewelt verwendet  </w:t>
-      </w:r>
-    </w:p>
-    <w:p/>
-    <w:p>
-      <w:pPr>
-        <w:pStyle w:val="berschrift3"/>
-      </w:pPr>
-      <w:proofErr w:type="spellStart"/>
-      <w:r>
+        <w:t>» und verhindert, dass die Polygone sich überlappen. Dadurch entstehen aber kleine Abstände zwischen den Formen.</w:t>
+      </w:r>
+    </w:p>
+    <w:p>
+      <w:r>
+        <w:rPr>
+          <w:noProof/>
+        </w:rPr>
         <w:lastRenderedPageBreak/>
-        <w:t>Pairwise</w:t>
-      </w:r>
-      <w:proofErr w:type="spellEnd"/>
-      <w:r>
-        <w:t xml:space="preserve"> </w:t>
-      </w:r>
-      <w:proofErr w:type="spellStart"/>
-      <w:r>
-        <w:t>Functions</w:t>
-      </w:r>
-      <w:proofErr w:type="spellEnd"/>
-    </w:p>
-    <w:p>
-      <w:pPr>
-        <w:pStyle w:val="berschrift4"/>
-        <w:rPr>
-          <w:lang w:val="en-GB"/>
-        </w:rPr>
-      </w:pPr>
-      <w:r>
-        <w:rPr>
-          <w:lang w:val="en-GB"/>
-        </w:rPr>
-        <w:t>Contact manifolds</w:t>
-      </w:r>
-    </w:p>
-    <w:p>
-      <w:pPr>
-        <w:pStyle w:val="berschrift4"/>
-        <w:rPr>
-          <w:lang w:val="en-GB"/>
-        </w:rPr>
-      </w:pPr>
-      <w:r>
-        <w:rPr>
-          <w:lang w:val="en-GB"/>
-        </w:rPr>
-        <w:t>Distance</w:t>
-      </w:r>
-    </w:p>
-    <w:p>
-      <w:pPr>
-        <w:pStyle w:val="berschrift5"/>
-        <w:rPr>
-          <w:lang w:val="en-GB"/>
-        </w:rPr>
-      </w:pPr>
-      <w:r>
-        <w:rPr>
-          <w:lang w:val="en-GB"/>
-        </w:rPr>
-        <w:t xml:space="preserve">Voronoi regions </w:t>
-      </w:r>
-    </w:p>
-    <w:p>
-      <w:r>
-        <w:t xml:space="preserve">Um den Punkt auf einer </w:t>
-      </w:r>
-      <w:r>
-        <w:t>Strecke</w:t>
-      </w:r>
-      <w:r>
-        <w:t xml:space="preserve"> zu </w:t>
-      </w:r>
-      <w:r>
-        <w:t>finden,</w:t>
-      </w:r>
-      <w:r>
-        <w:t xml:space="preserve"> welcher am nächsten an einem anderen Punkt </w:t>
-      </w:r>
-      <w:r>
-        <w:t>liegt,</w:t>
-      </w:r>
-      <w:r>
-        <w:t xml:space="preserve"> können </w:t>
-      </w:r>
-      <w:proofErr w:type="spellStart"/>
-      <w:r>
-        <w:t>Voronoi</w:t>
-      </w:r>
-      <w:proofErr w:type="spellEnd"/>
-      <w:r>
-        <w:t xml:space="preserve"> Regionen </w:t>
-      </w:r>
-      <w:r>
-        <w:t>verwendet</w:t>
-      </w:r>
-      <w:r>
-        <w:t xml:space="preserve"> werden. Die </w:t>
-      </w:r>
-      <w:r>
-        <w:t>Bereich</w:t>
-      </w:r>
-      <w:r>
-        <w:t xml:space="preserve"> um die </w:t>
-      </w:r>
-      <w:r>
-        <w:t>Strecke</w:t>
-      </w:r>
-      <w:r>
-        <w:t xml:space="preserve"> </w:t>
-      </w:r>
-      <w:r>
-        <w:t>w</w:t>
-      </w:r>
-      <w:r>
-        <w:t xml:space="preserve">ird in drei Teile eingeteilt je nach dem </w:t>
-      </w:r>
-      <w:r>
-        <w:t xml:space="preserve">welchem Teil der </w:t>
-      </w:r>
-      <w:r>
-        <w:t>Strecke</w:t>
-      </w:r>
-      <w:r>
-        <w:t xml:space="preserve"> ein Punkt in diesem Gebiet am nächsten ist.</w:t>
-      </w:r>
-    </w:p>
-    <w:p>
-      <w:r>
-        <w:t xml:space="preserve">&lt;TODO&gt;Grafik  </w:t>
-      </w:r>
-      <w:r>
         <w:drawing>
-          <wp:inline distT="0" distB="0" distL="0" distR="0" wp14:anchorId="1F55E7F1" wp14:editId="55FF8298">
-            <wp:extent cx="5760720" cy="4754245"/>
-            <wp:effectExtent l="0" t="0" r="0" b="8255"/>
-            <wp:docPr id="4" name="Grafik 4"/>
+          <wp:inline distT="0" distB="0" distL="0" distR="0" wp14:anchorId="7CAC7CA5" wp14:editId="4856F193">
+            <wp:extent cx="2851200" cy="2102400"/>
+            <wp:effectExtent l="0" t="0" r="6350" b="0"/>
+            <wp:docPr id="2" name="Grafik 2"/>
             <wp:cNvGraphicFramePr>
               <a:graphicFrameLocks xmlns:a="http://schemas.openxmlformats.org/drawingml/2006/main" noChangeAspect="1"/>
             </wp:cNvGraphicFramePr>
@@ -525,7 +358,13 @@
                     <pic:cNvPicPr/>
                   </pic:nvPicPr>
                   <pic:blipFill>
-                    <a:blip r:embed="rId5"/>
+                    <a:blip r:embed="rId5">
+                      <a:extLst>
+                        <a:ext uri="{96DAC541-7B7A-43D3-8B79-37D633B846F1}">
+                          <asvg:svgBlip xmlns:asvg="http://schemas.microsoft.com/office/drawing/2016/SVG/main" r:embed="rId6"/>
+                        </a:ext>
+                      </a:extLst>
+                    </a:blip>
                     <a:stretch>
                       <a:fillRect/>
                     </a:stretch>
@@ -533,7 +372,7 @@
                   <pic:spPr>
                     <a:xfrm>
                       <a:off x="0" y="0"/>
-                      <a:ext cx="5760720" cy="4754245"/>
+                      <a:ext cx="2851200" cy="2102400"/>
                     </a:xfrm>
                     <a:prstGeom prst="rect">
                       <a:avLst/>
@@ -545,771 +384,51 @@
           </wp:inline>
         </w:drawing>
       </w:r>
-    </w:p>
-    <w:p>
-      <w:pPr>
-        <w:pStyle w:val="berschrift5"/>
-      </w:pPr>
-      <w:proofErr w:type="spellStart"/>
-      <w:r>
-        <w:t>Barycentric</w:t>
-      </w:r>
-      <w:proofErr w:type="spellEnd"/>
-      <w:r>
+      <w:r>
+        <w:rPr>
+          <w:noProof/>
+        </w:rPr>
         <w:t xml:space="preserve"> </w:t>
       </w:r>
-      <w:proofErr w:type="spellStart"/>
-      <w:r>
-        <w:t>coordinates</w:t>
-      </w:r>
-      <w:proofErr w:type="spellEnd"/>
-      <w:r>
-        <w:t xml:space="preserve"> </w:t>
-      </w:r>
-    </w:p>
-    <w:p>
-      <w:pPr>
-        <w:rPr>
-          <w:lang w:val="de"/>
-        </w:rPr>
-      </w:pPr>
-      <w:r>
-        <w:rPr>
-          <w:lang w:val="de"/>
-        </w:rPr>
-        <w:t xml:space="preserve">Baryzentrische Koordinaten definieren den Punkt auf der Strecke Welche dem Abfragepunkt am nächsten liegt </w:t>
-      </w:r>
-      <w:proofErr w:type="gramStart"/>
-      <w:r>
-        <w:rPr>
-          <w:lang w:val="de"/>
-        </w:rPr>
-        <w:t>genauer</w:t>
-      </w:r>
-      <w:proofErr w:type="gramEnd"/>
-      <w:r>
-        <w:rPr>
-          <w:lang w:val="de"/>
-        </w:rPr>
-        <w:t xml:space="preserve"> indem sie den </w:t>
-      </w:r>
-      <w:proofErr w:type="spellStart"/>
-      <w:r>
-        <w:rPr>
-          <w:lang w:val="de"/>
-        </w:rPr>
-        <w:t>bruchteil</w:t>
-      </w:r>
-      <w:proofErr w:type="spellEnd"/>
-      <w:r>
-        <w:rPr>
-          <w:lang w:val="de"/>
-        </w:rPr>
-        <w:t xml:space="preserve"> der </w:t>
-      </w:r>
-      <w:proofErr w:type="spellStart"/>
-      <w:r>
-        <w:rPr>
-          <w:lang w:val="de"/>
-        </w:rPr>
-        <w:t>entfernung</w:t>
-      </w:r>
-      <w:proofErr w:type="spellEnd"/>
-      <w:r>
-        <w:rPr>
-          <w:lang w:val="de"/>
-        </w:rPr>
-        <w:t xml:space="preserve"> von den </w:t>
-      </w:r>
-      <w:proofErr w:type="spellStart"/>
-      <w:r>
-        <w:rPr>
-          <w:lang w:val="de"/>
-        </w:rPr>
-        <w:t>eckpunkten</w:t>
-      </w:r>
-      <w:proofErr w:type="spellEnd"/>
-      <w:r>
-        <w:rPr>
-          <w:lang w:val="de"/>
-        </w:rPr>
-        <w:t xml:space="preserve"> angeben. Wenn man die beiden </w:t>
-      </w:r>
-      <w:proofErr w:type="spellStart"/>
-      <w:r>
-        <w:rPr>
-          <w:lang w:val="de"/>
-        </w:rPr>
-        <w:t>koordinaten</w:t>
-      </w:r>
-      <w:proofErr w:type="spellEnd"/>
-      <w:r>
-        <w:rPr>
-          <w:lang w:val="de"/>
-        </w:rPr>
-        <w:t xml:space="preserve"> der strecke </w:t>
-      </w:r>
-      <w:proofErr w:type="gramStart"/>
-      <w:r>
-        <w:rPr>
-          <w:lang w:val="de"/>
-        </w:rPr>
-        <w:t>addiert</w:t>
-      </w:r>
-      <w:proofErr w:type="gramEnd"/>
-      <w:r>
-        <w:rPr>
-          <w:lang w:val="de"/>
-        </w:rPr>
-        <w:t xml:space="preserve"> </w:t>
-      </w:r>
-      <w:proofErr w:type="spellStart"/>
-      <w:r>
-        <w:rPr>
-          <w:lang w:val="de"/>
-        </w:rPr>
-        <w:t>erhölt</w:t>
-      </w:r>
-      <w:proofErr w:type="spellEnd"/>
-      <w:r>
-        <w:rPr>
-          <w:lang w:val="de"/>
-        </w:rPr>
-        <w:t xml:space="preserve"> man immer 1. </w:t>
-      </w:r>
-    </w:p>
-    <w:p>
-      <w:r>
+    </w:p>
+    <w:p>
+      <w:pPr>
+        <w:pStyle w:val="Beschriftung"/>
+        <w:rPr>
+          <w:noProof/>
+        </w:rPr>
+      </w:pPr>
+      <w:r>
+        <w:t xml:space="preserve">Abbildung </w:t>
+      </w:r>
+      <w:fldSimple w:instr=" SEQ Abbildung \* ARABIC ">
+        <w:r>
+          <w:rPr>
+            <w:noProof/>
+          </w:rPr>
+          <w:t>1</w:t>
+        </w:r>
+      </w:fldSimple>
+      <w:r>
+        <w:t>:</w:t>
+      </w:r>
+      <w:r>
+        <w:t>Grafik Polygone</w:t>
+      </w:r>
+    </w:p>
+    <w:p>
+      <w:pPr>
+        <w:pStyle w:val="Beschriftung"/>
+        <w:keepNext/>
+      </w:pPr>
+      <w:r>
+        <w:rPr>
+          <w:noProof/>
+        </w:rPr>
         <w:drawing>
-          <wp:inline distT="0" distB="0" distL="0" distR="0" wp14:anchorId="13FCC09B" wp14:editId="6275BB45">
-            <wp:extent cx="2276793" cy="819264"/>
-            <wp:effectExtent l="0" t="0" r="9525" b="0"/>
-            <wp:docPr id="6" name="Grafik 6"/>
-            <wp:cNvGraphicFramePr>
-              <a:graphicFrameLocks xmlns:a="http://schemas.openxmlformats.org/drawingml/2006/main" noChangeAspect="1"/>
-            </wp:cNvGraphicFramePr>
-            <a:graphic xmlns:a="http://schemas.openxmlformats.org/drawingml/2006/main">
-              <a:graphicData uri="http://schemas.openxmlformats.org/drawingml/2006/picture">
-                <pic:pic xmlns:pic="http://schemas.openxmlformats.org/drawingml/2006/picture">
-                  <pic:nvPicPr>
-                    <pic:cNvPr id="1" name=""/>
-                    <pic:cNvPicPr/>
-                  </pic:nvPicPr>
-                  <pic:blipFill>
-                    <a:blip r:embed="rId6"/>
-                    <a:stretch>
-                      <a:fillRect/>
-                    </a:stretch>
-                  </pic:blipFill>
-                  <pic:spPr>
-                    <a:xfrm>
-                      <a:off x="0" y="0"/>
-                      <a:ext cx="2276793" cy="819264"/>
-                    </a:xfrm>
-                    <a:prstGeom prst="rect">
-                      <a:avLst/>
-                    </a:prstGeom>
-                  </pic:spPr>
-                </pic:pic>
-              </a:graphicData>
-            </a:graphic>
-          </wp:inline>
-        </w:drawing>
-      </w:r>
-      <w:r>
-        <w:br/>
-        <w:t xml:space="preserve">Die Koordinaten u und v können bestimmt werden indem zuerst ein </w:t>
-      </w:r>
-      <w:proofErr w:type="spellStart"/>
-      <w:r>
-        <w:t>einheitsvektor</w:t>
-      </w:r>
-      <w:proofErr w:type="spellEnd"/>
-      <w:r>
-        <w:t xml:space="preserve"> n ausgerechnet wird </w:t>
-      </w:r>
-    </w:p>
-    <w:p>
-      <w:r>
-        <w:lastRenderedPageBreak/>
-        <w:drawing>
-          <wp:inline distT="0" distB="0" distL="0" distR="0" wp14:anchorId="0AFB0AA3" wp14:editId="5BD3CE01">
-            <wp:extent cx="1552792" cy="809738"/>
-            <wp:effectExtent l="0" t="0" r="9525" b="9525"/>
-            <wp:docPr id="8" name="Grafik 8"/>
-            <wp:cNvGraphicFramePr>
-              <a:graphicFrameLocks xmlns:a="http://schemas.openxmlformats.org/drawingml/2006/main" noChangeAspect="1"/>
-            </wp:cNvGraphicFramePr>
-            <a:graphic xmlns:a="http://schemas.openxmlformats.org/drawingml/2006/main">
-              <a:graphicData uri="http://schemas.openxmlformats.org/drawingml/2006/picture">
-                <pic:pic xmlns:pic="http://schemas.openxmlformats.org/drawingml/2006/picture">
-                  <pic:nvPicPr>
-                    <pic:cNvPr id="1" name=""/>
-                    <pic:cNvPicPr/>
-                  </pic:nvPicPr>
-                  <pic:blipFill>
-                    <a:blip r:embed="rId7"/>
-                    <a:stretch>
-                      <a:fillRect/>
-                    </a:stretch>
-                  </pic:blipFill>
-                  <pic:spPr>
-                    <a:xfrm>
-                      <a:off x="0" y="0"/>
-                      <a:ext cx="1552792" cy="809738"/>
-                    </a:xfrm>
-                    <a:prstGeom prst="rect">
-                      <a:avLst/>
-                    </a:prstGeom>
-                  </pic:spPr>
-                </pic:pic>
-              </a:graphicData>
-            </a:graphic>
-          </wp:inline>
-        </w:drawing>
-      </w:r>
-    </w:p>
-    <w:p>
-      <w:r>
-        <w:t xml:space="preserve">Und danach das da </w:t>
-      </w:r>
-      <w:r>
-        <w:drawing>
-          <wp:inline distT="0" distB="0" distL="0" distR="0" wp14:anchorId="53C3BEDC" wp14:editId="177DEBD8">
-            <wp:extent cx="2505425" cy="885949"/>
-            <wp:effectExtent l="0" t="0" r="0" b="9525"/>
-            <wp:docPr id="10" name="Grafik 10" descr="Ein Bild, das Text enthält.&#10;&#10;Automatisch generierte Beschreibung"/>
-            <wp:cNvGraphicFramePr>
-              <a:graphicFrameLocks xmlns:a="http://schemas.openxmlformats.org/drawingml/2006/main" noChangeAspect="1"/>
-            </wp:cNvGraphicFramePr>
-            <a:graphic xmlns:a="http://schemas.openxmlformats.org/drawingml/2006/main">
-              <a:graphicData uri="http://schemas.openxmlformats.org/drawingml/2006/picture">
-                <pic:pic xmlns:pic="http://schemas.openxmlformats.org/drawingml/2006/picture">
-                  <pic:nvPicPr>
-                    <pic:cNvPr id="10" name="Grafik 10" descr="Ein Bild, das Text enthält.&#10;&#10;Automatisch generierte Beschreibung"/>
-                    <pic:cNvPicPr/>
-                  </pic:nvPicPr>
-                  <pic:blipFill>
-                    <a:blip r:embed="rId8"/>
-                    <a:stretch>
-                      <a:fillRect/>
-                    </a:stretch>
-                  </pic:blipFill>
-                  <pic:spPr>
-                    <a:xfrm>
-                      <a:off x="0" y="0"/>
-                      <a:ext cx="2505425" cy="885949"/>
-                    </a:xfrm>
-                    <a:prstGeom prst="rect">
-                      <a:avLst/>
-                    </a:prstGeom>
-                  </pic:spPr>
-                </pic:pic>
-              </a:graphicData>
-            </a:graphic>
-          </wp:inline>
-        </w:drawing>
-      </w:r>
-      <w:r>
-        <w:t>26</w:t>
-      </w:r>
-    </w:p>
-    <w:p>
-      <w:pPr>
-        <w:rPr>
-          <w:noProof/>
-        </w:rPr>
-      </w:pPr>
-      <w:r>
-        <w:t xml:space="preserve">Weil sich das </w:t>
-      </w:r>
-      <w:r>
-        <w:t xml:space="preserve">Vektorprodukt nicht </w:t>
-      </w:r>
-      <w:proofErr w:type="gramStart"/>
-      <w:r>
-        <w:t>verändert</w:t>
-      </w:r>
-      <w:proofErr w:type="gramEnd"/>
-      <w:r>
-        <w:t xml:space="preserve"> wenn anstatt dem punkt auf der gerade der Datenabfragepunkt verwendet wird kann auch direkt mit dem Datenabfragepunkt (Query </w:t>
-      </w:r>
-      <w:proofErr w:type="spellStart"/>
-      <w:r>
-        <w:t>point</w:t>
-      </w:r>
-      <w:proofErr w:type="spellEnd"/>
-      <w:r>
-        <w:t>) gerechnet werden.</w:t>
-      </w:r>
-      <w:r>
-        <w:rPr>
-          <w:noProof/>
-        </w:rPr>
-        <w:t xml:space="preserve"> </w:t>
-      </w:r>
-    </w:p>
-    <w:p>
-      <w:r>
-        <w:drawing>
-          <wp:inline distT="0" distB="0" distL="0" distR="0" wp14:anchorId="1DE1521B" wp14:editId="3EC55BBF">
-            <wp:extent cx="2657809" cy="2200275"/>
-            <wp:effectExtent l="0" t="0" r="9525" b="0"/>
-            <wp:docPr id="11" name="Grafik 11"/>
-            <wp:cNvGraphicFramePr>
-              <a:graphicFrameLocks xmlns:a="http://schemas.openxmlformats.org/drawingml/2006/main" noChangeAspect="1"/>
-            </wp:cNvGraphicFramePr>
-            <a:graphic xmlns:a="http://schemas.openxmlformats.org/drawingml/2006/main">
-              <a:graphicData uri="http://schemas.openxmlformats.org/drawingml/2006/picture">
-                <pic:pic xmlns:pic="http://schemas.openxmlformats.org/drawingml/2006/picture">
-                  <pic:nvPicPr>
-                    <pic:cNvPr id="1" name=""/>
-                    <pic:cNvPicPr/>
-                  </pic:nvPicPr>
-                  <pic:blipFill>
-                    <a:blip r:embed="rId9"/>
-                    <a:stretch>
-                      <a:fillRect/>
-                    </a:stretch>
-                  </pic:blipFill>
-                  <pic:spPr>
-                    <a:xfrm>
-                      <a:off x="0" y="0"/>
-                      <a:ext cx="2668958" cy="2209505"/>
-                    </a:xfrm>
-                    <a:prstGeom prst="rect">
-                      <a:avLst/>
-                    </a:prstGeom>
-                  </pic:spPr>
-                </pic:pic>
-              </a:graphicData>
-            </a:graphic>
-          </wp:inline>
-        </w:drawing>
-      </w:r>
-    </w:p>
-    <w:p>
-      <w:pPr>
-        <w:rPr>
-          <w:lang w:val="de"/>
-        </w:rPr>
-      </w:pPr>
-      <w:r>
-        <w:t xml:space="preserve">Sobald die strecke zu einem Dreieck erweitert </w:t>
-      </w:r>
-      <w:proofErr w:type="gramStart"/>
-      <w:r>
-        <w:t>wird</w:t>
-      </w:r>
-      <w:proofErr w:type="gramEnd"/>
-      <w:r>
-        <w:t xml:space="preserve"> entstehen neue Probleme. Mit dem jetzigen Vorgehen können nur die Eckpunkte bestimmt werden und es hat keine Informationen über die Restlichen Möglichkeiten. Deshalb muss eine dritte Koordinate zu den </w:t>
-      </w:r>
-      <w:r>
-        <w:rPr>
-          <w:lang w:val="de"/>
-        </w:rPr>
-        <w:t>Baryzentrische</w:t>
-      </w:r>
-      <w:r>
-        <w:rPr>
-          <w:lang w:val="de"/>
-        </w:rPr>
-        <w:t>n</w:t>
-      </w:r>
-      <w:r>
-        <w:rPr>
-          <w:lang w:val="de"/>
-        </w:rPr>
-        <w:t xml:space="preserve"> Koordinaten</w:t>
-      </w:r>
-      <w:r>
-        <w:rPr>
-          <w:lang w:val="de"/>
-        </w:rPr>
-        <w:t xml:space="preserve"> </w:t>
-      </w:r>
-      <w:r>
-        <w:rPr>
-          <w:lang w:val="de"/>
-        </w:rPr>
-        <w:t>hinzugefügt werden.</w:t>
-      </w:r>
-    </w:p>
-    <w:p>
-      <w:r>
-        <w:drawing>
-          <wp:inline distT="0" distB="0" distL="0" distR="0" wp14:anchorId="265E3CA4" wp14:editId="0586193E">
-            <wp:extent cx="2450674" cy="1828800"/>
-            <wp:effectExtent l="0" t="0" r="6985" b="0"/>
-            <wp:docPr id="12" name="Grafik 12"/>
-            <wp:cNvGraphicFramePr>
-              <a:graphicFrameLocks xmlns:a="http://schemas.openxmlformats.org/drawingml/2006/main" noChangeAspect="1"/>
-            </wp:cNvGraphicFramePr>
-            <a:graphic xmlns:a="http://schemas.openxmlformats.org/drawingml/2006/main">
-              <a:graphicData uri="http://schemas.openxmlformats.org/drawingml/2006/picture">
-                <pic:pic xmlns:pic="http://schemas.openxmlformats.org/drawingml/2006/picture">
-                  <pic:nvPicPr>
-                    <pic:cNvPr id="1" name=""/>
-                    <pic:cNvPicPr/>
-                  </pic:nvPicPr>
-                  <pic:blipFill>
-                    <a:blip r:embed="rId10"/>
-                    <a:stretch>
-                      <a:fillRect/>
-                    </a:stretch>
-                  </pic:blipFill>
-                  <pic:spPr>
-                    <a:xfrm>
-                      <a:off x="0" y="0"/>
-                      <a:ext cx="2457791" cy="1834111"/>
-                    </a:xfrm>
-                    <a:prstGeom prst="rect">
-                      <a:avLst/>
-                    </a:prstGeom>
-                  </pic:spPr>
-                </pic:pic>
-              </a:graphicData>
-            </a:graphic>
-          </wp:inline>
-        </w:drawing>
-      </w:r>
-    </w:p>
-    <w:p>
-      <w:pPr>
-        <w:pStyle w:val="berschrift5"/>
-      </w:pPr>
-      <w:r>
-        <w:lastRenderedPageBreak/>
-        <w:t xml:space="preserve">GJK </w:t>
-      </w:r>
-      <w:proofErr w:type="spellStart"/>
-      <w:r>
-        <w:t>distance</w:t>
-      </w:r>
-      <w:proofErr w:type="spellEnd"/>
-      <w:r>
-        <w:t xml:space="preserve"> </w:t>
-      </w:r>
-      <w:proofErr w:type="spellStart"/>
-      <w:r>
-        <w:t>algorithm</w:t>
-      </w:r>
-      <w:proofErr w:type="spellEnd"/>
-    </w:p>
-    <w:p>
-      <w:r>
-        <w:drawing>
-          <wp:inline distT="0" distB="0" distL="0" distR="0" wp14:anchorId="161CA8AF" wp14:editId="04C76AF9">
-            <wp:extent cx="1657350" cy="1174597"/>
-            <wp:effectExtent l="0" t="0" r="0" b="6985"/>
-            <wp:docPr id="13" name="Grafik 13"/>
-            <wp:cNvGraphicFramePr>
-              <a:graphicFrameLocks xmlns:a="http://schemas.openxmlformats.org/drawingml/2006/main" noChangeAspect="1"/>
-            </wp:cNvGraphicFramePr>
-            <a:graphic xmlns:a="http://schemas.openxmlformats.org/drawingml/2006/main">
-              <a:graphicData uri="http://schemas.openxmlformats.org/drawingml/2006/picture">
-                <pic:pic xmlns:pic="http://schemas.openxmlformats.org/drawingml/2006/picture">
-                  <pic:nvPicPr>
-                    <pic:cNvPr id="1" name=""/>
-                    <pic:cNvPicPr/>
-                  </pic:nvPicPr>
-                  <pic:blipFill>
-                    <a:blip r:embed="rId11"/>
-                    <a:stretch>
-                      <a:fillRect/>
-                    </a:stretch>
-                  </pic:blipFill>
-                  <pic:spPr>
-                    <a:xfrm>
-                      <a:off x="0" y="0"/>
-                      <a:ext cx="1665427" cy="1180321"/>
-                    </a:xfrm>
-                    <a:prstGeom prst="rect">
-                      <a:avLst/>
-                    </a:prstGeom>
-                  </pic:spPr>
-                </pic:pic>
-              </a:graphicData>
-            </a:graphic>
-          </wp:inline>
-        </w:drawing>
-      </w:r>
-    </w:p>
-    <w:p>
-      <w:r>
-        <w:t xml:space="preserve">Um </w:t>
-      </w:r>
-      <w:r>
-        <w:t>Polygone</w:t>
-      </w:r>
-      <w:r>
-        <w:t xml:space="preserve"> mit mehr als 3 ecken zu berechnen wird der </w:t>
-      </w:r>
-      <w:r>
-        <w:rPr>
-          <w:lang w:val="de"/>
-        </w:rPr>
-        <w:t>GJK-Entfernungsalgorithmus</w:t>
-      </w:r>
-      <w:r>
-        <w:rPr>
-          <w:lang w:val="de"/>
-        </w:rPr>
-        <w:t xml:space="preserve"> verwendet. Dieser fängt mit einem 0-Simplex an und berechnet den Richtungsvektor mit dem Datenabfragepunkt. Mit dem Richtungsvektor wird ein Hilfspunkt ausgewählt. Diese beiden Eckpunkte werden zu einem 1-Simplex</w:t>
-      </w:r>
-      <w:r>
-        <w:rPr>
-          <w:lang w:val="de"/>
-        </w:rPr>
-        <w:t>.</w:t>
-      </w:r>
-      <w:r>
-        <w:rPr>
-          <w:lang w:val="de"/>
-        </w:rPr>
-        <w:t xml:space="preserve"> Es wird wieder der Richtungsvektor </w:t>
-      </w:r>
-      <w:r>
-        <w:rPr>
-          <w:lang w:val="de"/>
-        </w:rPr>
-        <w:t>des</w:t>
-      </w:r>
-      <w:r>
-        <w:rPr>
-          <w:lang w:val="de"/>
-        </w:rPr>
-        <w:t xml:space="preserve"> am nächsten </w:t>
-      </w:r>
-      <w:r>
-        <w:rPr>
-          <w:lang w:val="de"/>
-        </w:rPr>
-        <w:t xml:space="preserve">an dem Datenabfragepunkt liegenden </w:t>
-      </w:r>
-      <w:r>
-        <w:rPr>
-          <w:lang w:val="de"/>
-        </w:rPr>
-        <w:t xml:space="preserve">Punkt auf der 1-simplex </w:t>
-      </w:r>
-      <w:r>
-        <w:rPr>
-          <w:lang w:val="de"/>
-        </w:rPr>
-        <w:t xml:space="preserve">und dem </w:t>
-      </w:r>
-      <w:r>
-        <w:rPr>
-          <w:lang w:val="de"/>
-        </w:rPr>
-        <w:t>Datenabfragepunkt</w:t>
-      </w:r>
-      <w:r>
-        <w:rPr>
-          <w:lang w:val="de"/>
-        </w:rPr>
-        <w:t xml:space="preserve"> gesucht. Mit diesem Vektor wird ein zweiter Hilfs punkt ausgesucht und eine 2-Simplex gebildet. </w:t>
-      </w:r>
-      <w:r>
-        <w:rPr>
-          <w:lang w:val="de"/>
-        </w:rPr>
-        <w:t xml:space="preserve">Der am weitesten von dem </w:t>
-      </w:r>
-      <w:r>
-        <w:rPr>
-          <w:lang w:val="de"/>
-        </w:rPr>
-        <w:t xml:space="preserve">Datenabfragepunkt </w:t>
-      </w:r>
-      <w:r>
-        <w:rPr>
-          <w:lang w:val="de"/>
-        </w:rPr>
-        <w:t xml:space="preserve">entfernte punkt kann entfernt werden, um die Rechnung zu vereinfachen. Mit der Verbleibenden 1-Simplex kann </w:t>
-      </w:r>
-      <w:r>
-        <w:rPr>
-          <w:lang w:val="de"/>
-        </w:rPr>
-        <w:t xml:space="preserve">die kleinste </w:t>
-      </w:r>
-      <w:r>
-        <w:rPr>
-          <w:lang w:val="de"/>
-        </w:rPr>
-        <w:t>Distanz</w:t>
-      </w:r>
-      <w:r>
-        <w:rPr>
-          <w:lang w:val="de"/>
-        </w:rPr>
-        <w:t xml:space="preserve"> zwischen dem </w:t>
-      </w:r>
-      <w:r>
-        <w:rPr>
-          <w:lang w:val="de"/>
-        </w:rPr>
-        <w:t>Datenabfragepunkt</w:t>
-      </w:r>
-      <w:r>
-        <w:rPr>
-          <w:lang w:val="de"/>
-        </w:rPr>
-        <w:t xml:space="preserve"> und dem </w:t>
-      </w:r>
-      <w:r>
-        <w:rPr>
-          <w:lang w:val="de"/>
-        </w:rPr>
-        <w:t>Objekt berechnet</w:t>
-      </w:r>
-      <w:r>
-        <w:rPr>
-          <w:lang w:val="de"/>
-        </w:rPr>
-        <w:t xml:space="preserve"> werden.</w:t>
-      </w:r>
-    </w:p>
-    <w:p/>
-    <w:p>
-      <w:pPr>
-        <w:pStyle w:val="berschrift5"/>
-      </w:pPr>
-      <w:r>
-        <w:t xml:space="preserve">Minkowski </w:t>
-      </w:r>
-      <w:proofErr w:type="spellStart"/>
-      <w:r>
-        <w:t>difference</w:t>
-      </w:r>
-      <w:proofErr w:type="spellEnd"/>
-    </w:p>
-    <w:p/>
-    <w:p>
-      <w:pPr>
-        <w:pStyle w:val="berschrift3"/>
-      </w:pPr>
-      <w:r>
-        <w:t xml:space="preserve">Das Dynamic </w:t>
-      </w:r>
-      <w:proofErr w:type="spellStart"/>
-      <w:r>
-        <w:t>Tree</w:t>
-      </w:r>
-      <w:proofErr w:type="spellEnd"/>
-      <w:r>
-        <w:t xml:space="preserve"> Modul</w:t>
-      </w:r>
-    </w:p>
-    <w:p>
-      <w:r>
-        <w:t xml:space="preserve">Ein Spiel besteht </w:t>
-      </w:r>
-      <w:r>
-        <w:t>in der Regel</w:t>
-      </w:r>
-      <w:r>
-        <w:t xml:space="preserve"> aus </w:t>
-      </w:r>
-      <w:r>
-        <w:t>sehr vielen</w:t>
-      </w:r>
-      <w:r>
-        <w:t xml:space="preserve"> Objekten. Für den Spielverlauf muss häufig </w:t>
-      </w:r>
-      <w:r>
-        <w:t>die Beziehung zwischen Objekten geprüft werden, zum Beispiel zur Prüfung:</w:t>
-      </w:r>
-    </w:p>
-    <w:p>
-      <w:pPr>
-        <w:pStyle w:val="Listenabsatz"/>
-        <w:numPr>
-          <w:ilvl w:val="0"/>
-          <w:numId w:val="1"/>
-        </w:numPr>
-      </w:pPr>
-      <w:r>
-        <w:t>ob zwei Objekte miteinander kollidieren</w:t>
-      </w:r>
-      <w:r>
-        <w:t>,</w:t>
-      </w:r>
-    </w:p>
-    <w:p>
-      <w:pPr>
-        <w:pStyle w:val="Listenabsatz"/>
-        <w:numPr>
-          <w:ilvl w:val="0"/>
-          <w:numId w:val="1"/>
-        </w:numPr>
-      </w:pPr>
-      <w:r>
-        <w:t>ob ein Objekt aus Perspektive der Spielfigur sichtbar ist</w:t>
-      </w:r>
-      <w:r>
-        <w:t>,</w:t>
-      </w:r>
-    </w:p>
-    <w:p>
-      <w:pPr>
-        <w:pStyle w:val="Listenabsatz"/>
-        <w:numPr>
-          <w:ilvl w:val="0"/>
-          <w:numId w:val="1"/>
-        </w:numPr>
-      </w:pPr>
-      <w:r>
-        <w:t>oder zum Finden des Bodens</w:t>
-      </w:r>
-      <w:r>
-        <w:t>.</w:t>
-      </w:r>
-    </w:p>
-    <w:p>
-      <w:r>
-        <w:t>Für die Berechnung werden sogenannte</w:t>
-      </w:r>
-      <w:r>
-        <w:t xml:space="preserve"> </w:t>
-      </w:r>
-      <w:r>
-        <w:t>Casts</w:t>
-      </w:r>
-      <w:r>
-        <w:t xml:space="preserve"> verwendet.</w:t>
-      </w:r>
-      <w:r>
-        <w:t xml:space="preserve"> </w:t>
-      </w:r>
-      <w:r>
-        <w:t>Die Casts kann man sich als Linien (Raycast) oder Flächen (Boxcast) vorstellen. Für 3D-Spiele gibt es auch räumliche Casts (Spherecast), was aber nicht Teil diese Arbeit ist. Mit den Casts wird geprüft, ob sich diese mit den Objekten schneiden.</w:t>
-      </w:r>
-      <w:r>
-        <w:t xml:space="preserve"> Die längen der Casts sind </w:t>
-      </w:r>
-      <w:r>
-        <w:t>konfigurierbar, um das Verhalten der Objekte zu bestimmen</w:t>
-      </w:r>
-      <w:r>
-        <w:t>.</w:t>
-      </w:r>
-    </w:p>
-    <w:p>
-      <w:pPr>
-        <w:keepNext/>
-      </w:pPr>
-      <w:r>
-        <w:rPr>
-          <w:noProof/>
-        </w:rPr>
-        <w:drawing>
-          <wp:inline distT="0" distB="0" distL="0" distR="0" wp14:anchorId="75AD2B00" wp14:editId="0F57A307">
-            <wp:extent cx="2486372" cy="2095792"/>
-            <wp:effectExtent l="0" t="0" r="9525" b="0"/>
+          <wp:inline distT="0" distB="0" distL="0" distR="0" wp14:anchorId="5E112954" wp14:editId="536B6277">
+            <wp:extent cx="2872800" cy="2116800"/>
+            <wp:effectExtent l="0" t="0" r="3810" b="0"/>
             <wp:docPr id="3" name="Grafik 3"/>
             <wp:cNvGraphicFramePr>
               <a:graphicFrameLocks xmlns:a="http://schemas.openxmlformats.org/drawingml/2006/main" noChangeAspect="1"/>
@@ -1322,7 +441,13 @@
                     <pic:cNvPicPr/>
                   </pic:nvPicPr>
                   <pic:blipFill>
-                    <a:blip r:embed="rId12"/>
+                    <a:blip r:embed="rId7">
+                      <a:extLst>
+                        <a:ext uri="{96DAC541-7B7A-43D3-8B79-37D633B846F1}">
+                          <asvg:svgBlip xmlns:asvg="http://schemas.microsoft.com/office/drawing/2016/SVG/main" r:embed="rId8"/>
+                        </a:ext>
+                      </a:extLst>
+                    </a:blip>
                     <a:stretch>
                       <a:fillRect/>
                     </a:stretch>
@@ -1330,7 +455,7 @@
                   <pic:spPr>
                     <a:xfrm>
                       <a:off x="0" y="0"/>
-                      <a:ext cx="2486372" cy="2095792"/>
+                      <a:ext cx="2872800" cy="2116800"/>
                     </a:xfrm>
                     <a:prstGeom prst="rect">
                       <a:avLst/>
@@ -1355,56 +480,36 @@
           <w:rPr>
             <w:noProof/>
           </w:rPr>
-          <w:t>1</w:t>
+          <w:t>2</w:t>
         </w:r>
       </w:fldSimple>
       <w:r>
-        <w:t xml:space="preserve">: </w:t>
-      </w:r>
-      <w:r>
-        <w:t>Graphik mit Objekten und einem Raycast</w:t>
-      </w:r>
-    </w:p>
-    <w:p>
-      <w:r>
-        <w:lastRenderedPageBreak/>
-        <w:t>Die Berechnung</w:t>
-      </w:r>
-      <w:r>
-        <w:t xml:space="preserve"> von Schnittpunkten</w:t>
-      </w:r>
-      <w:r>
-        <w:t xml:space="preserve"> komplizierte</w:t>
-      </w:r>
-      <w:r>
-        <w:t>r</w:t>
-      </w:r>
-      <w:r>
-        <w:t xml:space="preserve"> </w:t>
-      </w:r>
-      <w:r>
-        <w:t>Objekt-</w:t>
-      </w:r>
-      <w:r>
-        <w:t xml:space="preserve">Formen wäre </w:t>
-      </w:r>
-      <w:r>
-        <w:t xml:space="preserve">allerdings </w:t>
-      </w:r>
-      <w:r>
-        <w:t xml:space="preserve">langsam, daher werden die Objekte durch rechteckige Rahmen eingegrenzt. </w:t>
-      </w:r>
-      <w:r>
-        <w:t>Für j</w:t>
-      </w:r>
-      <w:r>
-        <w:t xml:space="preserve">edes Objekt </w:t>
-      </w:r>
-      <w:r>
-        <w:t xml:space="preserve">wird </w:t>
-      </w:r>
-      <w:r>
-        <w:t>mit den oberen und unteren Ecken sogenannte Axis Aligned Bounding Boxes (AABB) berechnet.</w:t>
+        <w:t>:Polygon Haut</w:t>
+      </w:r>
+    </w:p>
+    <w:p>
+      <w:pPr>
+        <w:pStyle w:val="berschrift4"/>
+      </w:pPr>
+      <w:r>
+        <w:t>Edge Shapes</w:t>
+      </w:r>
+    </w:p>
+    <w:p>
+      <w:r>
+        <w:t>Edge Shapes sind Formen, welche</w:t>
+      </w:r>
+      <w:r>
+        <w:t xml:space="preserve"> nur mit anderen Objekten, welche keine Edge Shapes </w:t>
+      </w:r>
+      <w:r>
+        <w:t>sind,</w:t>
+      </w:r>
+      <w:r>
+        <w:t xml:space="preserve"> zusammenstossen können. </w:t>
+      </w:r>
+      <w:r>
+        <w:t>&lt;TODO&gt; Beispiel für Verwendung</w:t>
       </w:r>
     </w:p>
     <w:p>
@@ -1416,10 +521,10 @@
           <w:noProof/>
         </w:rPr>
         <w:drawing>
-          <wp:inline distT="0" distB="0" distL="0" distR="0" wp14:anchorId="4DD02762" wp14:editId="4583C29A">
-            <wp:extent cx="2648320" cy="2391109"/>
-            <wp:effectExtent l="0" t="0" r="0" b="9525"/>
-            <wp:docPr id="2" name="Grafik 2"/>
+          <wp:inline distT="0" distB="0" distL="0" distR="0" wp14:anchorId="68EE6069" wp14:editId="0D3215FA">
+            <wp:extent cx="2895600" cy="2137229"/>
+            <wp:effectExtent l="0" t="0" r="0" b="0"/>
+            <wp:docPr id="18" name="Grafik 18"/>
             <wp:cNvGraphicFramePr>
               <a:graphicFrameLocks xmlns:a="http://schemas.openxmlformats.org/drawingml/2006/main" noChangeAspect="1"/>
             </wp:cNvGraphicFramePr>
@@ -1431,7 +536,13 @@
                     <pic:cNvPicPr/>
                   </pic:nvPicPr>
                   <pic:blipFill>
-                    <a:blip r:embed="rId13"/>
+                    <a:blip r:embed="rId9">
+                      <a:extLst>
+                        <a:ext uri="{96DAC541-7B7A-43D3-8B79-37D633B846F1}">
+                          <asvg:svgBlip xmlns:asvg="http://schemas.microsoft.com/office/drawing/2016/SVG/main" r:embed="rId10"/>
+                        </a:ext>
+                      </a:extLst>
+                    </a:blip>
                     <a:stretch>
                       <a:fillRect/>
                     </a:stretch>
@@ -1439,7 +550,7 @@
                   <pic:spPr>
                     <a:xfrm>
                       <a:off x="0" y="0"/>
-                      <a:ext cx="2648320" cy="2391109"/>
+                      <a:ext cx="2903830" cy="2143303"/>
                     </a:xfrm>
                     <a:prstGeom prst="rect">
                       <a:avLst/>
@@ -1464,61 +575,48 @@
           <w:rPr>
             <w:noProof/>
           </w:rPr>
-          <w:t>2</w:t>
+          <w:t>3</w:t>
         </w:r>
       </w:fldSimple>
       <w:r>
-        <w:t xml:space="preserve">: </w:t>
-      </w:r>
-      <w:r>
-        <w:t>Graphik mit Objekten, den AABBs und einem Raycast</w:t>
-      </w:r>
-    </w:p>
-    <w:p>
-      <w:r>
-        <w:t>Je mehr Objekte vorhanden sind desto länger würde die Prüfung dauern, wenn jedes Objekt einzeln berechnet wird (Brute Force Vorgehen). Um die Effizienz der Berechnung zu verbessern, werden</w:t>
-      </w:r>
-      <w:r>
-        <w:t xml:space="preserve"> die AABBs</w:t>
-      </w:r>
-      <w:r>
-        <w:t xml:space="preserve"> der Objekte</w:t>
-      </w:r>
-      <w:r>
-        <w:t xml:space="preserve"> daher in Gruppen zusammengefasst</w:t>
-      </w:r>
-      <w:r>
-        <w:t>.</w:t>
-      </w:r>
-      <w:r>
-        <w:t xml:space="preserve"> </w:t>
-      </w:r>
-      <w:r>
-        <w:t>W</w:t>
-      </w:r>
-      <w:r>
-        <w:t xml:space="preserve">enn ein Raycast eine </w:t>
-      </w:r>
-      <w:r>
-        <w:t>AABB-</w:t>
-      </w:r>
-      <w:r>
-        <w:t xml:space="preserve">Gruppe </w:t>
-      </w:r>
-      <w:r>
-        <w:t>trifft,</w:t>
-      </w:r>
-      <w:r>
-        <w:t xml:space="preserve"> wird die Berechnung innerhalb d</w:t>
-      </w:r>
-      <w:r>
-        <w:t>ies</w:t>
-      </w:r>
-      <w:r>
-        <w:t>er Gruppe fortgeführt</w:t>
-      </w:r>
-      <w:r>
-        <w:t>, wodurch insgesamt weniger Berechnungen benötigt werden.</w:t>
+        <w:t>:Edge Shape</w:t>
+      </w:r>
+    </w:p>
+    <w:p>
+      <w:pPr>
+        <w:pStyle w:val="Beschriftung"/>
+      </w:pPr>
+    </w:p>
+    <w:p>
+      <w:r>
+        <w:lastRenderedPageBreak/>
+        <w:t>Die Aneinanderreihung von mehreren Edge Shapes führt zu Zusammenstössen mit den Eckpunkten</w:t>
+      </w:r>
+      <w:r>
+        <w:t>,</w:t>
+      </w:r>
+      <w:r>
+        <w:t xml:space="preserve"> sogenannte </w:t>
+      </w:r>
+      <w:r>
+        <w:t>«g</w:t>
+      </w:r>
+      <w:r>
+        <w:t xml:space="preserve">host </w:t>
+      </w:r>
+      <w:proofErr w:type="spellStart"/>
+      <w:r>
+        <w:t>c</w:t>
+      </w:r>
+      <w:r>
+        <w:t>ollisions</w:t>
+      </w:r>
+      <w:proofErr w:type="spellEnd"/>
+      <w:r>
+        <w:t>»</w:t>
+      </w:r>
+      <w:r>
+        <w:t>. Diese können von Box2D behoben werden aber der Algorithmus funktioniert nur auf einer Seite der Linie.</w:t>
       </w:r>
     </w:p>
     <w:p>
@@ -1530,10 +628,10 @@
           <w:noProof/>
         </w:rPr>
         <w:drawing>
-          <wp:inline distT="0" distB="0" distL="0" distR="0" wp14:anchorId="071C6E70" wp14:editId="68C56799">
-            <wp:extent cx="2534004" cy="1933845"/>
-            <wp:effectExtent l="0" t="0" r="0" b="9525"/>
-            <wp:docPr id="1" name="Grafik 1" descr="Ein Bild, das Text, Vektorgrafiken, Visitenkarte enthält.&#10;&#10;Automatisch generierte Beschreibung"/>
+          <wp:inline distT="0" distB="0" distL="0" distR="0" wp14:anchorId="370474EA" wp14:editId="2B2BC051">
+            <wp:extent cx="3204376" cy="2362309"/>
+            <wp:effectExtent l="0" t="0" r="0" b="0"/>
+            <wp:docPr id="7" name="Grafik 7"/>
             <wp:cNvGraphicFramePr>
               <a:graphicFrameLocks xmlns:a="http://schemas.openxmlformats.org/drawingml/2006/main" noChangeAspect="1"/>
             </wp:cNvGraphicFramePr>
@@ -1541,11 +639,17 @@
               <a:graphicData uri="http://schemas.openxmlformats.org/drawingml/2006/picture">
                 <pic:pic xmlns:pic="http://schemas.openxmlformats.org/drawingml/2006/picture">
                   <pic:nvPicPr>
-                    <pic:cNvPr id="1" name="Grafik 1" descr="Ein Bild, das Text, Vektorgrafiken, Visitenkarte enthält.&#10;&#10;Automatisch generierte Beschreibung"/>
+                    <pic:cNvPr id="1" name=""/>
                     <pic:cNvPicPr/>
                   </pic:nvPicPr>
                   <pic:blipFill>
-                    <a:blip r:embed="rId14"/>
+                    <a:blip r:embed="rId11">
+                      <a:extLst>
+                        <a:ext uri="{96DAC541-7B7A-43D3-8B79-37D633B846F1}">
+                          <asvg:svgBlip xmlns:asvg="http://schemas.microsoft.com/office/drawing/2016/SVG/main" r:embed="rId12"/>
+                        </a:ext>
+                      </a:extLst>
+                    </a:blip>
                     <a:stretch>
                       <a:fillRect/>
                     </a:stretch>
@@ -1553,7 +657,7 @@
                   <pic:spPr>
                     <a:xfrm>
                       <a:off x="0" y="0"/>
-                      <a:ext cx="2534004" cy="1933845"/>
+                      <a:ext cx="3220377" cy="2374105"/>
                     </a:xfrm>
                     <a:prstGeom prst="rect">
                       <a:avLst/>
@@ -1578,58 +682,76 @@
           <w:rPr>
             <w:noProof/>
           </w:rPr>
-          <w:t>3</w:t>
+          <w:t>4</w:t>
         </w:r>
       </w:fldSimple>
       <w:r>
-        <w:t xml:space="preserve">: </w:t>
-      </w:r>
-      <w:r>
-        <w:t>AABB-Gruppen</w:t>
-      </w:r>
-    </w:p>
-    <w:p>
-      <w:r>
-        <w:t>Für die Erstellung der AABB-Gruppen werden die AABBs</w:t>
-      </w:r>
-      <w:r>
-        <w:t xml:space="preserve"> von jeweils zwei Objekten in ein neues AABB zusammengefasst. Dieser Vorgang wird wiederholt, bis ein</w:t>
-      </w:r>
-      <w:r>
-        <w:t>e</w:t>
-      </w:r>
-      <w:r>
-        <w:t xml:space="preserve"> AABB</w:t>
-      </w:r>
-      <w:r>
-        <w:t>-Gruppe</w:t>
-      </w:r>
-      <w:r>
-        <w:t xml:space="preserve"> übrig ist</w:t>
-      </w:r>
-      <w:r>
-        <w:t>, die alle Objekte beinhaltet</w:t>
-      </w:r>
-      <w:r>
-        <w:t xml:space="preserve">. Die AABBs der Objekte und der Objektgruppen werden in einem Binärbaum, einer sogenannten </w:t>
-      </w:r>
-      <w:r>
-        <w:t>Bounding Volume Hiera</w:t>
-      </w:r>
-      <w:r>
-        <w:t>r</w:t>
-      </w:r>
-      <w:r>
-        <w:t>chy</w:t>
-      </w:r>
-      <w:r>
-        <w:t xml:space="preserve"> (</w:t>
-      </w:r>
-      <w:r>
-        <w:t>BVH</w:t>
-      </w:r>
-      <w:r>
-        <w:t>) gespeichert.</w:t>
+        <w:t>:</w:t>
+      </w:r>
+      <w:r>
+        <w:t xml:space="preserve">ghost </w:t>
+      </w:r>
+      <w:proofErr w:type="spellStart"/>
+      <w:r>
+        <w:t>collisions</w:t>
+      </w:r>
+      <w:proofErr w:type="spellEnd"/>
+    </w:p>
+    <w:p>
+      <w:pPr>
+        <w:pStyle w:val="berschrift4"/>
+      </w:pPr>
+      <w:r>
+        <w:t>Chain Shapes</w:t>
+      </w:r>
+    </w:p>
+    <w:p>
+      <w:r>
+        <w:t xml:space="preserve">Mehrere </w:t>
+      </w:r>
+      <w:r>
+        <w:t xml:space="preserve">Strecken </w:t>
+      </w:r>
+      <w:r>
+        <w:t xml:space="preserve">werden zu einer Chain Shape </w:t>
+      </w:r>
+      <w:r>
+        <w:t>aneinandergereiht</w:t>
+      </w:r>
+      <w:r>
+        <w:t xml:space="preserve">. Chain Shapes haben nur einseitige Kollision. Diese einseitige Kollision schützt vor ghost </w:t>
+      </w:r>
+      <w:proofErr w:type="spellStart"/>
+      <w:r>
+        <w:t>collisions</w:t>
+      </w:r>
+      <w:proofErr w:type="spellEnd"/>
+      <w:r>
+        <w:t>.</w:t>
+      </w:r>
+      <w:r>
+        <w:t xml:space="preserve"> Sie werden vor</w:t>
+      </w:r>
+      <w:r>
+        <w:t xml:space="preserve"> </w:t>
+      </w:r>
+      <w:r>
+        <w:t xml:space="preserve">allem als </w:t>
+      </w:r>
+      <w:r>
+        <w:t>s</w:t>
+      </w:r>
+      <w:r>
+        <w:t xml:space="preserve">tatische Objekte </w:t>
+      </w:r>
+      <w:r>
+        <w:t>für die Spielewelt verwendet</w:t>
+      </w:r>
+      <w:r>
+        <w:t>.</w:t>
+      </w:r>
+      <w:r>
+        <w:t xml:space="preserve"> </w:t>
       </w:r>
     </w:p>
     <w:p>
@@ -1637,15 +759,211 @@
         <w:keepNext/>
       </w:pPr>
       <w:r>
+        <w:t>&lt;TODO&gt; Beispiel für Verwendung</w:t>
+      </w:r>
+      <w:r>
         <w:rPr>
           <w:noProof/>
         </w:rPr>
+        <w:drawing>
+          <wp:inline distT="0" distB="0" distL="0" distR="0" wp14:anchorId="757CA3EC" wp14:editId="49A99E74">
+            <wp:extent cx="4000500" cy="2952750"/>
+            <wp:effectExtent l="0" t="0" r="0" b="0"/>
+            <wp:docPr id="24" name="Grafik 24"/>
+            <wp:cNvGraphicFramePr>
+              <a:graphicFrameLocks xmlns:a="http://schemas.openxmlformats.org/drawingml/2006/main" noChangeAspect="1"/>
+            </wp:cNvGraphicFramePr>
+            <a:graphic xmlns:a="http://schemas.openxmlformats.org/drawingml/2006/main">
+              <a:graphicData uri="http://schemas.openxmlformats.org/drawingml/2006/picture">
+                <pic:pic xmlns:pic="http://schemas.openxmlformats.org/drawingml/2006/picture">
+                  <pic:nvPicPr>
+                    <pic:cNvPr id="1" name=""/>
+                    <pic:cNvPicPr/>
+                  </pic:nvPicPr>
+                  <pic:blipFill>
+                    <a:blip r:embed="rId13">
+                      <a:extLst>
+                        <a:ext uri="{96DAC541-7B7A-43D3-8B79-37D633B846F1}">
+                          <asvg:svgBlip xmlns:asvg="http://schemas.microsoft.com/office/drawing/2016/SVG/main" r:embed="rId14"/>
+                        </a:ext>
+                      </a:extLst>
+                    </a:blip>
+                    <a:stretch>
+                      <a:fillRect/>
+                    </a:stretch>
+                  </pic:blipFill>
+                  <pic:spPr>
+                    <a:xfrm>
+                      <a:off x="0" y="0"/>
+                      <a:ext cx="4000500" cy="2952750"/>
+                    </a:xfrm>
+                    <a:prstGeom prst="rect">
+                      <a:avLst/>
+                    </a:prstGeom>
+                  </pic:spPr>
+                </pic:pic>
+              </a:graphicData>
+            </a:graphic>
+          </wp:inline>
+        </w:drawing>
+      </w:r>
+    </w:p>
+    <w:p>
+      <w:pPr>
+        <w:pStyle w:val="Beschriftung"/>
+      </w:pPr>
+      <w:r>
+        <w:t xml:space="preserve">Abbildung </w:t>
+      </w:r>
+      <w:fldSimple w:instr=" SEQ Abbildung \* ARABIC ">
+        <w:r>
+          <w:rPr>
+            <w:noProof/>
+          </w:rPr>
+          <w:t>5</w:t>
+        </w:r>
+      </w:fldSimple>
+      <w:r>
+        <w:t>:</w:t>
+      </w:r>
+      <w:r>
+        <w:t>Chain Shape</w:t>
+      </w:r>
+    </w:p>
+    <w:p>
+      <w:pPr>
+        <w:pStyle w:val="berschrift3"/>
+        <w:rPr>
+          <w:lang w:val="en-GB"/>
+        </w:rPr>
+      </w:pPr>
+      <w:r>
+        <w:rPr>
+          <w:lang w:val="en-GB"/>
+        </w:rPr>
         <w:lastRenderedPageBreak/>
+        <w:t>Pairwise Functions</w:t>
+      </w:r>
+    </w:p>
+    <w:p>
+      <w:pPr>
+        <w:pStyle w:val="berschrift4"/>
+        <w:rPr>
+          <w:lang w:val="en-GB"/>
+        </w:rPr>
+      </w:pPr>
+      <w:r>
+        <w:rPr>
+          <w:lang w:val="en-GB"/>
+        </w:rPr>
+        <w:t>Contact manifolds</w:t>
+      </w:r>
+    </w:p>
+    <w:p>
+      <w:pPr>
+        <w:pStyle w:val="berschrift4"/>
+        <w:rPr>
+          <w:lang w:val="en-GB"/>
+        </w:rPr>
+      </w:pPr>
+      <w:r>
+        <w:rPr>
+          <w:lang w:val="en-GB"/>
+        </w:rPr>
+        <w:t>Distance</w:t>
+      </w:r>
+    </w:p>
+    <w:p>
+      <w:pPr>
+        <w:pStyle w:val="berschrift5"/>
+        <w:rPr>
+          <w:lang w:val="en-GB"/>
+        </w:rPr>
+      </w:pPr>
+      <w:r>
+        <w:rPr>
+          <w:lang w:val="en-GB"/>
+        </w:rPr>
+        <w:t xml:space="preserve">Voronoi regions </w:t>
+      </w:r>
+    </w:p>
+    <w:p>
+      <w:r>
+        <w:t xml:space="preserve">Um den Punkt auf einer </w:t>
+      </w:r>
+      <w:r>
+        <w:t>Strecke</w:t>
+      </w:r>
+      <w:r>
+        <w:t xml:space="preserve"> zu </w:t>
+      </w:r>
+      <w:r>
+        <w:t>finden,</w:t>
+      </w:r>
+      <w:r>
+        <w:t xml:space="preserve"> welcher am nächsten an einem anderen Punkt </w:t>
+      </w:r>
+      <w:r>
+        <w:t>liegt,</w:t>
+      </w:r>
+      <w:r>
+        <w:t xml:space="preserve"> können </w:t>
+      </w:r>
+      <w:proofErr w:type="spellStart"/>
+      <w:r>
+        <w:t>Voronoi</w:t>
+      </w:r>
+      <w:proofErr w:type="spellEnd"/>
+      <w:r>
+        <w:t xml:space="preserve"> Regionen </w:t>
+      </w:r>
+      <w:r>
+        <w:t>verwendet</w:t>
+      </w:r>
+      <w:r>
+        <w:t xml:space="preserve"> werden. Die </w:t>
+      </w:r>
+      <w:r>
+        <w:t>Bereich</w:t>
+      </w:r>
+      <w:r>
+        <w:t xml:space="preserve"> um die </w:t>
+      </w:r>
+      <w:r>
+        <w:t>Strecke</w:t>
+      </w:r>
+      <w:r>
+        <w:t xml:space="preserve"> </w:t>
+      </w:r>
+      <w:r>
+        <w:t>w</w:t>
+      </w:r>
+      <w:r>
+        <w:t xml:space="preserve">ird in drei Teile eingeteilt je nach dem </w:t>
+      </w:r>
+      <w:r>
+        <w:t xml:space="preserve">welchem Teil der </w:t>
+      </w:r>
+      <w:r>
+        <w:t>Strecke</w:t>
+      </w:r>
+      <w:r>
+        <w:t xml:space="preserve"> ein Punkt in diesem Gebiet am nächsten ist.</w:t>
+      </w:r>
+    </w:p>
+    <w:p>
+      <w:r>
+        <w:t xml:space="preserve">&lt;TODO&gt;Grafik  </w:t>
+      </w:r>
+      <w:r>
+        <w:rPr>
+          <w:noProof/>
+        </w:rPr>
         <w:drawing>
-          <wp:inline distT="0" distB="0" distL="0" distR="0" wp14:anchorId="3D2C3ED5" wp14:editId="3D4316F9">
-            <wp:extent cx="3474000" cy="2559600"/>
+          <wp:inline distT="0" distB="0" distL="0" distR="0" wp14:anchorId="6EDC1180" wp14:editId="0B985CD4">
+            <wp:extent cx="4000500" cy="2952750"/>
             <wp:effectExtent l="0" t="0" r="0" b="0"/>
-            <wp:docPr id="9" name="Grafik 9"/>
+            <wp:docPr id="15" name="Grafik 15"/>
             <wp:cNvGraphicFramePr>
               <a:graphicFrameLocks xmlns:a="http://schemas.openxmlformats.org/drawingml/2006/main" noChangeAspect="1"/>
             </wp:cNvGraphicFramePr>
@@ -1671,6 +989,1183 @@
                   <pic:spPr>
                     <a:xfrm>
                       <a:off x="0" y="0"/>
+                      <a:ext cx="4000500" cy="2952750"/>
+                    </a:xfrm>
+                    <a:prstGeom prst="rect">
+                      <a:avLst/>
+                    </a:prstGeom>
+                  </pic:spPr>
+                </pic:pic>
+              </a:graphicData>
+            </a:graphic>
+          </wp:inline>
+        </w:drawing>
+      </w:r>
+    </w:p>
+    <w:p>
+      <w:pPr>
+        <w:pStyle w:val="berschrift5"/>
+      </w:pPr>
+      <w:proofErr w:type="spellStart"/>
+      <w:r>
+        <w:t>Barycentric</w:t>
+      </w:r>
+      <w:proofErr w:type="spellEnd"/>
+      <w:r>
+        <w:t xml:space="preserve"> </w:t>
+      </w:r>
+      <w:proofErr w:type="spellStart"/>
+      <w:r>
+        <w:t>coordinates</w:t>
+      </w:r>
+      <w:proofErr w:type="spellEnd"/>
+      <w:r>
+        <w:t xml:space="preserve"> </w:t>
+      </w:r>
+    </w:p>
+    <w:p>
+      <w:pPr>
+        <w:rPr>
+          <w:lang w:val="de"/>
+        </w:rPr>
+      </w:pPr>
+      <w:r>
+        <w:rPr>
+          <w:lang w:val="de"/>
+        </w:rPr>
+        <w:t xml:space="preserve">Baryzentrische Koordinaten definieren den Punkt auf der Strecke Welche dem Abfragepunkt am nächsten liegt </w:t>
+      </w:r>
+      <w:r>
+        <w:rPr>
+          <w:lang w:val="de"/>
+        </w:rPr>
+        <w:t>genauer,</w:t>
+      </w:r>
+      <w:r>
+        <w:rPr>
+          <w:lang w:val="de"/>
+        </w:rPr>
+        <w:t xml:space="preserve"> indem sie den </w:t>
+      </w:r>
+      <w:r>
+        <w:rPr>
+          <w:lang w:val="de"/>
+        </w:rPr>
+        <w:t>Bruchteil</w:t>
+      </w:r>
+      <w:r>
+        <w:rPr>
+          <w:lang w:val="de"/>
+        </w:rPr>
+        <w:t xml:space="preserve"> der </w:t>
+      </w:r>
+      <w:r>
+        <w:rPr>
+          <w:lang w:val="de"/>
+        </w:rPr>
+        <w:t>Entfernung</w:t>
+      </w:r>
+      <w:r>
+        <w:rPr>
+          <w:lang w:val="de"/>
+        </w:rPr>
+        <w:t xml:space="preserve"> von den </w:t>
+      </w:r>
+      <w:r>
+        <w:rPr>
+          <w:lang w:val="de"/>
+        </w:rPr>
+        <w:t>Eckpunkten</w:t>
+      </w:r>
+      <w:r>
+        <w:rPr>
+          <w:lang w:val="de"/>
+        </w:rPr>
+        <w:t xml:space="preserve"> angeben. Wenn man die beiden </w:t>
+      </w:r>
+      <w:r>
+        <w:rPr>
+          <w:lang w:val="de"/>
+        </w:rPr>
+        <w:t>Koordinaten</w:t>
+      </w:r>
+      <w:r>
+        <w:rPr>
+          <w:lang w:val="de"/>
+        </w:rPr>
+        <w:t xml:space="preserve"> der </w:t>
+      </w:r>
+      <w:r>
+        <w:rPr>
+          <w:lang w:val="de"/>
+        </w:rPr>
+        <w:t>Strecke</w:t>
+      </w:r>
+      <w:r>
+        <w:rPr>
+          <w:lang w:val="de"/>
+        </w:rPr>
+        <w:t xml:space="preserve"> </w:t>
+      </w:r>
+      <w:r>
+        <w:rPr>
+          <w:lang w:val="de"/>
+        </w:rPr>
+        <w:t>addiert,</w:t>
+      </w:r>
+      <w:r>
+        <w:rPr>
+          <w:lang w:val="de"/>
+        </w:rPr>
+        <w:t xml:space="preserve"> erh</w:t>
+      </w:r>
+      <w:r>
+        <w:rPr>
+          <w:lang w:val="de"/>
+        </w:rPr>
+        <w:t>ä</w:t>
+      </w:r>
+      <w:r>
+        <w:rPr>
+          <w:lang w:val="de"/>
+        </w:rPr>
+        <w:t xml:space="preserve">lt man immer 1. </w:t>
+      </w:r>
+    </w:p>
+    <w:p>
+      <w:r>
+        <w:rPr>
+          <w:noProof/>
+        </w:rPr>
+        <w:drawing>
+          <wp:inline distT="0" distB="0" distL="0" distR="0" wp14:anchorId="13FCC09B" wp14:editId="6275BB45">
+            <wp:extent cx="2276793" cy="819264"/>
+            <wp:effectExtent l="0" t="0" r="9525" b="0"/>
+            <wp:docPr id="6" name="Grafik 6"/>
+            <wp:cNvGraphicFramePr>
+              <a:graphicFrameLocks xmlns:a="http://schemas.openxmlformats.org/drawingml/2006/main" noChangeAspect="1"/>
+            </wp:cNvGraphicFramePr>
+            <a:graphic xmlns:a="http://schemas.openxmlformats.org/drawingml/2006/main">
+              <a:graphicData uri="http://schemas.openxmlformats.org/drawingml/2006/picture">
+                <pic:pic xmlns:pic="http://schemas.openxmlformats.org/drawingml/2006/picture">
+                  <pic:nvPicPr>
+                    <pic:cNvPr id="1" name=""/>
+                    <pic:cNvPicPr/>
+                  </pic:nvPicPr>
+                  <pic:blipFill>
+                    <a:blip r:embed="rId17"/>
+                    <a:stretch>
+                      <a:fillRect/>
+                    </a:stretch>
+                  </pic:blipFill>
+                  <pic:spPr>
+                    <a:xfrm>
+                      <a:off x="0" y="0"/>
+                      <a:ext cx="2276793" cy="819264"/>
+                    </a:xfrm>
+                    <a:prstGeom prst="rect">
+                      <a:avLst/>
+                    </a:prstGeom>
+                  </pic:spPr>
+                </pic:pic>
+              </a:graphicData>
+            </a:graphic>
+          </wp:inline>
+        </w:drawing>
+      </w:r>
+      <w:r>
+        <w:br/>
+        <w:t xml:space="preserve">Die Koordinaten u und v können bestimmt werden indem zuerst ein </w:t>
+      </w:r>
+      <w:r>
+        <w:t>E</w:t>
+      </w:r>
+      <w:r>
+        <w:t xml:space="preserve">inheitsvektor n ausgerechnet wird </w:t>
+      </w:r>
+    </w:p>
+    <w:p>
+      <w:r>
+        <w:rPr>
+          <w:noProof/>
+        </w:rPr>
+        <w:drawing>
+          <wp:inline distT="0" distB="0" distL="0" distR="0" wp14:anchorId="0AFB0AA3" wp14:editId="5F09B74D">
+            <wp:extent cx="704850" cy="485775"/>
+            <wp:effectExtent l="0" t="0" r="0" b="9525"/>
+            <wp:docPr id="8" name="Grafik 8"/>
+            <wp:cNvGraphicFramePr>
+              <a:graphicFrameLocks xmlns:a="http://schemas.openxmlformats.org/drawingml/2006/main" noChangeAspect="1"/>
+            </wp:cNvGraphicFramePr>
+            <a:graphic xmlns:a="http://schemas.openxmlformats.org/drawingml/2006/main">
+              <a:graphicData uri="http://schemas.openxmlformats.org/drawingml/2006/picture">
+                <pic:pic xmlns:pic="http://schemas.openxmlformats.org/drawingml/2006/picture">
+                  <pic:nvPicPr>
+                    <pic:cNvPr id="1" name=""/>
+                    <pic:cNvPicPr/>
+                  </pic:nvPicPr>
+                  <pic:blipFill rotWithShape="1">
+                    <a:blip r:embed="rId18"/>
+                    <a:srcRect l="26082" t="20220" r="32833" b="25482"/>
+                    <a:stretch/>
+                  </pic:blipFill>
+                  <pic:spPr bwMode="auto">
+                    <a:xfrm>
+                      <a:off x="0" y="0"/>
+                      <a:ext cx="709254" cy="488810"/>
+                    </a:xfrm>
+                    <a:prstGeom prst="rect">
+                      <a:avLst/>
+                    </a:prstGeom>
+                    <a:ln>
+                      <a:noFill/>
+                    </a:ln>
+                    <a:extLst>
+                      <a:ext uri="{53640926-AAD7-44D8-BBD7-CCE9431645EC}">
+                        <a14:shadowObscured xmlns:a14="http://schemas.microsoft.com/office/drawing/2010/main"/>
+                      </a:ext>
+                    </a:extLst>
+                  </pic:spPr>
+                </pic:pic>
+              </a:graphicData>
+            </a:graphic>
+          </wp:inline>
+        </w:drawing>
+      </w:r>
+    </w:p>
+    <w:p>
+      <w:r>
+        <w:t>Danach kann man mit dem Vektorprodukt u und v berechnen</w:t>
+      </w:r>
+    </w:p>
+    <w:p>
+      <w:r>
+        <w:t xml:space="preserve"> </w:t>
+      </w:r>
+      <w:r>
+        <w:rPr>
+          <w:noProof/>
+        </w:rPr>
+        <w:drawing>
+          <wp:inline distT="0" distB="0" distL="0" distR="0" wp14:anchorId="53C3BEDC" wp14:editId="733B2165">
+            <wp:extent cx="1876425" cy="533400"/>
+            <wp:effectExtent l="0" t="0" r="9525" b="0"/>
+            <wp:docPr id="10" name="Grafik 10" descr="Ein Bild, das Text enthält.&#10;&#10;Automatisch generierte Beschreibung"/>
+            <wp:cNvGraphicFramePr>
+              <a:graphicFrameLocks xmlns:a="http://schemas.openxmlformats.org/drawingml/2006/main" noChangeAspect="1"/>
+            </wp:cNvGraphicFramePr>
+            <a:graphic xmlns:a="http://schemas.openxmlformats.org/drawingml/2006/main">
+              <a:graphicData uri="http://schemas.openxmlformats.org/drawingml/2006/picture">
+                <pic:pic xmlns:pic="http://schemas.openxmlformats.org/drawingml/2006/picture">
+                  <pic:nvPicPr>
+                    <pic:cNvPr id="10" name="Grafik 10" descr="Ein Bild, das Text enthält.&#10;&#10;Automatisch generierte Beschreibung"/>
+                    <pic:cNvPicPr/>
+                  </pic:nvPicPr>
+                  <pic:blipFill rotWithShape="1">
+                    <a:blip r:embed="rId19"/>
+                    <a:srcRect l="11407" t="24730" r="13667" b="15038"/>
+                    <a:stretch/>
+                  </pic:blipFill>
+                  <pic:spPr bwMode="auto">
+                    <a:xfrm>
+                      <a:off x="0" y="0"/>
+                      <a:ext cx="1877224" cy="533627"/>
+                    </a:xfrm>
+                    <a:prstGeom prst="rect">
+                      <a:avLst/>
+                    </a:prstGeom>
+                    <a:ln>
+                      <a:noFill/>
+                    </a:ln>
+                    <a:extLst>
+                      <a:ext uri="{53640926-AAD7-44D8-BBD7-CCE9431645EC}">
+                        <a14:shadowObscured xmlns:a14="http://schemas.microsoft.com/office/drawing/2010/main"/>
+                      </a:ext>
+                    </a:extLst>
+                  </pic:spPr>
+                </pic:pic>
+              </a:graphicData>
+            </a:graphic>
+          </wp:inline>
+        </w:drawing>
+      </w:r>
+    </w:p>
+    <w:p>
+      <w:pPr>
+        <w:rPr>
+          <w:noProof/>
+        </w:rPr>
+      </w:pPr>
+      <w:r>
+        <w:lastRenderedPageBreak/>
+        <w:t xml:space="preserve">Weil sich das </w:t>
+      </w:r>
+      <w:r>
+        <w:t xml:space="preserve">Vektorprodukt nicht </w:t>
+      </w:r>
+      <w:r>
+        <w:t>verändert,</w:t>
+      </w:r>
+      <w:r>
+        <w:t xml:space="preserve"> wenn anstatt dem punkt auf der gerade der </w:t>
+      </w:r>
+      <w:r>
+        <w:t>Datenabfragepunkt (</w:t>
+      </w:r>
+      <w:r>
+        <w:t xml:space="preserve">Query </w:t>
+      </w:r>
+      <w:proofErr w:type="spellStart"/>
+      <w:proofErr w:type="gramStart"/>
+      <w:r>
+        <w:t>point</w:t>
+      </w:r>
+      <w:proofErr w:type="spellEnd"/>
+      <w:r>
+        <w:t xml:space="preserve">) </w:t>
+      </w:r>
+      <w:r>
+        <w:t xml:space="preserve"> verwendet</w:t>
+      </w:r>
+      <w:proofErr w:type="gramEnd"/>
+      <w:r>
+        <w:t xml:space="preserve"> wird kann auch direkt mit dem Datenabfragepunkt gerechnet werden.</w:t>
+      </w:r>
+      <w:r>
+        <w:rPr>
+          <w:noProof/>
+        </w:rPr>
+        <w:t xml:space="preserve"> </w:t>
+      </w:r>
+    </w:p>
+    <w:p>
+      <w:r>
+        <w:rPr>
+          <w:noProof/>
+        </w:rPr>
+        <w:drawing>
+          <wp:inline distT="0" distB="0" distL="0" distR="0" wp14:anchorId="1DE1521B" wp14:editId="3EC55BBF">
+            <wp:extent cx="2657809" cy="2200275"/>
+            <wp:effectExtent l="0" t="0" r="9525" b="0"/>
+            <wp:docPr id="11" name="Grafik 11"/>
+            <wp:cNvGraphicFramePr>
+              <a:graphicFrameLocks xmlns:a="http://schemas.openxmlformats.org/drawingml/2006/main" noChangeAspect="1"/>
+            </wp:cNvGraphicFramePr>
+            <a:graphic xmlns:a="http://schemas.openxmlformats.org/drawingml/2006/main">
+              <a:graphicData uri="http://schemas.openxmlformats.org/drawingml/2006/picture">
+                <pic:pic xmlns:pic="http://schemas.openxmlformats.org/drawingml/2006/picture">
+                  <pic:nvPicPr>
+                    <pic:cNvPr id="1" name=""/>
+                    <pic:cNvPicPr/>
+                  </pic:nvPicPr>
+                  <pic:blipFill>
+                    <a:blip r:embed="rId20"/>
+                    <a:stretch>
+                      <a:fillRect/>
+                    </a:stretch>
+                  </pic:blipFill>
+                  <pic:spPr>
+                    <a:xfrm>
+                      <a:off x="0" y="0"/>
+                      <a:ext cx="2668958" cy="2209505"/>
+                    </a:xfrm>
+                    <a:prstGeom prst="rect">
+                      <a:avLst/>
+                    </a:prstGeom>
+                  </pic:spPr>
+                </pic:pic>
+              </a:graphicData>
+            </a:graphic>
+          </wp:inline>
+        </w:drawing>
+      </w:r>
+    </w:p>
+    <w:p>
+      <w:pPr>
+        <w:rPr>
+          <w:lang w:val="de"/>
+        </w:rPr>
+      </w:pPr>
+      <w:r>
+        <w:t xml:space="preserve">Sobald die strecke zu einem Dreieck erweitert </w:t>
+      </w:r>
+      <w:r>
+        <w:t>wird,</w:t>
+      </w:r>
+      <w:r>
+        <w:t xml:space="preserve"> entstehen neue Probleme. Mit dem jetzigen Vorgehen k</w:t>
+      </w:r>
+      <w:r>
+        <w:t>ann</w:t>
+      </w:r>
+      <w:r>
+        <w:t xml:space="preserve"> nur die </w:t>
+      </w:r>
+      <w:r>
+        <w:t xml:space="preserve">Position der Datenabfragepunkte in der Nähe der </w:t>
+      </w:r>
+      <w:r>
+        <w:t xml:space="preserve">Eckpunkte bestimmt werden und es hat keine Informationen über die Restlichen Möglichkeiten. Deshalb muss eine dritte Koordinate zu den </w:t>
+      </w:r>
+      <w:r>
+        <w:rPr>
+          <w:lang w:val="de"/>
+        </w:rPr>
+        <w:t xml:space="preserve">Baryzentrischen Koordinaten </w:t>
+      </w:r>
+      <w:r>
+        <w:rPr>
+          <w:lang w:val="de"/>
+        </w:rPr>
+        <w:t>hinzugefügt werden.</w:t>
+      </w:r>
+    </w:p>
+    <w:p>
+      <w:r>
+        <w:rPr>
+          <w:noProof/>
+        </w:rPr>
+        <w:drawing>
+          <wp:inline distT="0" distB="0" distL="0" distR="0" wp14:anchorId="265E3CA4" wp14:editId="22BA8D5E">
+            <wp:extent cx="2098543" cy="1589792"/>
+            <wp:effectExtent l="0" t="0" r="0" b="0"/>
+            <wp:docPr id="12" name="Grafik 12"/>
+            <wp:cNvGraphicFramePr>
+              <a:graphicFrameLocks xmlns:a="http://schemas.openxmlformats.org/drawingml/2006/main" noChangeAspect="1"/>
+            </wp:cNvGraphicFramePr>
+            <a:graphic xmlns:a="http://schemas.openxmlformats.org/drawingml/2006/main">
+              <a:graphicData uri="http://schemas.openxmlformats.org/drawingml/2006/picture">
+                <pic:pic xmlns:pic="http://schemas.openxmlformats.org/drawingml/2006/picture">
+                  <pic:nvPicPr>
+                    <pic:cNvPr id="1" name=""/>
+                    <pic:cNvPicPr/>
+                  </pic:nvPicPr>
+                  <pic:blipFill rotWithShape="1">
+                    <a:blip r:embed="rId21"/>
+                    <a:srcRect l="5193" t="7829" r="9145" b="5209"/>
+                    <a:stretch/>
+                  </pic:blipFill>
+                  <pic:spPr bwMode="auto">
+                    <a:xfrm>
+                      <a:off x="0" y="0"/>
+                      <a:ext cx="2105386" cy="1594976"/>
+                    </a:xfrm>
+                    <a:prstGeom prst="rect">
+                      <a:avLst/>
+                    </a:prstGeom>
+                    <a:ln>
+                      <a:noFill/>
+                    </a:ln>
+                    <a:extLst>
+                      <a:ext uri="{53640926-AAD7-44D8-BBD7-CCE9431645EC}">
+                        <a14:shadowObscured xmlns:a14="http://schemas.microsoft.com/office/drawing/2010/main"/>
+                      </a:ext>
+                    </a:extLst>
+                  </pic:spPr>
+                </pic:pic>
+              </a:graphicData>
+            </a:graphic>
+          </wp:inline>
+        </w:drawing>
+      </w:r>
+    </w:p>
+    <w:p>
+      <w:pPr>
+        <w:pStyle w:val="berschrift5"/>
+      </w:pPr>
+      <w:r>
+        <w:t xml:space="preserve">GJK </w:t>
+      </w:r>
+      <w:proofErr w:type="spellStart"/>
+      <w:r>
+        <w:t>distance</w:t>
+      </w:r>
+      <w:proofErr w:type="spellEnd"/>
+      <w:r>
+        <w:t xml:space="preserve"> </w:t>
+      </w:r>
+      <w:proofErr w:type="spellStart"/>
+      <w:r>
+        <w:t>algorithm</w:t>
+      </w:r>
+      <w:proofErr w:type="spellEnd"/>
+    </w:p>
+    <w:p>
+      <w:r>
+        <w:rPr>
+          <w:noProof/>
+        </w:rPr>
+        <w:drawing>
+          <wp:inline distT="0" distB="0" distL="0" distR="0" wp14:anchorId="161CA8AF" wp14:editId="04C76AF9">
+            <wp:extent cx="1657350" cy="1174597"/>
+            <wp:effectExtent l="0" t="0" r="0" b="6985"/>
+            <wp:docPr id="13" name="Grafik 13"/>
+            <wp:cNvGraphicFramePr>
+              <a:graphicFrameLocks xmlns:a="http://schemas.openxmlformats.org/drawingml/2006/main" noChangeAspect="1"/>
+            </wp:cNvGraphicFramePr>
+            <a:graphic xmlns:a="http://schemas.openxmlformats.org/drawingml/2006/main">
+              <a:graphicData uri="http://schemas.openxmlformats.org/drawingml/2006/picture">
+                <pic:pic xmlns:pic="http://schemas.openxmlformats.org/drawingml/2006/picture">
+                  <pic:nvPicPr>
+                    <pic:cNvPr id="1" name=""/>
+                    <pic:cNvPicPr/>
+                  </pic:nvPicPr>
+                  <pic:blipFill>
+                    <a:blip r:embed="rId22"/>
+                    <a:stretch>
+                      <a:fillRect/>
+                    </a:stretch>
+                  </pic:blipFill>
+                  <pic:spPr>
+                    <a:xfrm>
+                      <a:off x="0" y="0"/>
+                      <a:ext cx="1665427" cy="1180321"/>
+                    </a:xfrm>
+                    <a:prstGeom prst="rect">
+                      <a:avLst/>
+                    </a:prstGeom>
+                  </pic:spPr>
+                </pic:pic>
+              </a:graphicData>
+            </a:graphic>
+          </wp:inline>
+        </w:drawing>
+      </w:r>
+    </w:p>
+    <w:p>
+      <w:r>
+        <w:t xml:space="preserve">Um </w:t>
+      </w:r>
+      <w:r>
+        <w:t>Polygone</w:t>
+      </w:r>
+      <w:r>
+        <w:t xml:space="preserve"> mit mehr als 3 ecken zu berechnen wird der </w:t>
+      </w:r>
+      <w:r>
+        <w:rPr>
+          <w:lang w:val="de"/>
+        </w:rPr>
+        <w:t>GJK-Entfernungsalgorithmus</w:t>
+      </w:r>
+      <w:r>
+        <w:rPr>
+          <w:lang w:val="de"/>
+        </w:rPr>
+        <w:t xml:space="preserve"> verwendet. Dieser fängt mit einem 0-Simplex an und berechnet den Richtungsvektor mit dem Datenabfragepunkt. Mit dem Richtungsvektor wird ein Hilfspunkt ausgewählt. Diese beiden Eckpunkte werden zu einem 1-Simplex</w:t>
+      </w:r>
+      <w:r>
+        <w:rPr>
+          <w:lang w:val="de"/>
+        </w:rPr>
+        <w:t>.</w:t>
+      </w:r>
+      <w:r>
+        <w:rPr>
+          <w:lang w:val="de"/>
+        </w:rPr>
+        <w:t xml:space="preserve"> Es wird wieder der Richtungsvektor </w:t>
+      </w:r>
+      <w:r>
+        <w:rPr>
+          <w:lang w:val="de"/>
+        </w:rPr>
+        <w:t>des</w:t>
+      </w:r>
+      <w:r>
+        <w:rPr>
+          <w:lang w:val="de"/>
+        </w:rPr>
+        <w:t xml:space="preserve"> am nächsten </w:t>
+      </w:r>
+      <w:r>
+        <w:rPr>
+          <w:lang w:val="de"/>
+        </w:rPr>
+        <w:t xml:space="preserve">an dem Datenabfragepunkt liegenden </w:t>
+      </w:r>
+      <w:r>
+        <w:rPr>
+          <w:lang w:val="de"/>
+        </w:rPr>
+        <w:t xml:space="preserve">Punkt auf der 1-simplex </w:t>
+      </w:r>
+      <w:r>
+        <w:rPr>
+          <w:lang w:val="de"/>
+        </w:rPr>
+        <w:t xml:space="preserve">und dem Datenabfragepunkt gesucht. Mit diesem Vektor wird ein zweiter Hilfs punkt ausgesucht und eine 2-Simplex gebildet. </w:t>
+      </w:r>
+      <w:r>
+        <w:rPr>
+          <w:lang w:val="de"/>
+        </w:rPr>
+        <w:t xml:space="preserve">Der am weitesten von dem Datenabfragepunkt entfernte punkt kann entfernt werden, um die Rechnung zu vereinfachen. Mit der Verbleibenden 1-Simplex kann </w:t>
+      </w:r>
+      <w:r>
+        <w:rPr>
+          <w:lang w:val="de"/>
+        </w:rPr>
+        <w:t xml:space="preserve">die kleinste </w:t>
+      </w:r>
+      <w:r>
+        <w:rPr>
+          <w:lang w:val="de"/>
+        </w:rPr>
+        <w:t>Distanz</w:t>
+      </w:r>
+      <w:r>
+        <w:rPr>
+          <w:lang w:val="de"/>
+        </w:rPr>
+        <w:t xml:space="preserve"> zwischen dem Datenabfragepunkt und dem </w:t>
+      </w:r>
+      <w:r>
+        <w:rPr>
+          <w:lang w:val="de"/>
+        </w:rPr>
+        <w:t>Objekt berechnet</w:t>
+      </w:r>
+      <w:r>
+        <w:rPr>
+          <w:lang w:val="de"/>
+        </w:rPr>
+        <w:t xml:space="preserve"> werden.</w:t>
+      </w:r>
+    </w:p>
+    <w:p>
+      <w:pPr>
+        <w:pStyle w:val="berschrift5"/>
+        <w:rPr>
+          <w:lang w:val="en-GB"/>
+        </w:rPr>
+      </w:pPr>
+      <w:proofErr w:type="spellStart"/>
+      <w:r>
+        <w:rPr>
+          <w:lang w:val="en-GB"/>
+        </w:rPr>
+        <w:lastRenderedPageBreak/>
+        <w:t>Minkowski</w:t>
+      </w:r>
+      <w:proofErr w:type="spellEnd"/>
+      <w:r>
+        <w:rPr>
+          <w:lang w:val="en-GB"/>
+        </w:rPr>
+        <w:t xml:space="preserve"> difference</w:t>
+      </w:r>
+    </w:p>
+    <w:p>
+      <w:pPr>
+        <w:rPr>
+          <w:lang w:val="en-GB"/>
+        </w:rPr>
+      </w:pPr>
+      <w:r>
+        <w:rPr>
+          <w:lang w:val="en-GB"/>
+        </w:rPr>
+        <w:t>&lt;TODO&gt;</w:t>
+      </w:r>
+    </w:p>
+    <w:p>
+      <w:pPr>
+        <w:pStyle w:val="berschrift3"/>
+        <w:rPr>
+          <w:lang w:val="en-GB"/>
+        </w:rPr>
+      </w:pPr>
+      <w:r>
+        <w:rPr>
+          <w:lang w:val="en-GB"/>
+        </w:rPr>
+        <w:t>Das Dynamic Tree Modul</w:t>
+      </w:r>
+    </w:p>
+    <w:p>
+      <w:r>
+        <w:t xml:space="preserve">Ein Spiel besteht </w:t>
+      </w:r>
+      <w:r>
+        <w:t>in der Regel</w:t>
+      </w:r>
+      <w:r>
+        <w:t xml:space="preserve"> aus </w:t>
+      </w:r>
+      <w:r>
+        <w:t>sehr vielen</w:t>
+      </w:r>
+      <w:r>
+        <w:t xml:space="preserve"> Objekten. Für den Spielverlauf muss häufig </w:t>
+      </w:r>
+      <w:r>
+        <w:t>die Beziehung zwischen Objekten geprüft werden, zum Beispiel zur Prüfung:</w:t>
+      </w:r>
+    </w:p>
+    <w:p>
+      <w:pPr>
+        <w:pStyle w:val="Listenabsatz"/>
+        <w:numPr>
+          <w:ilvl w:val="0"/>
+          <w:numId w:val="1"/>
+        </w:numPr>
+      </w:pPr>
+      <w:r>
+        <w:t>ob zwei Objekte miteinander kollidieren</w:t>
+      </w:r>
+      <w:r>
+        <w:t>,</w:t>
+      </w:r>
+    </w:p>
+    <w:p>
+      <w:pPr>
+        <w:pStyle w:val="Listenabsatz"/>
+        <w:numPr>
+          <w:ilvl w:val="0"/>
+          <w:numId w:val="1"/>
+        </w:numPr>
+      </w:pPr>
+      <w:r>
+        <w:t>ob ein Objekt aus Perspektive der Spielfigur sichtbar ist</w:t>
+      </w:r>
+      <w:r>
+        <w:t>,</w:t>
+      </w:r>
+    </w:p>
+    <w:p>
+      <w:pPr>
+        <w:pStyle w:val="Listenabsatz"/>
+        <w:numPr>
+          <w:ilvl w:val="0"/>
+          <w:numId w:val="1"/>
+        </w:numPr>
+      </w:pPr>
+      <w:r>
+        <w:t>oder zum Finden des Bodens</w:t>
+      </w:r>
+      <w:r>
+        <w:t>.</w:t>
+      </w:r>
+    </w:p>
+    <w:p>
+      <w:r>
+        <w:t>Für die Berechnung werden sogenannte</w:t>
+      </w:r>
+      <w:r>
+        <w:t xml:space="preserve"> </w:t>
+      </w:r>
+      <w:r>
+        <w:t>Casts</w:t>
+      </w:r>
+      <w:r>
+        <w:t xml:space="preserve"> verwendet.</w:t>
+      </w:r>
+      <w:r>
+        <w:t xml:space="preserve"> </w:t>
+      </w:r>
+      <w:r>
+        <w:t>Die Casts kann man sich als Linien (Raycast) oder Flächen (Boxcast) vorstellen. Für 3D-Spiele gibt es auch räumliche Casts (Spherecast), was aber nicht Teil diese Arbeit ist. Mit den Casts wird geprüft, ob sich diese mit den Objekten schneiden.</w:t>
+      </w:r>
+      <w:r>
+        <w:t xml:space="preserve"> Die längen der Casts sind </w:t>
+      </w:r>
+      <w:r>
+        <w:t>konfigurierbar, um das Verhalten der Objekte zu bestimmen</w:t>
+      </w:r>
+      <w:r>
+        <w:t>.</w:t>
+      </w:r>
+    </w:p>
+    <w:p>
+      <w:pPr>
+        <w:keepNext/>
+      </w:pPr>
+      <w:r>
+        <w:rPr>
+          <w:noProof/>
+        </w:rPr>
+        <w:drawing>
+          <wp:inline distT="0" distB="0" distL="0" distR="0" wp14:anchorId="42AD4EFB" wp14:editId="1B479B4D">
+            <wp:extent cx="2908800" cy="2127600"/>
+            <wp:effectExtent l="0" t="0" r="6350" b="6350"/>
+            <wp:docPr id="21" name="Grafik 21"/>
+            <wp:cNvGraphicFramePr>
+              <a:graphicFrameLocks xmlns:a="http://schemas.openxmlformats.org/drawingml/2006/main" noChangeAspect="1"/>
+            </wp:cNvGraphicFramePr>
+            <a:graphic xmlns:a="http://schemas.openxmlformats.org/drawingml/2006/main">
+              <a:graphicData uri="http://schemas.openxmlformats.org/drawingml/2006/picture">
+                <pic:pic xmlns:pic="http://schemas.openxmlformats.org/drawingml/2006/picture">
+                  <pic:nvPicPr>
+                    <pic:cNvPr id="1" name=""/>
+                    <pic:cNvPicPr/>
+                  </pic:nvPicPr>
+                  <pic:blipFill>
+                    <a:blip r:embed="rId23">
+                      <a:extLst>
+                        <a:ext uri="{96DAC541-7B7A-43D3-8B79-37D633B846F1}">
+                          <asvg:svgBlip xmlns:asvg="http://schemas.microsoft.com/office/drawing/2016/SVG/main" r:embed="rId24"/>
+                        </a:ext>
+                      </a:extLst>
+                    </a:blip>
+                    <a:stretch>
+                      <a:fillRect/>
+                    </a:stretch>
+                  </pic:blipFill>
+                  <pic:spPr>
+                    <a:xfrm>
+                      <a:off x="0" y="0"/>
+                      <a:ext cx="2908800" cy="2127600"/>
+                    </a:xfrm>
+                    <a:prstGeom prst="rect">
+                      <a:avLst/>
+                    </a:prstGeom>
+                  </pic:spPr>
+                </pic:pic>
+              </a:graphicData>
+            </a:graphic>
+          </wp:inline>
+        </w:drawing>
+      </w:r>
+    </w:p>
+    <w:p>
+      <w:pPr>
+        <w:pStyle w:val="Beschriftung"/>
+      </w:pPr>
+      <w:r>
+        <w:t xml:space="preserve">Abbildung </w:t>
+      </w:r>
+      <w:fldSimple w:instr=" SEQ Abbildung \* ARABIC ">
+        <w:r>
+          <w:rPr>
+            <w:noProof/>
+          </w:rPr>
+          <w:t>6</w:t>
+        </w:r>
+      </w:fldSimple>
+      <w:r>
+        <w:t>:</w:t>
+      </w:r>
+      <w:r>
+        <w:t>Graphik mit Objekten und einem Raycast</w:t>
+      </w:r>
+    </w:p>
+    <w:p>
+      <w:r>
+        <w:t>Die Berechnung</w:t>
+      </w:r>
+      <w:r>
+        <w:t xml:space="preserve"> von Schnittpunkten</w:t>
+      </w:r>
+      <w:r>
+        <w:t xml:space="preserve"> komplizierte</w:t>
+      </w:r>
+      <w:r>
+        <w:t>r</w:t>
+      </w:r>
+      <w:r>
+        <w:t xml:space="preserve"> </w:t>
+      </w:r>
+      <w:r>
+        <w:t>Objekt-</w:t>
+      </w:r>
+      <w:r>
+        <w:t xml:space="preserve">Formen wäre </w:t>
+      </w:r>
+      <w:r>
+        <w:t xml:space="preserve">allerdings </w:t>
+      </w:r>
+      <w:r>
+        <w:t xml:space="preserve">langsam, daher werden die Objekte durch rechteckige Rahmen eingegrenzt. </w:t>
+      </w:r>
+      <w:r>
+        <w:t>Für j</w:t>
+      </w:r>
+      <w:r>
+        <w:t xml:space="preserve">edes Objekt </w:t>
+      </w:r>
+      <w:r>
+        <w:t xml:space="preserve">wird </w:t>
+      </w:r>
+      <w:r>
+        <w:t>mit den oberen und unteren Ecken sogenannte Axis Aligned Bounding Boxes (AABB) berechnet.</w:t>
+      </w:r>
+    </w:p>
+    <w:p>
+      <w:pPr>
+        <w:keepNext/>
+      </w:pPr>
+      <w:r>
+        <w:rPr>
+          <w:noProof/>
+        </w:rPr>
+        <w:drawing>
+          <wp:inline distT="0" distB="0" distL="0" distR="0" wp14:anchorId="26DA6E8D" wp14:editId="251D9A89">
+            <wp:extent cx="2912400" cy="2131200"/>
+            <wp:effectExtent l="0" t="0" r="2540" b="2540"/>
+            <wp:docPr id="22" name="Grafik 22"/>
+            <wp:cNvGraphicFramePr>
+              <a:graphicFrameLocks xmlns:a="http://schemas.openxmlformats.org/drawingml/2006/main" noChangeAspect="1"/>
+            </wp:cNvGraphicFramePr>
+            <a:graphic xmlns:a="http://schemas.openxmlformats.org/drawingml/2006/main">
+              <a:graphicData uri="http://schemas.openxmlformats.org/drawingml/2006/picture">
+                <pic:pic xmlns:pic="http://schemas.openxmlformats.org/drawingml/2006/picture">
+                  <pic:nvPicPr>
+                    <pic:cNvPr id="1" name=""/>
+                    <pic:cNvPicPr/>
+                  </pic:nvPicPr>
+                  <pic:blipFill>
+                    <a:blip r:embed="rId25">
+                      <a:extLst>
+                        <a:ext uri="{96DAC541-7B7A-43D3-8B79-37D633B846F1}">
+                          <asvg:svgBlip xmlns:asvg="http://schemas.microsoft.com/office/drawing/2016/SVG/main" r:embed="rId26"/>
+                        </a:ext>
+                      </a:extLst>
+                    </a:blip>
+                    <a:stretch>
+                      <a:fillRect/>
+                    </a:stretch>
+                  </pic:blipFill>
+                  <pic:spPr>
+                    <a:xfrm>
+                      <a:off x="0" y="0"/>
+                      <a:ext cx="2912400" cy="2131200"/>
+                    </a:xfrm>
+                    <a:prstGeom prst="rect">
+                      <a:avLst/>
+                    </a:prstGeom>
+                  </pic:spPr>
+                </pic:pic>
+              </a:graphicData>
+            </a:graphic>
+          </wp:inline>
+        </w:drawing>
+      </w:r>
+    </w:p>
+    <w:p>
+      <w:pPr>
+        <w:pStyle w:val="Beschriftung"/>
+      </w:pPr>
+      <w:r>
+        <w:t xml:space="preserve">Abbildung </w:t>
+      </w:r>
+      <w:fldSimple w:instr=" SEQ Abbildung \* ARABIC ">
+        <w:r>
+          <w:rPr>
+            <w:noProof/>
+          </w:rPr>
+          <w:t>7</w:t>
+        </w:r>
+      </w:fldSimple>
+      <w:r>
+        <w:t>: Graphik mit Objekten, den AABBs und einem Raycast</w:t>
+      </w:r>
+    </w:p>
+    <w:p>
+      <w:pPr>
+        <w:pStyle w:val="Beschriftung"/>
+      </w:pPr>
+    </w:p>
+    <w:p>
+      <w:r>
+        <w:lastRenderedPageBreak/>
+        <w:t>Je mehr Objekte vorhanden sind desto länger würde die Prüfung dauern, wenn jedes Objekt einzeln berechnet wird (Brute Force Vorgehen). Um die Effizienz der Berechnung zu verbessern, werden</w:t>
+      </w:r>
+      <w:r>
+        <w:t xml:space="preserve"> die AABBs</w:t>
+      </w:r>
+      <w:r>
+        <w:t xml:space="preserve"> der Objekte</w:t>
+      </w:r>
+      <w:r>
+        <w:t xml:space="preserve"> daher in Gruppen zusammengefasst</w:t>
+      </w:r>
+      <w:r>
+        <w:t>.</w:t>
+      </w:r>
+      <w:r>
+        <w:t xml:space="preserve"> </w:t>
+      </w:r>
+      <w:r>
+        <w:t>W</w:t>
+      </w:r>
+      <w:r>
+        <w:t xml:space="preserve">enn ein Raycast eine </w:t>
+      </w:r>
+      <w:r>
+        <w:t>AABB-</w:t>
+      </w:r>
+      <w:r>
+        <w:t xml:space="preserve">Gruppe </w:t>
+      </w:r>
+      <w:r>
+        <w:t>trifft,</w:t>
+      </w:r>
+      <w:r>
+        <w:t xml:space="preserve"> wird die Berechnung innerhalb d</w:t>
+      </w:r>
+      <w:r>
+        <w:t>ies</w:t>
+      </w:r>
+      <w:r>
+        <w:t>er Gruppe fortgeführt</w:t>
+      </w:r>
+      <w:r>
+        <w:t>, wodurch insgesamt weniger Berechnungen benötigt werden.</w:t>
+      </w:r>
+    </w:p>
+    <w:p>
+      <w:pPr>
+        <w:keepNext/>
+      </w:pPr>
+      <w:r>
+        <w:rPr>
+          <w:noProof/>
+        </w:rPr>
+        <w:drawing>
+          <wp:inline distT="0" distB="0" distL="0" distR="0" wp14:anchorId="63452125" wp14:editId="7BBE5122">
+            <wp:extent cx="2880000" cy="2106000"/>
+            <wp:effectExtent l="0" t="0" r="0" b="8890"/>
+            <wp:docPr id="1" name="Grafik 1"/>
+            <wp:cNvGraphicFramePr>
+              <a:graphicFrameLocks xmlns:a="http://schemas.openxmlformats.org/drawingml/2006/main" noChangeAspect="1"/>
+            </wp:cNvGraphicFramePr>
+            <a:graphic xmlns:a="http://schemas.openxmlformats.org/drawingml/2006/main">
+              <a:graphicData uri="http://schemas.openxmlformats.org/drawingml/2006/picture">
+                <pic:pic xmlns:pic="http://schemas.openxmlformats.org/drawingml/2006/picture">
+                  <pic:nvPicPr>
+                    <pic:cNvPr id="1" name=""/>
+                    <pic:cNvPicPr/>
+                  </pic:nvPicPr>
+                  <pic:blipFill>
+                    <a:blip r:embed="rId27">
+                      <a:extLst>
+                        <a:ext uri="{96DAC541-7B7A-43D3-8B79-37D633B846F1}">
+                          <asvg:svgBlip xmlns:asvg="http://schemas.microsoft.com/office/drawing/2016/SVG/main" r:embed="rId28"/>
+                        </a:ext>
+                      </a:extLst>
+                    </a:blip>
+                    <a:stretch>
+                      <a:fillRect/>
+                    </a:stretch>
+                  </pic:blipFill>
+                  <pic:spPr>
+                    <a:xfrm>
+                      <a:off x="0" y="0"/>
+                      <a:ext cx="2880000" cy="2106000"/>
+                    </a:xfrm>
+                    <a:prstGeom prst="rect">
+                      <a:avLst/>
+                    </a:prstGeom>
+                  </pic:spPr>
+                </pic:pic>
+              </a:graphicData>
+            </a:graphic>
+          </wp:inline>
+        </w:drawing>
+      </w:r>
+    </w:p>
+    <w:p>
+      <w:pPr>
+        <w:pStyle w:val="Beschriftung"/>
+      </w:pPr>
+      <w:r>
+        <w:t xml:space="preserve">Abbildung </w:t>
+      </w:r>
+      <w:fldSimple w:instr=" SEQ Abbildung \* ARABIC ">
+        <w:r>
+          <w:rPr>
+            <w:noProof/>
+          </w:rPr>
+          <w:t>8</w:t>
+        </w:r>
+      </w:fldSimple>
+      <w:r>
+        <w:t>: AABB-Gruppen</w:t>
+      </w:r>
+    </w:p>
+    <w:p>
+      <w:r>
+        <w:t>Für die Erstellung der AABB-Gruppen werden die AABBs</w:t>
+      </w:r>
+      <w:r>
+        <w:t xml:space="preserve"> von jeweils zwei Objekten in ein neues AABB zusammengefasst. Dieser Vorgang wird wiederholt, bis ein</w:t>
+      </w:r>
+      <w:r>
+        <w:t>e</w:t>
+      </w:r>
+      <w:r>
+        <w:t xml:space="preserve"> AABB</w:t>
+      </w:r>
+      <w:r>
+        <w:t>-Gruppe</w:t>
+      </w:r>
+      <w:r>
+        <w:t xml:space="preserve"> übrig ist</w:t>
+      </w:r>
+      <w:r>
+        <w:t>, die alle Objekte beinhaltet</w:t>
+      </w:r>
+      <w:r>
+        <w:t xml:space="preserve">. Die AABBs der Objekte und der Objektgruppen werden in einem Binärbaum, einer sogenannten </w:t>
+      </w:r>
+      <w:r>
+        <w:t>Bounding Volume Hiera</w:t>
+      </w:r>
+      <w:r>
+        <w:t>r</w:t>
+      </w:r>
+      <w:r>
+        <w:t>chy</w:t>
+      </w:r>
+      <w:r>
+        <w:t xml:space="preserve"> (</w:t>
+      </w:r>
+      <w:r>
+        <w:t>BVH</w:t>
+      </w:r>
+      <w:r>
+        <w:t>) gespeichert.</w:t>
+      </w:r>
+    </w:p>
+    <w:p>
+      <w:pPr>
+        <w:keepNext/>
+      </w:pPr>
+      <w:r>
+        <w:rPr>
+          <w:noProof/>
+        </w:rPr>
+        <w:drawing>
+          <wp:inline distT="0" distB="0" distL="0" distR="0" wp14:anchorId="3D2C3ED5" wp14:editId="3D4316F9">
+            <wp:extent cx="3474000" cy="2559600"/>
+            <wp:effectExtent l="0" t="0" r="0" b="0"/>
+            <wp:docPr id="9" name="Grafik 9"/>
+            <wp:cNvGraphicFramePr>
+              <a:graphicFrameLocks xmlns:a="http://schemas.openxmlformats.org/drawingml/2006/main" noChangeAspect="1"/>
+            </wp:cNvGraphicFramePr>
+            <a:graphic xmlns:a="http://schemas.openxmlformats.org/drawingml/2006/main">
+              <a:graphicData uri="http://schemas.openxmlformats.org/drawingml/2006/picture">
+                <pic:pic xmlns:pic="http://schemas.openxmlformats.org/drawingml/2006/picture">
+                  <pic:nvPicPr>
+                    <pic:cNvPr id="1" name=""/>
+                    <pic:cNvPicPr/>
+                  </pic:nvPicPr>
+                  <pic:blipFill>
+                    <a:blip r:embed="rId29">
+                      <a:extLst>
+                        <a:ext uri="{96DAC541-7B7A-43D3-8B79-37D633B846F1}">
+                          <asvg:svgBlip xmlns:asvg="http://schemas.microsoft.com/office/drawing/2016/SVG/main" r:embed="rId30"/>
+                        </a:ext>
+                      </a:extLst>
+                    </a:blip>
+                    <a:stretch>
+                      <a:fillRect/>
+                    </a:stretch>
+                  </pic:blipFill>
+                  <pic:spPr>
+                    <a:xfrm>
+                      <a:off x="0" y="0"/>
                       <a:ext cx="3474000" cy="2559600"/>
                     </a:xfrm>
                     <a:prstGeom prst="rect">
@@ -1696,7 +2191,7 @@
           <w:rPr>
             <w:noProof/>
           </w:rPr>
-          <w:t>4</w:t>
+          <w:t>9</w:t>
         </w:r>
       </w:fldSimple>
       <w:r>
@@ -1775,6 +2270,7 @@
         <w:pStyle w:val="berschrift4"/>
       </w:pPr>
       <w:r>
+        <w:lastRenderedPageBreak/>
         <w:t>Erstellung der Bounding Volume Hierarchy</w:t>
       </w:r>
     </w:p>
@@ -1850,8 +2346,6 @@
       </w:pPr>
       <w:r>
         <w:rPr>
-          <w:color w:val="FF0000"/>
-          <w:highlight w:val="yellow"/>
           <w:lang w:val="en-GB"/>
         </w:rPr>
         <w:t>Incremental</w:t>
@@ -2114,81 +2608,281 @@
         <w:pStyle w:val="berschrift4"/>
       </w:pPr>
       <w:r>
+        <w:t>Algorithmus zum Einfügen weiterer Objekte</w:t>
+      </w:r>
+    </w:p>
+    <w:p>
+      <w:r>
+        <w:t xml:space="preserve">Wenn ein neues Objekt in die </w:t>
+      </w:r>
+      <w:r>
+        <w:t>Bounding Volume Hierarchy</w:t>
+      </w:r>
+      <w:r>
+        <w:t xml:space="preserve"> eingefügt werden </w:t>
+      </w:r>
+      <w:r>
+        <w:t>soll,</w:t>
+      </w:r>
+      <w:r>
+        <w:t xml:space="preserve"> wird mit einem der anderen </w:t>
+      </w:r>
+      <w:r>
+        <w:t>Objekte</w:t>
+      </w:r>
+      <w:r>
+        <w:t xml:space="preserve"> eine neue </w:t>
+      </w:r>
+      <w:r>
+        <w:t>AABB-Gruppe</w:t>
+      </w:r>
+      <w:r>
+        <w:t xml:space="preserve"> gebildet</w:t>
+      </w:r>
+      <w:r>
+        <w:t>,</w:t>
+      </w:r>
+      <w:r>
+        <w:t xml:space="preserve"> </w:t>
+      </w:r>
+      <w:r>
+        <w:t>die beide Objekte enthält. Die darüberliegenden AABB</w:t>
+      </w:r>
+      <w:r>
+        <w:t>-Gruppen</w:t>
+      </w:r>
+      <w:r>
+        <w:t xml:space="preserve"> werden so angepasst</w:t>
+      </w:r>
+      <w:r>
+        <w:t>,</w:t>
+      </w:r>
+      <w:r>
+        <w:t xml:space="preserve"> da</w:t>
+      </w:r>
+      <w:r>
+        <w:t>s</w:t>
+      </w:r>
+      <w:r>
+        <w:t>s sie d</w:t>
+      </w:r>
+      <w:r>
+        <w:t>ie</w:t>
+      </w:r>
+      <w:r>
+        <w:t xml:space="preserve"> neue </w:t>
+      </w:r>
+      <w:r>
+        <w:t>AABB-Gruppe</w:t>
+      </w:r>
+      <w:r>
+        <w:t xml:space="preserve"> einschliessen.</w:t>
+      </w:r>
+    </w:p>
+    <w:p>
+      <w:pPr>
+        <w:rPr>
+          <w:noProof/>
+        </w:rPr>
+      </w:pPr>
+      <w:r>
+        <w:t>&lt;TODO&gt; Grafik vor und nach dem Einfügen eines neuen Objektes</w:t>
+      </w:r>
+      <w:r>
+        <w:rPr>
+          <w:noProof/>
+        </w:rPr>
+        <w:drawing>
+          <wp:inline distT="0" distB="0" distL="0" distR="0" wp14:anchorId="68AEF600" wp14:editId="01F29147">
+            <wp:extent cx="2462400" cy="1800000"/>
+            <wp:effectExtent l="0" t="0" r="0" b="0"/>
+            <wp:docPr id="14" name="Grafik 14"/>
+            <wp:cNvGraphicFramePr>
+              <a:graphicFrameLocks xmlns:a="http://schemas.openxmlformats.org/drawingml/2006/main" noChangeAspect="1"/>
+            </wp:cNvGraphicFramePr>
+            <a:graphic xmlns:a="http://schemas.openxmlformats.org/drawingml/2006/main">
+              <a:graphicData uri="http://schemas.openxmlformats.org/drawingml/2006/picture">
+                <pic:pic xmlns:pic="http://schemas.openxmlformats.org/drawingml/2006/picture">
+                  <pic:nvPicPr>
+                    <pic:cNvPr id="1" name=""/>
+                    <pic:cNvPicPr/>
+                  </pic:nvPicPr>
+                  <pic:blipFill>
+                    <a:blip r:embed="rId27">
+                      <a:extLst>
+                        <a:ext uri="{96DAC541-7B7A-43D3-8B79-37D633B846F1}">
+                          <asvg:svgBlip xmlns:asvg="http://schemas.microsoft.com/office/drawing/2016/SVG/main" r:embed="rId31"/>
+                        </a:ext>
+                      </a:extLst>
+                    </a:blip>
+                    <a:stretch>
+                      <a:fillRect/>
+                    </a:stretch>
+                  </pic:blipFill>
+                  <pic:spPr>
+                    <a:xfrm>
+                      <a:off x="0" y="0"/>
+                      <a:ext cx="2462400" cy="1800000"/>
+                    </a:xfrm>
+                    <a:prstGeom prst="rect">
+                      <a:avLst/>
+                    </a:prstGeom>
+                  </pic:spPr>
+                </pic:pic>
+              </a:graphicData>
+            </a:graphic>
+          </wp:inline>
+        </w:drawing>
+      </w:r>
+      <w:r>
+        <w:t xml:space="preserve"> </w:t>
+      </w:r>
+      <w:r>
+        <w:rPr>
+          <w:noProof/>
+        </w:rPr>
+        <w:drawing>
+          <wp:inline distT="0" distB="0" distL="0" distR="0" wp14:anchorId="6928CC3C" wp14:editId="180CED11">
+            <wp:extent cx="2440800" cy="1800000"/>
+            <wp:effectExtent l="0" t="0" r="0" b="0"/>
+            <wp:docPr id="19" name="Grafik 19"/>
+            <wp:cNvGraphicFramePr>
+              <a:graphicFrameLocks xmlns:a="http://schemas.openxmlformats.org/drawingml/2006/main" noChangeAspect="1"/>
+            </wp:cNvGraphicFramePr>
+            <a:graphic xmlns:a="http://schemas.openxmlformats.org/drawingml/2006/main">
+              <a:graphicData uri="http://schemas.openxmlformats.org/drawingml/2006/picture">
+                <pic:pic xmlns:pic="http://schemas.openxmlformats.org/drawingml/2006/picture">
+                  <pic:nvPicPr>
+                    <pic:cNvPr id="1" name=""/>
+                    <pic:cNvPicPr/>
+                  </pic:nvPicPr>
+                  <pic:blipFill>
+                    <a:blip r:embed="rId29">
+                      <a:extLst>
+                        <a:ext uri="{96DAC541-7B7A-43D3-8B79-37D633B846F1}">
+                          <asvg:svgBlip xmlns:asvg="http://schemas.microsoft.com/office/drawing/2016/SVG/main" r:embed="rId32"/>
+                        </a:ext>
+                      </a:extLst>
+                    </a:blip>
+                    <a:stretch>
+                      <a:fillRect/>
+                    </a:stretch>
+                  </pic:blipFill>
+                  <pic:spPr>
+                    <a:xfrm>
+                      <a:off x="0" y="0"/>
+                      <a:ext cx="2440800" cy="1800000"/>
+                    </a:xfrm>
+                    <a:prstGeom prst="rect">
+                      <a:avLst/>
+                    </a:prstGeom>
+                  </pic:spPr>
+                </pic:pic>
+              </a:graphicData>
+            </a:graphic>
+          </wp:inline>
+        </w:drawing>
+      </w:r>
+    </w:p>
+    <w:p>
+      <w:r>
+        <w:rPr>
+          <w:noProof/>
+        </w:rPr>
         <w:lastRenderedPageBreak/>
-        <w:t>Algorithmus zum Einfügen weiterer Objekte</w:t>
-      </w:r>
-    </w:p>
-    <w:p>
-      <w:r>
-        <w:t xml:space="preserve">Wenn ein neues Objekt in die </w:t>
-      </w:r>
-      <w:r>
-        <w:t>Bounding Volume Hierarchy</w:t>
-      </w:r>
-      <w:r>
-        <w:t xml:space="preserve"> eingefügt werden </w:t>
-      </w:r>
-      <w:r>
-        <w:t>soll,</w:t>
-      </w:r>
-      <w:r>
-        <w:t xml:space="preserve"> wird mit einem der anderen </w:t>
-      </w:r>
-      <w:r>
-        <w:t>Objekte</w:t>
-      </w:r>
-      <w:r>
-        <w:t xml:space="preserve"> eine neue </w:t>
-      </w:r>
-      <w:r>
-        <w:t>AABB-Gruppe</w:t>
-      </w:r>
-      <w:r>
-        <w:t xml:space="preserve"> gebildet</w:t>
-      </w:r>
-      <w:r>
-        <w:t>,</w:t>
-      </w:r>
-      <w:r>
+        <w:drawing>
+          <wp:inline distT="0" distB="0" distL="0" distR="0" wp14:anchorId="449A445E" wp14:editId="51BBFBE0">
+            <wp:extent cx="2462400" cy="2062800"/>
+            <wp:effectExtent l="0" t="0" r="0" b="0"/>
+            <wp:docPr id="17" name="Grafik 17"/>
+            <wp:cNvGraphicFramePr>
+              <a:graphicFrameLocks xmlns:a="http://schemas.openxmlformats.org/drawingml/2006/main" noChangeAspect="1"/>
+            </wp:cNvGraphicFramePr>
+            <a:graphic xmlns:a="http://schemas.openxmlformats.org/drawingml/2006/main">
+              <a:graphicData uri="http://schemas.openxmlformats.org/drawingml/2006/picture">
+                <pic:pic xmlns:pic="http://schemas.openxmlformats.org/drawingml/2006/picture">
+                  <pic:nvPicPr>
+                    <pic:cNvPr id="1" name=""/>
+                    <pic:cNvPicPr/>
+                  </pic:nvPicPr>
+                  <pic:blipFill>
+                    <a:blip r:embed="rId33">
+                      <a:extLst>
+                        <a:ext uri="{96DAC541-7B7A-43D3-8B79-37D633B846F1}">
+                          <asvg:svgBlip xmlns:asvg="http://schemas.microsoft.com/office/drawing/2016/SVG/main" r:embed="rId34"/>
+                        </a:ext>
+                      </a:extLst>
+                    </a:blip>
+                    <a:stretch>
+                      <a:fillRect/>
+                    </a:stretch>
+                  </pic:blipFill>
+                  <pic:spPr>
+                    <a:xfrm>
+                      <a:off x="0" y="0"/>
+                      <a:ext cx="2462400" cy="2062800"/>
+                    </a:xfrm>
+                    <a:prstGeom prst="rect">
+                      <a:avLst/>
+                    </a:prstGeom>
+                  </pic:spPr>
+                </pic:pic>
+              </a:graphicData>
+            </a:graphic>
+          </wp:inline>
+        </w:drawing>
+      </w:r>
+      <w:r>
+        <w:rPr>
+          <w:noProof/>
+        </w:rPr>
         <w:t xml:space="preserve"> </w:t>
       </w:r>
       <w:r>
-        <w:t>die beide Objekte enthält. Die darüberliegenden AABB</w:t>
-      </w:r>
-      <w:r>
-        <w:t>-Gruppen</w:t>
-      </w:r>
-      <w:r>
-        <w:t xml:space="preserve"> werden so angepasst</w:t>
-      </w:r>
-      <w:r>
-        <w:t>,</w:t>
-      </w:r>
-      <w:r>
-        <w:t xml:space="preserve"> da</w:t>
-      </w:r>
-      <w:r>
-        <w:t>s</w:t>
-      </w:r>
-      <w:r>
-        <w:t>s sie d</w:t>
-      </w:r>
-      <w:r>
-        <w:t>ie</w:t>
-      </w:r>
-      <w:r>
-        <w:t xml:space="preserve"> neue </w:t>
-      </w:r>
-      <w:r>
-        <w:t>AABB-Gruppe</w:t>
-      </w:r>
-      <w:r>
-        <w:t xml:space="preserve"> einschliessen.</w:t>
-      </w:r>
-    </w:p>
-    <w:p>
-      <w:r>
-        <w:t>&lt;TODO&gt; Grafik vor und nach dem Einfügen eines neuen Objektes</w:t>
+        <w:rPr>
+          <w:noProof/>
+        </w:rPr>
+        <w:drawing>
+          <wp:inline distT="0" distB="0" distL="0" distR="0" wp14:anchorId="13BDC8AC" wp14:editId="33BAAB3A">
+            <wp:extent cx="2462400" cy="1814400"/>
+            <wp:effectExtent l="0" t="0" r="0" b="0"/>
+            <wp:docPr id="20" name="Grafik 20"/>
+            <wp:cNvGraphicFramePr>
+              <a:graphicFrameLocks xmlns:a="http://schemas.openxmlformats.org/drawingml/2006/main" noChangeAspect="1"/>
+            </wp:cNvGraphicFramePr>
+            <a:graphic xmlns:a="http://schemas.openxmlformats.org/drawingml/2006/main">
+              <a:graphicData uri="http://schemas.openxmlformats.org/drawingml/2006/picture">
+                <pic:pic xmlns:pic="http://schemas.openxmlformats.org/drawingml/2006/picture">
+                  <pic:nvPicPr>
+                    <pic:cNvPr id="1" name=""/>
+                    <pic:cNvPicPr/>
+                  </pic:nvPicPr>
+                  <pic:blipFill>
+                    <a:blip r:embed="rId35">
+                      <a:extLst>
+                        <a:ext uri="{96DAC541-7B7A-43D3-8B79-37D633B846F1}">
+                          <asvg:svgBlip xmlns:asvg="http://schemas.microsoft.com/office/drawing/2016/SVG/main" r:embed="rId36"/>
+                        </a:ext>
+                      </a:extLst>
+                    </a:blip>
+                    <a:stretch>
+                      <a:fillRect/>
+                    </a:stretch>
+                  </pic:blipFill>
+                  <pic:spPr>
+                    <a:xfrm>
+                      <a:off x="0" y="0"/>
+                      <a:ext cx="2462400" cy="1814400"/>
+                    </a:xfrm>
+                    <a:prstGeom prst="rect">
+                      <a:avLst/>
+                    </a:prstGeom>
+                  </pic:spPr>
+                </pic:pic>
+              </a:graphicData>
+            </a:graphic>
+          </wp:inline>
+        </w:drawing>
       </w:r>
     </w:p>
     <w:p>
@@ -2285,7 +2979,7 @@
                     <pic:cNvPicPr/>
                   </pic:nvPicPr>
                   <pic:blipFill>
-                    <a:blip r:embed="rId17"/>
+                    <a:blip r:embed="rId37"/>
                     <a:stretch>
                       <a:fillRect/>
                     </a:stretch>
@@ -2321,7 +3015,7 @@
           <w:rPr>
             <w:noProof/>
           </w:rPr>
-          <w:t>6</w:t>
+          <w:t>10</w:t>
         </w:r>
       </w:fldSimple>
       <w:r>
@@ -2408,7 +3102,7 @@
                 <w:rPr>
                   <w:rFonts w:ascii="Cambria Math" w:hAnsi="Cambria Math"/>
                 </w:rPr>
-                <m:t>H</m:t>
+                <m:t>8</m:t>
               </m:r>
             </m:sub>
           </m:sSub>
@@ -2432,7 +3126,7 @@
                 <w:rPr>
                   <w:rFonts w:ascii="Cambria Math" w:hAnsi="Cambria Math"/>
                 </w:rPr>
-                <m:t>11</m:t>
+                <m:t>8</m:t>
               </m:r>
             </m:e>
           </m:d>
@@ -2456,7 +3150,7 @@
                 <w:rPr>
                   <w:rFonts w:ascii="Cambria Math" w:hAnsi="Cambria Math"/>
                 </w:rPr>
-                <m:t>10</m:t>
+                <m:t>G</m:t>
               </m:r>
             </m:e>
           </m:d>
@@ -2464,31 +3158,159 @@
             <w:rPr>
               <w:rFonts w:ascii="Cambria Math" w:hAnsi="Cambria Math"/>
             </w:rPr>
-            <m:t>+∆SA(8)</m:t>
+            <m:t>+∆SA</m:t>
+          </m:r>
+          <m:d>
+            <m:dPr>
+              <m:ctrlPr>
+                <w:rPr>
+                  <w:rFonts w:ascii="Cambria Math" w:hAnsi="Cambria Math"/>
+                  <w:i/>
+                </w:rPr>
+              </m:ctrlPr>
+            </m:dPr>
+            <m:e>
+              <m:r>
+                <w:rPr>
+                  <w:rFonts w:ascii="Cambria Math" w:hAnsi="Cambria Math"/>
+                </w:rPr>
+                <m:t>E</m:t>
+              </m:r>
+            </m:e>
+          </m:d>
+          <m:r>
+            <w:rPr>
+              <w:rFonts w:ascii="Cambria Math" w:hAnsi="Cambria Math"/>
+            </w:rPr>
+            <m:t>+SA</m:t>
+          </m:r>
+          <m:d>
+            <m:dPr>
+              <m:ctrlPr>
+                <w:rPr>
+                  <w:rFonts w:ascii="Cambria Math" w:hAnsi="Cambria Math"/>
+                  <w:i/>
+                </w:rPr>
+              </m:ctrlPr>
+            </m:dPr>
+            <m:e>
+              <m:r>
+                <w:rPr>
+                  <w:rFonts w:ascii="Cambria Math" w:hAnsi="Cambria Math"/>
+                </w:rPr>
+                <m:t>E</m:t>
+              </m:r>
+            </m:e>
+          </m:d>
+          <m:r>
+            <w:rPr>
+              <w:rFonts w:ascii="Cambria Math" w:hAnsi="Cambria Math"/>
+            </w:rPr>
+            <m:t>+SA</m:t>
+          </m:r>
+          <m:d>
+            <m:dPr>
+              <m:ctrlPr>
+                <w:rPr>
+                  <w:rFonts w:ascii="Cambria Math" w:hAnsi="Cambria Math"/>
+                  <w:i/>
+                </w:rPr>
+              </m:ctrlPr>
+            </m:dPr>
+            <m:e>
+              <m:r>
+                <w:rPr>
+                  <w:rFonts w:ascii="Cambria Math" w:hAnsi="Cambria Math"/>
+                </w:rPr>
+                <m:t>C</m:t>
+              </m:r>
+            </m:e>
+          </m:d>
+          <m:r>
+            <w:rPr>
+              <w:rFonts w:ascii="Cambria Math" w:hAnsi="Cambria Math"/>
+            </w:rPr>
+            <m:t>+SA(A)</m:t>
           </m:r>
         </m:oMath>
       </m:oMathPara>
     </w:p>
-    <w:p>
-      <w:r>
-        <w:t>&lt;TODO&gt;</w:t>
-      </w:r>
-      <w:r>
-        <w:t xml:space="preserve"> Graphische Darstellung de</w:t>
-      </w:r>
-      <w:r>
-        <w:t>r</w:t>
-      </w:r>
-      <w:r>
-        <w:t xml:space="preserve"> SAH</w:t>
-      </w:r>
-      <w:r>
-        <w:t xml:space="preserve"> Einfügekosten</w:t>
-      </w:r>
-      <w:r>
-        <w:t xml:space="preserve"> (Folie 77)</w:t>
-      </w:r>
-    </w:p>
+    <w:p/>
+    <w:p>
+      <w:pPr>
+        <w:keepNext/>
+      </w:pPr>
+      <w:r>
+        <w:rPr>
+          <w:noProof/>
+        </w:rPr>
+        <w:lastRenderedPageBreak/>
+        <w:drawing>
+          <wp:inline distT="0" distB="0" distL="0" distR="0" wp14:anchorId="6C25DE9F" wp14:editId="220AF5A3">
+            <wp:extent cx="4657725" cy="3433736"/>
+            <wp:effectExtent l="0" t="0" r="0" b="0"/>
+            <wp:docPr id="23" name="Grafik 23"/>
+            <wp:cNvGraphicFramePr>
+              <a:graphicFrameLocks xmlns:a="http://schemas.openxmlformats.org/drawingml/2006/main" noChangeAspect="1"/>
+            </wp:cNvGraphicFramePr>
+            <a:graphic xmlns:a="http://schemas.openxmlformats.org/drawingml/2006/main">
+              <a:graphicData uri="http://schemas.openxmlformats.org/drawingml/2006/picture">
+                <pic:pic xmlns:pic="http://schemas.openxmlformats.org/drawingml/2006/picture">
+                  <pic:nvPicPr>
+                    <pic:cNvPr id="1" name=""/>
+                    <pic:cNvPicPr/>
+                  </pic:nvPicPr>
+                  <pic:blipFill>
+                    <a:blip r:embed="rId38">
+                      <a:extLst>
+                        <a:ext uri="{96DAC541-7B7A-43D3-8B79-37D633B846F1}">
+                          <asvg:svgBlip xmlns:asvg="http://schemas.microsoft.com/office/drawing/2016/SVG/main" r:embed="rId39"/>
+                        </a:ext>
+                      </a:extLst>
+                    </a:blip>
+                    <a:stretch>
+                      <a:fillRect/>
+                    </a:stretch>
+                  </pic:blipFill>
+                  <pic:spPr>
+                    <a:xfrm>
+                      <a:off x="0" y="0"/>
+                      <a:ext cx="4665540" cy="3439497"/>
+                    </a:xfrm>
+                    <a:prstGeom prst="rect">
+                      <a:avLst/>
+                    </a:prstGeom>
+                  </pic:spPr>
+                </pic:pic>
+              </a:graphicData>
+            </a:graphic>
+          </wp:inline>
+        </w:drawing>
+      </w:r>
+    </w:p>
+    <w:p>
+      <w:pPr>
+        <w:pStyle w:val="Beschriftung"/>
+      </w:pPr>
+      <w:r>
+        <w:t xml:space="preserve">Abbildung </w:t>
+      </w:r>
+      <w:fldSimple w:instr=" SEQ Abbildung \* ARABIC ">
+        <w:r>
+          <w:rPr>
+            <w:noProof/>
+          </w:rPr>
+          <w:t>11</w:t>
+        </w:r>
+      </w:fldSimple>
+      <w:r>
+        <w:t>:</w:t>
+      </w:r>
+      <w:r>
+        <w:t>Graphische Darstellung der SAH Einfügekosten</w:t>
+      </w:r>
+    </w:p>
+    <w:p/>
     <w:p>
       <w:pPr>
         <w:pStyle w:val="berschrift1"/>
@@ -2596,7 +3418,6 @@
         <w:pStyle w:val="berschrift1"/>
       </w:pPr>
       <w:r>
-        <w:lastRenderedPageBreak/>
         <w:t>«Das Spiel»</w:t>
       </w:r>
     </w:p>

</xml_diff>